<commit_message>
Added definitions of no-signalling and locality.
</commit_message>
<xml_diff>
--- a/JLCComments2.docx
+++ b/JLCComments2.docx
@@ -38,7 +38,29 @@
           <w:szCs w:val="18"/>
           <w:lang w:val="en-US"/>
         </w:rPr>
-        <w:t xml:space="preserve">In this article the author considers the question of deciding </w:t>
+        <w:t xml:space="preserve">In this </w:t>
+      </w:r>
+      <w:proofErr w:type="gramStart"/>
+      <w:r>
+        <w:rPr>
+          <w:rFonts w:ascii="Courier" w:hAnsi="Courier" w:cs="Courier New"/>
+          <w:color w:val="000000"/>
+          <w:sz w:val="18"/>
+          <w:szCs w:val="18"/>
+          <w:lang w:val="en-US"/>
+        </w:rPr>
+        <w:t>article</w:t>
+      </w:r>
+      <w:proofErr w:type="gramEnd"/>
+      <w:r>
+        <w:rPr>
+          <w:rFonts w:ascii="Courier" w:hAnsi="Courier" w:cs="Courier New"/>
+          <w:color w:val="000000"/>
+          <w:sz w:val="18"/>
+          <w:szCs w:val="18"/>
+          <w:lang w:val="en-US"/>
+        </w:rPr>
+        <w:t xml:space="preserve"> the author considers the question of deciding </w:t>
       </w:r>
       <w:proofErr w:type="spellStart"/>
       <w:r>
@@ -326,7 +348,29 @@
           <w:szCs w:val="18"/>
           <w:lang w:val="en-US"/>
         </w:rPr>
-        <w:t xml:space="preserve">. Moreover the reasoning and discussion here are interesting in themselves, and I believe they will be of interest and value to researchers working on this and other topics relating to quantum </w:t>
+        <w:t xml:space="preserve">. </w:t>
+      </w:r>
+      <w:proofErr w:type="gramStart"/>
+      <w:r>
+        <w:rPr>
+          <w:rFonts w:ascii="Courier" w:hAnsi="Courier" w:cs="Courier New"/>
+          <w:color w:val="000000"/>
+          <w:sz w:val="18"/>
+          <w:szCs w:val="18"/>
+          <w:lang w:val="en-US"/>
+        </w:rPr>
+        <w:t>Moreover</w:t>
+      </w:r>
+      <w:proofErr w:type="gramEnd"/>
+      <w:r>
+        <w:rPr>
+          <w:rFonts w:ascii="Courier" w:hAnsi="Courier" w:cs="Courier New"/>
+          <w:color w:val="000000"/>
+          <w:sz w:val="18"/>
+          <w:szCs w:val="18"/>
+          <w:lang w:val="en-US"/>
+        </w:rPr>
+        <w:t xml:space="preserve"> the reasoning and discussion here are interesting in themselves, and I believe they will be of interest and value to researchers working on this and other topics relating to quantum </w:t>
       </w:r>
       <w:proofErr w:type="spellStart"/>
       <w:r>
@@ -622,7 +666,29 @@
           <w:szCs w:val="18"/>
           <w:lang w:val="en-US"/>
         </w:rPr>
-        <w:t xml:space="preserve">As a general recommendation, I think the article would greatly benefit from a Background section immediately following the introduction in which the basic concepts are clearly introduced. For instance this could contain some explanation of how possibility tables could arise, what they are supposed to correspond to in the physical context, various devices for reasoning on possibility tables which are used throughout the article, such as the notion of </w:t>
+        <w:t xml:space="preserve">As a general recommendation, I think the article would greatly benefit from a Background section immediately following the introduction in which the basic concepts are clearly introduced. For </w:t>
+      </w:r>
+      <w:proofErr w:type="gramStart"/>
+      <w:r>
+        <w:rPr>
+          <w:rFonts w:ascii="Courier" w:hAnsi="Courier" w:cs="Courier New"/>
+          <w:color w:val="000000"/>
+          <w:sz w:val="18"/>
+          <w:szCs w:val="18"/>
+          <w:lang w:val="en-US"/>
+        </w:rPr>
+        <w:t>instance</w:t>
+      </w:r>
+      <w:proofErr w:type="gramEnd"/>
+      <w:r>
+        <w:rPr>
+          <w:rFonts w:ascii="Courier" w:hAnsi="Courier" w:cs="Courier New"/>
+          <w:color w:val="000000"/>
+          <w:sz w:val="18"/>
+          <w:szCs w:val="18"/>
+          <w:lang w:val="en-US"/>
+        </w:rPr>
+        <w:t xml:space="preserve"> this could contain some explanation of how possibility tables could arise, what they are supposed to correspond to in the physical context, various devices for reasoning on possibility tables which are used throughout the article, such as the notion of </w:t>
       </w:r>
       <w:proofErr w:type="spellStart"/>
       <w:r>
@@ -1102,7 +1168,29 @@
           <w:lang w:val="en-US"/>
         </w:rPr>
         <w:lastRenderedPageBreak/>
-        <w:t>* A suggestion would be to mention how such tables may arise in other, non-physical contexts. For instance I believe that Abramsky has considered how in the context of relational databases locality corresponds to the existence of universal relations, etc. This point is only a suggestion, however.</w:t>
+        <w:t xml:space="preserve">* A suggestion would be to mention how such tables may arise in other, non-physical contexts. For </w:t>
+      </w:r>
+      <w:proofErr w:type="gramStart"/>
+      <w:r>
+        <w:rPr>
+          <w:rFonts w:ascii="Courier" w:hAnsi="Courier" w:cs="Courier New"/>
+          <w:color w:val="000000"/>
+          <w:sz w:val="18"/>
+          <w:szCs w:val="18"/>
+          <w:lang w:val="en-US"/>
+        </w:rPr>
+        <w:t>instance</w:t>
+      </w:r>
+      <w:proofErr w:type="gramEnd"/>
+      <w:r>
+        <w:rPr>
+          <w:rFonts w:ascii="Courier" w:hAnsi="Courier" w:cs="Courier New"/>
+          <w:color w:val="000000"/>
+          <w:sz w:val="18"/>
+          <w:szCs w:val="18"/>
+          <w:lang w:val="en-US"/>
+        </w:rPr>
+        <w:t xml:space="preserve"> I believe that Abramsky has considered how in the context of relational databases locality corresponds to the existence of universal relations, etc. This point is only a suggestion, however.</w:t>
       </w:r>
     </w:p>
     <w:p>
@@ -1336,26 +1424,42 @@
         </w:tabs>
         <w:rPr>
           <w:rFonts w:ascii="Courier" w:hAnsi="Courier" w:cs="Courier New"/>
-          <w:color w:val="000000"/>
-          <w:sz w:val="18"/>
-          <w:szCs w:val="18"/>
-          <w:lang w:val="en-US"/>
-        </w:rPr>
-      </w:pPr>
-      <w:r>
-        <w:rPr>
-          <w:rFonts w:ascii="Courier" w:hAnsi="Courier" w:cs="Courier New"/>
-          <w:color w:val="000000"/>
-          <w:sz w:val="18"/>
-          <w:szCs w:val="18"/>
-          <w:lang w:val="en-US"/>
-        </w:rPr>
-        <w:t xml:space="preserve">* “a table of probabilities for a Bell </w:t>
+          <w:strike/>
+          <w:color w:val="000000"/>
+          <w:sz w:val="18"/>
+          <w:szCs w:val="18"/>
+          <w:lang w:val="en-US"/>
+        </w:rPr>
+      </w:pPr>
+      <w:r>
+        <w:rPr>
+          <w:rFonts w:ascii="Courier" w:hAnsi="Courier" w:cs="Courier New"/>
+          <w:strike/>
+          <w:color w:val="000000"/>
+          <w:sz w:val="18"/>
+          <w:szCs w:val="18"/>
+          <w:lang w:val="en-US"/>
+        </w:rPr>
+        <w:t>* “a table of probabilities fo</w:t>
+      </w:r>
+      <w:bookmarkStart w:id="0" w:name="_GoBack"/>
+      <w:bookmarkEnd w:id="0"/>
+      <w:r>
+        <w:rPr>
+          <w:rFonts w:ascii="Courier" w:hAnsi="Courier" w:cs="Courier New"/>
+          <w:strike/>
+          <w:color w:val="000000"/>
+          <w:sz w:val="18"/>
+          <w:szCs w:val="18"/>
+          <w:lang w:val="en-US"/>
+        </w:rPr>
+        <w:t xml:space="preserve">r a Bell </w:t>
       </w:r>
       <w:proofErr w:type="spellStart"/>
       <w:r>
         <w:rPr>
           <w:rFonts w:ascii="Courier" w:hAnsi="Courier" w:cs="Courier New"/>
+          <w:strike/>
           <w:color w:val="000000"/>
           <w:sz w:val="18"/>
           <w:szCs w:val="18"/>
@@ -1367,6 +1471,7 @@
       <w:r>
         <w:rPr>
           <w:rFonts w:ascii="Courier" w:hAnsi="Courier" w:cs="Courier New"/>
+          <w:strike/>
           <w:color w:val="000000"/>
           <w:sz w:val="18"/>
           <w:szCs w:val="18"/>
@@ -1404,7 +1509,6 @@
           <w:lang w:val="en-US"/>
         </w:rPr>
       </w:pPr>
-      <w:bookmarkStart w:id="0" w:name="_GoBack"/>
       <w:r>
         <w:rPr>
           <w:rFonts w:ascii="Courier" w:hAnsi="Courier" w:cs="Courier New"/>
@@ -1465,38 +1569,39 @@
         <w:t xml:space="preserve"> paper.</w:t>
       </w:r>
     </w:p>
-    <w:bookmarkEnd w:id="0"/>
-    <w:p>
-      <w:pPr>
-        <w:tabs>
-          <w:tab w:val="left" w:pos="916"/>
-          <w:tab w:val="left" w:pos="1832"/>
-          <w:tab w:val="left" w:pos="2748"/>
-          <w:tab w:val="left" w:pos="3664"/>
-          <w:tab w:val="left" w:pos="4580"/>
-          <w:tab w:val="left" w:pos="5496"/>
-          <w:tab w:val="left" w:pos="6412"/>
-          <w:tab w:val="left" w:pos="7328"/>
-          <w:tab w:val="left" w:pos="8244"/>
-          <w:tab w:val="left" w:pos="9160"/>
-          <w:tab w:val="left" w:pos="10076"/>
-          <w:tab w:val="left" w:pos="10992"/>
-          <w:tab w:val="left" w:pos="11908"/>
-          <w:tab w:val="left" w:pos="12824"/>
-          <w:tab w:val="left" w:pos="13740"/>
-          <w:tab w:val="left" w:pos="14656"/>
-        </w:tabs>
-        <w:rPr>
-          <w:rFonts w:ascii="Courier" w:hAnsi="Courier" w:cs="Courier New"/>
-          <w:color w:val="000000"/>
-          <w:sz w:val="18"/>
-          <w:szCs w:val="18"/>
-          <w:lang w:val="en-US"/>
-        </w:rPr>
-      </w:pPr>
-      <w:r>
-        <w:rPr>
-          <w:rFonts w:ascii="Courier" w:hAnsi="Courier" w:cs="Courier New"/>
+    <w:p>
+      <w:pPr>
+        <w:tabs>
+          <w:tab w:val="left" w:pos="916"/>
+          <w:tab w:val="left" w:pos="1832"/>
+          <w:tab w:val="left" w:pos="2748"/>
+          <w:tab w:val="left" w:pos="3664"/>
+          <w:tab w:val="left" w:pos="4580"/>
+          <w:tab w:val="left" w:pos="5496"/>
+          <w:tab w:val="left" w:pos="6412"/>
+          <w:tab w:val="left" w:pos="7328"/>
+          <w:tab w:val="left" w:pos="8244"/>
+          <w:tab w:val="left" w:pos="9160"/>
+          <w:tab w:val="left" w:pos="10076"/>
+          <w:tab w:val="left" w:pos="10992"/>
+          <w:tab w:val="left" w:pos="11908"/>
+          <w:tab w:val="left" w:pos="12824"/>
+          <w:tab w:val="left" w:pos="13740"/>
+          <w:tab w:val="left" w:pos="14656"/>
+        </w:tabs>
+        <w:rPr>
+          <w:rFonts w:ascii="Courier" w:hAnsi="Courier" w:cs="Courier New"/>
+          <w:strike/>
+          <w:color w:val="000000"/>
+          <w:sz w:val="18"/>
+          <w:szCs w:val="18"/>
+          <w:lang w:val="en-US"/>
+        </w:rPr>
+      </w:pPr>
+      <w:r>
+        <w:rPr>
+          <w:rFonts w:ascii="Courier" w:hAnsi="Courier" w:cs="Courier New"/>
+          <w:strike/>
           <w:color w:val="000000"/>
           <w:sz w:val="18"/>
           <w:szCs w:val="18"/>
@@ -1527,15 +1632,17 @@
         </w:tabs>
         <w:rPr>
           <w:rFonts w:ascii="Courier" w:hAnsi="Courier" w:cs="Courier New"/>
-          <w:color w:val="000000"/>
-          <w:sz w:val="18"/>
-          <w:szCs w:val="18"/>
-          <w:lang w:val="en-US"/>
-        </w:rPr>
-      </w:pPr>
-      <w:r>
-        <w:rPr>
-          <w:rFonts w:ascii="Courier" w:hAnsi="Courier" w:cs="Courier New"/>
+          <w:strike/>
+          <w:color w:val="000000"/>
+          <w:sz w:val="18"/>
+          <w:szCs w:val="18"/>
+          <w:lang w:val="en-US"/>
+        </w:rPr>
+      </w:pPr>
+      <w:r>
+        <w:rPr>
+          <w:rFonts w:ascii="Courier" w:hAnsi="Courier" w:cs="Courier New"/>
+          <w:strike/>
           <w:color w:val="000000"/>
           <w:sz w:val="18"/>
           <w:szCs w:val="18"/>
@@ -1619,7 +1726,29 @@
           <w:szCs w:val="18"/>
           <w:lang w:val="en-US"/>
         </w:rPr>
-        <w:t>* Tables should be numbered and referred to at the appropriate points in the text (throughout the article, and not only in this section); likewise for figures, which don’t seem to be referred to everywhere that could be relevant in the main text</w:t>
+        <w:t xml:space="preserve">* Tables should be numbered and referred to at the appropriate points in the text (throughout the article, and not only in this section); </w:t>
+      </w:r>
+      <w:proofErr w:type="gramStart"/>
+      <w:r>
+        <w:rPr>
+          <w:rFonts w:ascii="Courier" w:hAnsi="Courier" w:cs="Courier New"/>
+          <w:color w:val="000000"/>
+          <w:sz w:val="18"/>
+          <w:szCs w:val="18"/>
+          <w:lang w:val="en-US"/>
+        </w:rPr>
+        <w:t>likewise</w:t>
+      </w:r>
+      <w:proofErr w:type="gramEnd"/>
+      <w:r>
+        <w:rPr>
+          <w:rFonts w:ascii="Courier" w:hAnsi="Courier" w:cs="Courier New"/>
+          <w:color w:val="000000"/>
+          <w:sz w:val="18"/>
+          <w:szCs w:val="18"/>
+          <w:lang w:val="en-US"/>
+        </w:rPr>
+        <w:t xml:space="preserve"> for figures, which don’t seem to be referred to everywhere that could be relevant in the main text</w:t>
       </w:r>
     </w:p>
     <w:p>
@@ -1661,6 +1790,7 @@
         <w:t xml:space="preserve">* Figure 2 is a very interesting device, but it’s not explained sufficiently, nor how it relates to possibility tables or paradoxes or locality. This badly needs explanation especially for </w:t>
       </w:r>
       <w:proofErr w:type="spellStart"/>
+      <w:proofErr w:type="gramStart"/>
       <w:r>
         <w:rPr>
           <w:rFonts w:ascii="Courier" w:hAnsi="Courier" w:cs="Courier New"/>
@@ -1672,6 +1802,7 @@
         <w:t>non specialists</w:t>
       </w:r>
       <w:proofErr w:type="spellEnd"/>
+      <w:proofErr w:type="gramEnd"/>
       <w:r>
         <w:rPr>
           <w:rFonts w:ascii="Courier" w:hAnsi="Courier" w:cs="Courier New"/>
@@ -2967,7 +3098,29 @@
           <w:szCs w:val="18"/>
           <w:lang w:val="en-US"/>
         </w:rPr>
-        <w:t>* Near the beginning of p6 there is a typo: “we will now present a constructions will”</w:t>
+        <w:t xml:space="preserve">* Near the beginning of p6 there is a typo: “we will now present </w:t>
+      </w:r>
+      <w:proofErr w:type="gramStart"/>
+      <w:r>
+        <w:rPr>
+          <w:rFonts w:ascii="Courier" w:hAnsi="Courier" w:cs="Courier New"/>
+          <w:color w:val="000000"/>
+          <w:sz w:val="18"/>
+          <w:szCs w:val="18"/>
+          <w:lang w:val="en-US"/>
+        </w:rPr>
+        <w:t>a constructions</w:t>
+      </w:r>
+      <w:proofErr w:type="gramEnd"/>
+      <w:r>
+        <w:rPr>
+          <w:rFonts w:ascii="Courier" w:hAnsi="Courier" w:cs="Courier New"/>
+          <w:color w:val="000000"/>
+          <w:sz w:val="18"/>
+          <w:szCs w:val="18"/>
+          <w:lang w:val="en-US"/>
+        </w:rPr>
+        <w:t xml:space="preserve"> will”</w:t>
       </w:r>
     </w:p>
     <w:p>
@@ -3257,7 +3410,29 @@
           <w:szCs w:val="18"/>
           <w:lang w:val="en-US"/>
         </w:rPr>
-        <w:t>As additional comments, I quite liked the discussion of why it is not clear that relaxing the assumptions, on the left hand column of p6, would not clearly lead to being able to embed more instances. This is very insightful. I also found the conclusion section to be very good.</w:t>
+        <w:t xml:space="preserve">As additional comments, I quite liked the discussion of why it is not clear that relaxing the assumptions, on the </w:t>
+      </w:r>
+      <w:proofErr w:type="gramStart"/>
+      <w:r>
+        <w:rPr>
+          <w:rFonts w:ascii="Courier" w:hAnsi="Courier" w:cs="Courier New"/>
+          <w:color w:val="000000"/>
+          <w:sz w:val="18"/>
+          <w:szCs w:val="18"/>
+          <w:lang w:val="en-US"/>
+        </w:rPr>
+        <w:t>left hand</w:t>
+      </w:r>
+      <w:proofErr w:type="gramEnd"/>
+      <w:r>
+        <w:rPr>
+          <w:rFonts w:ascii="Courier" w:hAnsi="Courier" w:cs="Courier New"/>
+          <w:color w:val="000000"/>
+          <w:sz w:val="18"/>
+          <w:szCs w:val="18"/>
+          <w:lang w:val="en-US"/>
+        </w:rPr>
+        <w:t xml:space="preserve"> column of p6, would not clearly lead to being able to embed more instances. This is very insightful. I also found the conclusion section to be very good.</w:t>
       </w:r>
     </w:p>
     <w:p>

</xml_diff>

<commit_message>
Change section name, fix typographical error
</commit_message>
<xml_diff>
--- a/JLCComments2.docx
+++ b/JLCComments2.docx
@@ -38,361 +38,75 @@
           <w:szCs w:val="18"/>
           <w:lang w:val="en-US"/>
         </w:rPr>
-        <w:t xml:space="preserve">In this </w:t>
-      </w:r>
-      <w:proofErr w:type="gramStart"/>
-      <w:r>
-        <w:rPr>
-          <w:rFonts w:ascii="Courier" w:hAnsi="Courier" w:cs="Courier New"/>
-          <w:color w:val="000000"/>
-          <w:sz w:val="18"/>
-          <w:szCs w:val="18"/>
-          <w:lang w:val="en-US"/>
-        </w:rPr>
-        <w:t>article</w:t>
-      </w:r>
-      <w:proofErr w:type="gramEnd"/>
-      <w:r>
-        <w:rPr>
-          <w:rFonts w:ascii="Courier" w:hAnsi="Courier" w:cs="Courier New"/>
-          <w:color w:val="000000"/>
-          <w:sz w:val="18"/>
-          <w:szCs w:val="18"/>
-          <w:lang w:val="en-US"/>
-        </w:rPr>
-        <w:t xml:space="preserve"> the author considers the question of deciding </w:t>
-      </w:r>
-      <w:proofErr w:type="spellStart"/>
-      <w:r>
-        <w:rPr>
-          <w:rFonts w:ascii="Courier" w:hAnsi="Courier" w:cs="Courier New"/>
-          <w:color w:val="000000"/>
-          <w:sz w:val="18"/>
-          <w:szCs w:val="18"/>
-          <w:lang w:val="en-US"/>
-        </w:rPr>
-        <w:t>possibilistic</w:t>
-      </w:r>
-      <w:proofErr w:type="spellEnd"/>
-      <w:r>
-        <w:rPr>
-          <w:rFonts w:ascii="Courier" w:hAnsi="Courier" w:cs="Courier New"/>
-          <w:color w:val="000000"/>
-          <w:sz w:val="18"/>
-          <w:szCs w:val="18"/>
-          <w:lang w:val="en-US"/>
-        </w:rPr>
-        <w:t xml:space="preserve"> locality/nonlocality from empirical possibility tables. Previous results have shown certain scenarios (</w:t>
-      </w:r>
-      <w:proofErr w:type="spellStart"/>
-      <w:r>
-        <w:rPr>
-          <w:rFonts w:ascii="Courier" w:hAnsi="Courier" w:cs="Courier New"/>
-          <w:color w:val="000000"/>
-          <w:sz w:val="18"/>
-          <w:szCs w:val="18"/>
-          <w:lang w:val="en-US"/>
-        </w:rPr>
-        <w:t>scenarios</w:t>
-      </w:r>
-      <w:proofErr w:type="spellEnd"/>
-      <w:r>
-        <w:rPr>
-          <w:rFonts w:ascii="Courier" w:hAnsi="Courier" w:cs="Courier New"/>
-          <w:color w:val="000000"/>
-          <w:sz w:val="18"/>
-          <w:szCs w:val="18"/>
-          <w:lang w:val="en-US"/>
-        </w:rPr>
-        <w:t xml:space="preserve"> dictate the shape of the possibility table) to allow for efficient algorithms and identified others in which the problem becomes NP-Hard. The author identifies the remaining scenario which does not fall into the domain of applicability of previous results, and completes the </w:t>
-      </w:r>
-      <w:proofErr w:type="spellStart"/>
-      <w:r>
-        <w:rPr>
-          <w:rFonts w:ascii="Courier" w:hAnsi="Courier" w:cs="Courier New"/>
-          <w:color w:val="000000"/>
-          <w:sz w:val="18"/>
-          <w:szCs w:val="18"/>
-          <w:lang w:val="en-US"/>
-        </w:rPr>
-        <w:t>characterisation</w:t>
-      </w:r>
-      <w:proofErr w:type="spellEnd"/>
-      <w:r>
-        <w:rPr>
-          <w:rFonts w:ascii="Courier" w:hAnsi="Courier" w:cs="Courier New"/>
-          <w:color w:val="000000"/>
-          <w:sz w:val="18"/>
-          <w:szCs w:val="18"/>
-          <w:lang w:val="en-US"/>
-        </w:rPr>
-        <w:t xml:space="preserve"> of the complexity of deciding </w:t>
-      </w:r>
-      <w:proofErr w:type="spellStart"/>
-      <w:r>
-        <w:rPr>
-          <w:rFonts w:ascii="Courier" w:hAnsi="Courier" w:cs="Courier New"/>
-          <w:color w:val="000000"/>
-          <w:sz w:val="18"/>
-          <w:szCs w:val="18"/>
-          <w:lang w:val="en-US"/>
-        </w:rPr>
-        <w:t>possibilistic</w:t>
-      </w:r>
-      <w:proofErr w:type="spellEnd"/>
-      <w:r>
-        <w:rPr>
-          <w:rFonts w:ascii="Courier" w:hAnsi="Courier" w:cs="Courier New"/>
-          <w:color w:val="000000"/>
-          <w:sz w:val="18"/>
-          <w:szCs w:val="18"/>
-          <w:lang w:val="en-US"/>
-        </w:rPr>
-        <w:t xml:space="preserve"> locality by showing (2,3)-</w:t>
-      </w:r>
-      <w:proofErr w:type="spellStart"/>
-      <w:r>
-        <w:rPr>
-          <w:rFonts w:ascii="Courier" w:hAnsi="Courier" w:cs="Courier New"/>
-          <w:color w:val="000000"/>
-          <w:sz w:val="18"/>
-          <w:szCs w:val="18"/>
-          <w:lang w:val="en-US"/>
-        </w:rPr>
-        <w:t>Possloc</w:t>
-      </w:r>
-      <w:proofErr w:type="spellEnd"/>
-      <w:r>
-        <w:rPr>
-          <w:rFonts w:ascii="Courier" w:hAnsi="Courier" w:cs="Courier New"/>
-          <w:color w:val="000000"/>
-          <w:sz w:val="18"/>
-          <w:szCs w:val="18"/>
-          <w:lang w:val="en-US"/>
-        </w:rPr>
-        <w:t xml:space="preserve"> to be NP-Hard. This is the first main contribution.</w:t>
-      </w:r>
-    </w:p>
-    <w:p>
-      <w:pPr>
-        <w:tabs>
-          <w:tab w:val="left" w:pos="916"/>
-          <w:tab w:val="left" w:pos="1832"/>
-          <w:tab w:val="left" w:pos="2748"/>
-          <w:tab w:val="left" w:pos="3664"/>
-          <w:tab w:val="left" w:pos="4580"/>
-          <w:tab w:val="left" w:pos="5496"/>
-          <w:tab w:val="left" w:pos="6412"/>
-          <w:tab w:val="left" w:pos="7328"/>
-          <w:tab w:val="left" w:pos="8244"/>
-          <w:tab w:val="left" w:pos="9160"/>
-          <w:tab w:val="left" w:pos="10076"/>
-          <w:tab w:val="left" w:pos="10992"/>
-          <w:tab w:val="left" w:pos="11908"/>
-          <w:tab w:val="left" w:pos="12824"/>
-          <w:tab w:val="left" w:pos="13740"/>
-          <w:tab w:val="left" w:pos="14656"/>
-        </w:tabs>
-        <w:rPr>
-          <w:rFonts w:ascii="Courier" w:hAnsi="Courier" w:cs="Courier New"/>
-          <w:color w:val="000000"/>
-          <w:sz w:val="18"/>
-          <w:szCs w:val="18"/>
-          <w:lang w:val="en-US"/>
-        </w:rPr>
-      </w:pPr>
-    </w:p>
-    <w:p>
-      <w:pPr>
-        <w:tabs>
-          <w:tab w:val="left" w:pos="916"/>
-          <w:tab w:val="left" w:pos="1832"/>
-          <w:tab w:val="left" w:pos="2748"/>
-          <w:tab w:val="left" w:pos="3664"/>
-          <w:tab w:val="left" w:pos="4580"/>
-          <w:tab w:val="left" w:pos="5496"/>
-          <w:tab w:val="left" w:pos="6412"/>
-          <w:tab w:val="left" w:pos="7328"/>
-          <w:tab w:val="left" w:pos="8244"/>
-          <w:tab w:val="left" w:pos="9160"/>
-          <w:tab w:val="left" w:pos="10076"/>
-          <w:tab w:val="left" w:pos="10992"/>
-          <w:tab w:val="left" w:pos="11908"/>
-          <w:tab w:val="left" w:pos="12824"/>
-          <w:tab w:val="left" w:pos="13740"/>
-          <w:tab w:val="left" w:pos="14656"/>
-        </w:tabs>
-        <w:rPr>
-          <w:rFonts w:ascii="Courier" w:hAnsi="Courier" w:cs="Courier New"/>
-          <w:color w:val="000000"/>
-          <w:sz w:val="18"/>
-          <w:szCs w:val="18"/>
-          <w:lang w:val="en-US"/>
-        </w:rPr>
-      </w:pPr>
-      <w:r>
-        <w:rPr>
-          <w:rFonts w:ascii="Courier" w:hAnsi="Courier" w:cs="Courier New"/>
-          <w:color w:val="000000"/>
-          <w:sz w:val="18"/>
-          <w:szCs w:val="18"/>
-          <w:lang w:val="en-US"/>
-        </w:rPr>
-        <w:t xml:space="preserve">The second contribution is that the author considers the issue of deciding complexity for classes of empirical possibility tables which are </w:t>
-      </w:r>
-      <w:proofErr w:type="spellStart"/>
-      <w:r>
-        <w:rPr>
-          <w:rFonts w:ascii="Courier" w:hAnsi="Courier" w:cs="Courier New"/>
-          <w:color w:val="000000"/>
-          <w:sz w:val="18"/>
-          <w:szCs w:val="18"/>
-          <w:lang w:val="en-US"/>
-        </w:rPr>
-        <w:t>realisable</w:t>
-      </w:r>
-      <w:proofErr w:type="spellEnd"/>
-      <w:r>
-        <w:rPr>
-          <w:rFonts w:ascii="Courier" w:hAnsi="Courier" w:cs="Courier New"/>
-          <w:color w:val="000000"/>
-          <w:sz w:val="18"/>
-          <w:szCs w:val="18"/>
-          <w:lang w:val="en-US"/>
-        </w:rPr>
-        <w:t xml:space="preserve"> by quantum theory (previous results hold for non-</w:t>
-      </w:r>
-      <w:proofErr w:type="spellStart"/>
-      <w:r>
-        <w:rPr>
-          <w:rFonts w:ascii="Courier" w:hAnsi="Courier" w:cs="Courier New"/>
-          <w:color w:val="000000"/>
-          <w:sz w:val="18"/>
-          <w:szCs w:val="18"/>
-          <w:lang w:val="en-US"/>
-        </w:rPr>
-        <w:t>signalling</w:t>
-      </w:r>
-      <w:proofErr w:type="spellEnd"/>
-      <w:r>
-        <w:rPr>
-          <w:rFonts w:ascii="Courier" w:hAnsi="Courier" w:cs="Courier New"/>
-          <w:color w:val="000000"/>
-          <w:sz w:val="18"/>
-          <w:szCs w:val="18"/>
-          <w:lang w:val="en-US"/>
-        </w:rPr>
-        <w:t xml:space="preserve"> tables, of which quantum </w:t>
-      </w:r>
-      <w:proofErr w:type="spellStart"/>
-      <w:r>
-        <w:rPr>
-          <w:rFonts w:ascii="Courier" w:hAnsi="Courier" w:cs="Courier New"/>
-          <w:color w:val="000000"/>
-          <w:sz w:val="18"/>
-          <w:szCs w:val="18"/>
-          <w:lang w:val="en-US"/>
-        </w:rPr>
-        <w:t>realisable</w:t>
-      </w:r>
-      <w:proofErr w:type="spellEnd"/>
-      <w:r>
-        <w:rPr>
-          <w:rFonts w:ascii="Courier" w:hAnsi="Courier" w:cs="Courier New"/>
-          <w:color w:val="000000"/>
-          <w:sz w:val="18"/>
-          <w:szCs w:val="18"/>
-          <w:lang w:val="en-US"/>
-        </w:rPr>
-        <w:t xml:space="preserve"> tables are a subclass). This is a very difficult topic on which relatively little is known. While the author does not resolve the issue, he does make notable progress by showing how to </w:t>
-      </w:r>
-      <w:proofErr w:type="spellStart"/>
-      <w:r>
-        <w:rPr>
-          <w:rFonts w:ascii="Courier" w:hAnsi="Courier" w:cs="Courier New"/>
-          <w:color w:val="000000"/>
-          <w:sz w:val="18"/>
-          <w:szCs w:val="18"/>
-          <w:lang w:val="en-US"/>
-        </w:rPr>
-        <w:t>quantumly</w:t>
-      </w:r>
-      <w:proofErr w:type="spellEnd"/>
-      <w:r>
-        <w:rPr>
-          <w:rFonts w:ascii="Courier" w:hAnsi="Courier" w:cs="Courier New"/>
-          <w:color w:val="000000"/>
-          <w:sz w:val="18"/>
-          <w:szCs w:val="18"/>
-          <w:lang w:val="en-US"/>
-        </w:rPr>
-        <w:t xml:space="preserve"> embed a large class of 3-SAT instances into (2,3)-</w:t>
-      </w:r>
-      <w:proofErr w:type="spellStart"/>
-      <w:r>
-        <w:rPr>
-          <w:rFonts w:ascii="Courier" w:hAnsi="Courier" w:cs="Courier New"/>
-          <w:color w:val="000000"/>
-          <w:sz w:val="18"/>
-          <w:szCs w:val="18"/>
-          <w:lang w:val="en-US"/>
-        </w:rPr>
-        <w:t>Possloc</w:t>
-      </w:r>
-      <w:proofErr w:type="spellEnd"/>
-      <w:r>
-        <w:rPr>
-          <w:rFonts w:ascii="Courier" w:hAnsi="Courier" w:cs="Courier New"/>
-          <w:color w:val="000000"/>
-          <w:sz w:val="18"/>
-          <w:szCs w:val="18"/>
-          <w:lang w:val="en-US"/>
-        </w:rPr>
-        <w:t xml:space="preserve">. </w:t>
-      </w:r>
-      <w:proofErr w:type="gramStart"/>
-      <w:r>
-        <w:rPr>
-          <w:rFonts w:ascii="Courier" w:hAnsi="Courier" w:cs="Courier New"/>
-          <w:color w:val="000000"/>
-          <w:sz w:val="18"/>
-          <w:szCs w:val="18"/>
-          <w:lang w:val="en-US"/>
-        </w:rPr>
-        <w:t>Moreover</w:t>
-      </w:r>
-      <w:proofErr w:type="gramEnd"/>
-      <w:r>
-        <w:rPr>
-          <w:rFonts w:ascii="Courier" w:hAnsi="Courier" w:cs="Courier New"/>
-          <w:color w:val="000000"/>
-          <w:sz w:val="18"/>
-          <w:szCs w:val="18"/>
-          <w:lang w:val="en-US"/>
-        </w:rPr>
-        <w:t xml:space="preserve"> the reasoning and discussion here are interesting in themselves, and I believe they will be of interest and value to researchers working on this and other topics relating to quantum </w:t>
-      </w:r>
-      <w:proofErr w:type="spellStart"/>
-      <w:r>
-        <w:rPr>
-          <w:rFonts w:ascii="Courier" w:hAnsi="Courier" w:cs="Courier New"/>
-          <w:color w:val="000000"/>
-          <w:sz w:val="18"/>
-          <w:szCs w:val="18"/>
-          <w:lang w:val="en-US"/>
-        </w:rPr>
-        <w:t>realisability</w:t>
-      </w:r>
-      <w:proofErr w:type="spellEnd"/>
-      <w:r>
-        <w:rPr>
-          <w:rFonts w:ascii="Courier" w:hAnsi="Courier" w:cs="Courier New"/>
-          <w:color w:val="000000"/>
-          <w:sz w:val="18"/>
-          <w:szCs w:val="18"/>
-          <w:lang w:val="en-US"/>
-        </w:rPr>
-        <w:t>.</w:t>
+        <w:t>In this article the author considers the question of deciding possibilistic locality/nonlocality from empirical possibility tables. Previous results have shown certain scenarios (scenarios dictate the shape of the possibility table) to allow for efficient algorithms and identified others in which the problem becomes NP-Hard. The author identifies the remaining scenario which does not fall into the domain of applicability of previous results, and completes the characterisation of the complexity of deciding possibilistic locality by showing (2,3)-Possloc to be NP-Hard. This is the first main contribution.</w:t>
+      </w:r>
+    </w:p>
+    <w:p>
+      <w:pPr>
+        <w:tabs>
+          <w:tab w:val="left" w:pos="916"/>
+          <w:tab w:val="left" w:pos="1832"/>
+          <w:tab w:val="left" w:pos="2748"/>
+          <w:tab w:val="left" w:pos="3664"/>
+          <w:tab w:val="left" w:pos="4580"/>
+          <w:tab w:val="left" w:pos="5496"/>
+          <w:tab w:val="left" w:pos="6412"/>
+          <w:tab w:val="left" w:pos="7328"/>
+          <w:tab w:val="left" w:pos="8244"/>
+          <w:tab w:val="left" w:pos="9160"/>
+          <w:tab w:val="left" w:pos="10076"/>
+          <w:tab w:val="left" w:pos="10992"/>
+          <w:tab w:val="left" w:pos="11908"/>
+          <w:tab w:val="left" w:pos="12824"/>
+          <w:tab w:val="left" w:pos="13740"/>
+          <w:tab w:val="left" w:pos="14656"/>
+        </w:tabs>
+        <w:rPr>
+          <w:rFonts w:ascii="Courier" w:hAnsi="Courier" w:cs="Courier New"/>
+          <w:color w:val="000000"/>
+          <w:sz w:val="18"/>
+          <w:szCs w:val="18"/>
+          <w:lang w:val="en-US"/>
+        </w:rPr>
+      </w:pPr>
+    </w:p>
+    <w:p>
+      <w:pPr>
+        <w:tabs>
+          <w:tab w:val="left" w:pos="916"/>
+          <w:tab w:val="left" w:pos="1832"/>
+          <w:tab w:val="left" w:pos="2748"/>
+          <w:tab w:val="left" w:pos="3664"/>
+          <w:tab w:val="left" w:pos="4580"/>
+          <w:tab w:val="left" w:pos="5496"/>
+          <w:tab w:val="left" w:pos="6412"/>
+          <w:tab w:val="left" w:pos="7328"/>
+          <w:tab w:val="left" w:pos="8244"/>
+          <w:tab w:val="left" w:pos="9160"/>
+          <w:tab w:val="left" w:pos="10076"/>
+          <w:tab w:val="left" w:pos="10992"/>
+          <w:tab w:val="left" w:pos="11908"/>
+          <w:tab w:val="left" w:pos="12824"/>
+          <w:tab w:val="left" w:pos="13740"/>
+          <w:tab w:val="left" w:pos="14656"/>
+        </w:tabs>
+        <w:rPr>
+          <w:rFonts w:ascii="Courier" w:hAnsi="Courier" w:cs="Courier New"/>
+          <w:color w:val="000000"/>
+          <w:sz w:val="18"/>
+          <w:szCs w:val="18"/>
+          <w:lang w:val="en-US"/>
+        </w:rPr>
+      </w:pPr>
+      <w:r>
+        <w:rPr>
+          <w:rFonts w:ascii="Courier" w:hAnsi="Courier" w:cs="Courier New"/>
+          <w:color w:val="000000"/>
+          <w:sz w:val="18"/>
+          <w:szCs w:val="18"/>
+          <w:lang w:val="en-US"/>
+        </w:rPr>
+        <w:t>The second contribution is that the author considers the issue of deciding complexity for classes of empirical possibility tables which are realisable by quantum theory (previous results hold for non-signalling tables, of which quantum realisable tables are a subclass). This is a very difficult topic on which relatively little is known. While the author does not resolve the issue, he does make notable progress by showing how to quantumly embed a large class of 3-SAT instances into (2,3)-Possloc. Moreover the reasoning and discussion here are interesting in themselves, and I believe they will be of interest and value to researchers working on this and other topics relating to quantum realisability.</w:t>
       </w:r>
     </w:p>
     <w:p>
@@ -652,168 +366,22 @@
         </w:tabs>
         <w:rPr>
           <w:rFonts w:ascii="Courier" w:hAnsi="Courier" w:cs="Courier New"/>
-          <w:color w:val="000000"/>
-          <w:sz w:val="18"/>
-          <w:szCs w:val="18"/>
-          <w:lang w:val="en-US"/>
-        </w:rPr>
-      </w:pPr>
-      <w:r>
-        <w:rPr>
-          <w:rFonts w:ascii="Courier" w:hAnsi="Courier" w:cs="Courier New"/>
-          <w:color w:val="000000"/>
-          <w:sz w:val="18"/>
-          <w:szCs w:val="18"/>
-          <w:lang w:val="en-US"/>
-        </w:rPr>
-        <w:t xml:space="preserve">As a general recommendation, I think the article would greatly benefit from a Background section immediately following the introduction in which the basic concepts are clearly introduced. For </w:t>
-      </w:r>
-      <w:proofErr w:type="gramStart"/>
-      <w:r>
-        <w:rPr>
-          <w:rFonts w:ascii="Courier" w:hAnsi="Courier" w:cs="Courier New"/>
-          <w:color w:val="000000"/>
-          <w:sz w:val="18"/>
-          <w:szCs w:val="18"/>
-          <w:lang w:val="en-US"/>
-        </w:rPr>
-        <w:t>instance</w:t>
-      </w:r>
-      <w:proofErr w:type="gramEnd"/>
-      <w:r>
-        <w:rPr>
-          <w:rFonts w:ascii="Courier" w:hAnsi="Courier" w:cs="Courier New"/>
-          <w:color w:val="000000"/>
-          <w:sz w:val="18"/>
-          <w:szCs w:val="18"/>
-          <w:lang w:val="en-US"/>
-        </w:rPr>
-        <w:t xml:space="preserve"> this could contain some explanation of how possibility tables could arise, what they are supposed to correspond to in the physical context, various devices for reasoning on possibility tables which are used throughout the article, such as the notion of </w:t>
-      </w:r>
-      <w:proofErr w:type="spellStart"/>
-      <w:r>
-        <w:rPr>
-          <w:rFonts w:ascii="Courier" w:hAnsi="Courier" w:cs="Courier New"/>
-          <w:color w:val="000000"/>
-          <w:sz w:val="18"/>
-          <w:szCs w:val="18"/>
-          <w:lang w:val="en-US"/>
-        </w:rPr>
-        <w:t>possibilistic</w:t>
-      </w:r>
-      <w:proofErr w:type="spellEnd"/>
-      <w:r>
-        <w:rPr>
-          <w:rFonts w:ascii="Courier" w:hAnsi="Courier" w:cs="Courier New"/>
-          <w:color w:val="000000"/>
-          <w:sz w:val="18"/>
-          <w:szCs w:val="18"/>
-          <w:lang w:val="en-US"/>
-        </w:rPr>
-        <w:t xml:space="preserve"> no </w:t>
-      </w:r>
-      <w:proofErr w:type="spellStart"/>
-      <w:r>
-        <w:rPr>
-          <w:rFonts w:ascii="Courier" w:hAnsi="Courier" w:cs="Courier New"/>
-          <w:color w:val="000000"/>
-          <w:sz w:val="18"/>
-          <w:szCs w:val="18"/>
-          <w:lang w:val="en-US"/>
-        </w:rPr>
-        <w:t>signalling</w:t>
-      </w:r>
-      <w:proofErr w:type="spellEnd"/>
-      <w:r>
-        <w:rPr>
-          <w:rFonts w:ascii="Courier" w:hAnsi="Courier" w:cs="Courier New"/>
-          <w:color w:val="000000"/>
-          <w:sz w:val="18"/>
-          <w:szCs w:val="18"/>
-          <w:lang w:val="en-US"/>
-        </w:rPr>
-        <w:t>, deterministic grids, etc. It would also be a good place to introduce, some basics of the quantum aspects of the paper (which ultimately are not many, and putting this here will reassure non-quantum readers), and introducing in some detail the very interesting mode of reasoning based on the equatorial plane intersected with the Bloch sphere from figures 2 and 3.</w:t>
-      </w:r>
-    </w:p>
-    <w:p>
-      <w:pPr>
-        <w:tabs>
-          <w:tab w:val="left" w:pos="916"/>
-          <w:tab w:val="left" w:pos="1832"/>
-          <w:tab w:val="left" w:pos="2748"/>
-          <w:tab w:val="left" w:pos="3664"/>
-          <w:tab w:val="left" w:pos="4580"/>
-          <w:tab w:val="left" w:pos="5496"/>
-          <w:tab w:val="left" w:pos="6412"/>
-          <w:tab w:val="left" w:pos="7328"/>
-          <w:tab w:val="left" w:pos="8244"/>
-          <w:tab w:val="left" w:pos="9160"/>
-          <w:tab w:val="left" w:pos="10076"/>
-          <w:tab w:val="left" w:pos="10992"/>
-          <w:tab w:val="left" w:pos="11908"/>
-          <w:tab w:val="left" w:pos="12824"/>
-          <w:tab w:val="left" w:pos="13740"/>
-          <w:tab w:val="left" w:pos="14656"/>
-        </w:tabs>
-        <w:rPr>
-          <w:rFonts w:ascii="Courier" w:hAnsi="Courier" w:cs="Courier New"/>
-          <w:color w:val="000000"/>
-          <w:sz w:val="18"/>
-          <w:szCs w:val="18"/>
-          <w:lang w:val="en-US"/>
-        </w:rPr>
-      </w:pPr>
-    </w:p>
-    <w:p>
-      <w:pPr>
-        <w:tabs>
-          <w:tab w:val="left" w:pos="916"/>
-          <w:tab w:val="left" w:pos="1832"/>
-          <w:tab w:val="left" w:pos="2748"/>
-          <w:tab w:val="left" w:pos="3664"/>
-          <w:tab w:val="left" w:pos="4580"/>
-          <w:tab w:val="left" w:pos="5496"/>
-          <w:tab w:val="left" w:pos="6412"/>
-          <w:tab w:val="left" w:pos="7328"/>
-          <w:tab w:val="left" w:pos="8244"/>
-          <w:tab w:val="left" w:pos="9160"/>
-          <w:tab w:val="left" w:pos="10076"/>
-          <w:tab w:val="left" w:pos="10992"/>
-          <w:tab w:val="left" w:pos="11908"/>
-          <w:tab w:val="left" w:pos="12824"/>
-          <w:tab w:val="left" w:pos="13740"/>
-          <w:tab w:val="left" w:pos="14656"/>
-        </w:tabs>
-        <w:rPr>
-          <w:rFonts w:ascii="Courier" w:hAnsi="Courier" w:cs="Courier New"/>
-          <w:color w:val="000000"/>
-          <w:sz w:val="18"/>
-          <w:szCs w:val="18"/>
-          <w:lang w:val="en-US"/>
-        </w:rPr>
-      </w:pPr>
-      <w:r>
-        <w:rPr>
-          <w:rFonts w:ascii="Courier" w:hAnsi="Courier" w:cs="Courier New"/>
-          <w:color w:val="000000"/>
-          <w:sz w:val="18"/>
-          <w:szCs w:val="18"/>
-          <w:lang w:val="en-US"/>
-        </w:rPr>
-        <w:t xml:space="preserve">A second general recommendation would be to stress the generality of the problem from the outset, mentioning that locality is ultimately a feature of possibility tables, which in the case of </w:t>
-      </w:r>
-      <w:proofErr w:type="spellStart"/>
-      <w:r>
-        <w:rPr>
-          <w:rFonts w:ascii="Courier" w:hAnsi="Courier" w:cs="Courier New"/>
-          <w:color w:val="000000"/>
-          <w:sz w:val="18"/>
-          <w:szCs w:val="18"/>
-          <w:lang w:val="en-US"/>
-        </w:rPr>
-        <w:t>quantumly</w:t>
-      </w:r>
-      <w:proofErr w:type="spellEnd"/>
+          <w:color w:val="FF0000"/>
+          <w:sz w:val="18"/>
+          <w:szCs w:val="18"/>
+          <w:lang w:val="en-US"/>
+        </w:rPr>
+      </w:pPr>
+      <w:r>
+        <w:rPr>
+          <w:rFonts w:ascii="Courier" w:hAnsi="Courier" w:cs="Courier New"/>
+          <w:color w:val="000000"/>
+          <w:sz w:val="18"/>
+          <w:szCs w:val="18"/>
+          <w:lang w:val="en-US"/>
+        </w:rPr>
+        <w:t>As a general recommendation, I think the article would greatly benefit from a Background section immediately following the introduction in which the basic concepts are clearly introduced. For instance this could contain some explanation of how possibility tables could arise, what they are supposed to correspond to in the physical context, various devices for reasoning on possibility tables which are used throughout the article, such as the notion of possibilistic no signalling, deterministic grids, etc. It would also be a good place to introduce, some basics of the quantum aspects of the paper (which ultimately are not many, and putting this here will reassure non-quantum readers), and introducing in some detail the very interesting mode of reasoning based on the equatorial plane intersected with the Bloch sphere from figures 2 and 3.</w:t>
+      </w:r>
       <w:r>
         <w:rPr>
           <w:rFonts w:ascii="Courier" w:hAnsi="Courier" w:cs="Courier New"/>
@@ -824,27 +392,95 @@
         </w:rPr>
         <w:t xml:space="preserve"> </w:t>
       </w:r>
-      <w:proofErr w:type="spellStart"/>
-      <w:r>
-        <w:rPr>
-          <w:rFonts w:ascii="Courier" w:hAnsi="Courier" w:cs="Courier New"/>
-          <w:color w:val="000000"/>
-          <w:sz w:val="18"/>
-          <w:szCs w:val="18"/>
-          <w:lang w:val="en-US"/>
-        </w:rPr>
-        <w:t>realisable</w:t>
-      </w:r>
-      <w:proofErr w:type="spellEnd"/>
-      <w:r>
-        <w:rPr>
-          <w:rFonts w:ascii="Courier" w:hAnsi="Courier" w:cs="Courier New"/>
-          <w:color w:val="000000"/>
-          <w:sz w:val="18"/>
-          <w:szCs w:val="18"/>
-          <w:lang w:val="en-US"/>
-        </w:rPr>
-        <w:t xml:space="preserve"> tables relates to Bell, Hardy, etc. It would also be good to reassure the non-quantum reader that the article could be read and understood without specialist knowledge of quantum theory, highlighting the sections where no quantum theory is involved and explaining that those aspects that are used in the remaining sections are introduced in the background section.</w:t>
+      <w:r>
+        <w:rPr>
+          <w:rFonts w:ascii="Courier" w:hAnsi="Courier" w:cs="Courier New"/>
+          <w:color w:val="FF0000"/>
+          <w:sz w:val="18"/>
+          <w:szCs w:val="18"/>
+          <w:lang w:val="en-US"/>
+        </w:rPr>
+        <w:t xml:space="preserve">I have done this but in two sections; the </w:t>
+      </w:r>
+      <w:r>
+        <w:rPr>
+          <w:rFonts w:ascii="Courier" w:hAnsi="Courier" w:cs="Courier New"/>
+          <w:color w:val="FF0000"/>
+          <w:sz w:val="18"/>
+          <w:szCs w:val="18"/>
+          <w:lang w:val="en-US"/>
+        </w:rPr>
+        <w:t>explanation of the reasoning comes in section 3.</w:t>
+      </w:r>
+      <w:bookmarkStart w:id="0" w:name="_GoBack"/>
+      <w:bookmarkEnd w:id="0"/>
+    </w:p>
+    <w:p>
+      <w:pPr>
+        <w:tabs>
+          <w:tab w:val="left" w:pos="916"/>
+          <w:tab w:val="left" w:pos="1832"/>
+          <w:tab w:val="left" w:pos="2748"/>
+          <w:tab w:val="left" w:pos="3664"/>
+          <w:tab w:val="left" w:pos="4580"/>
+          <w:tab w:val="left" w:pos="5496"/>
+          <w:tab w:val="left" w:pos="6412"/>
+          <w:tab w:val="left" w:pos="7328"/>
+          <w:tab w:val="left" w:pos="8244"/>
+          <w:tab w:val="left" w:pos="9160"/>
+          <w:tab w:val="left" w:pos="10076"/>
+          <w:tab w:val="left" w:pos="10992"/>
+          <w:tab w:val="left" w:pos="11908"/>
+          <w:tab w:val="left" w:pos="12824"/>
+          <w:tab w:val="left" w:pos="13740"/>
+          <w:tab w:val="left" w:pos="14656"/>
+        </w:tabs>
+        <w:rPr>
+          <w:rFonts w:ascii="Courier" w:hAnsi="Courier" w:cs="Courier New"/>
+          <w:color w:val="000000"/>
+          <w:sz w:val="18"/>
+          <w:szCs w:val="18"/>
+          <w:lang w:val="en-US"/>
+        </w:rPr>
+      </w:pPr>
+    </w:p>
+    <w:p>
+      <w:pPr>
+        <w:tabs>
+          <w:tab w:val="left" w:pos="916"/>
+          <w:tab w:val="left" w:pos="1832"/>
+          <w:tab w:val="left" w:pos="2748"/>
+          <w:tab w:val="left" w:pos="3664"/>
+          <w:tab w:val="left" w:pos="4580"/>
+          <w:tab w:val="left" w:pos="5496"/>
+          <w:tab w:val="left" w:pos="6412"/>
+          <w:tab w:val="left" w:pos="7328"/>
+          <w:tab w:val="left" w:pos="8244"/>
+          <w:tab w:val="left" w:pos="9160"/>
+          <w:tab w:val="left" w:pos="10076"/>
+          <w:tab w:val="left" w:pos="10992"/>
+          <w:tab w:val="left" w:pos="11908"/>
+          <w:tab w:val="left" w:pos="12824"/>
+          <w:tab w:val="left" w:pos="13740"/>
+          <w:tab w:val="left" w:pos="14656"/>
+        </w:tabs>
+        <w:rPr>
+          <w:rFonts w:ascii="Courier" w:hAnsi="Courier" w:cs="Courier New"/>
+          <w:color w:val="000000"/>
+          <w:sz w:val="18"/>
+          <w:szCs w:val="18"/>
+          <w:lang w:val="en-US"/>
+        </w:rPr>
+      </w:pPr>
+      <w:r>
+        <w:rPr>
+          <w:rFonts w:ascii="Courier" w:hAnsi="Courier" w:cs="Courier New"/>
+          <w:color w:val="000000"/>
+          <w:sz w:val="18"/>
+          <w:szCs w:val="18"/>
+          <w:lang w:val="en-US"/>
+        </w:rPr>
+        <w:t>A second general recommendation would be to stress the generality of the problem from the outset, mentioning that locality is ultimately a feature of possibility tables, which in the case of quantumly realisable tables relates to Bell, Hardy, etc. It would also be good to reassure the non-quantum reader that the article could be read and understood without specialist knowledge of quantum theory, highlighting the sections where no quantum theory is involved and explaining that those aspects that are used in the remaining sections are introduced in the background section.</w:t>
       </w:r>
     </w:p>
     <w:p>
@@ -1172,29 +808,66 @@
           <w:lang w:val="en-US"/>
         </w:rPr>
         <w:lastRenderedPageBreak/>
-        <w:t xml:space="preserve">* A suggestion would be to mention how such tables may arise in other, non-physical contexts. For </w:t>
-      </w:r>
-      <w:proofErr w:type="gramStart"/>
-      <w:r>
-        <w:rPr>
-          <w:rFonts w:ascii="Courier" w:hAnsi="Courier" w:cs="Courier New"/>
-          <w:color w:val="000000"/>
-          <w:sz w:val="18"/>
-          <w:szCs w:val="18"/>
-          <w:lang w:val="en-US"/>
-        </w:rPr>
-        <w:t>instance</w:t>
-      </w:r>
-      <w:proofErr w:type="gramEnd"/>
-      <w:r>
-        <w:rPr>
-          <w:rFonts w:ascii="Courier" w:hAnsi="Courier" w:cs="Courier New"/>
-          <w:color w:val="000000"/>
-          <w:sz w:val="18"/>
-          <w:szCs w:val="18"/>
-          <w:lang w:val="en-US"/>
-        </w:rPr>
-        <w:t xml:space="preserve"> I believe that Abramsky has considered how in the context of relational databases locality corresponds to the existence of universal relations, etc. This point is only a suggestion, however.</w:t>
+        <w:t>* A suggestion would be to mention how such tables may arise in other, non-physical contexts. For instance I believe that Abramsky has considered how in the context of relational databases locality corresponds to the existence of universal relations, etc. This point is only a suggestion, however.</w:t>
+      </w:r>
+    </w:p>
+    <w:p>
+      <w:pPr>
+        <w:tabs>
+          <w:tab w:val="left" w:pos="916"/>
+          <w:tab w:val="left" w:pos="1832"/>
+          <w:tab w:val="left" w:pos="2748"/>
+          <w:tab w:val="left" w:pos="3664"/>
+          <w:tab w:val="left" w:pos="4580"/>
+          <w:tab w:val="left" w:pos="5496"/>
+          <w:tab w:val="left" w:pos="6412"/>
+          <w:tab w:val="left" w:pos="7328"/>
+          <w:tab w:val="left" w:pos="8244"/>
+          <w:tab w:val="left" w:pos="9160"/>
+          <w:tab w:val="left" w:pos="10076"/>
+          <w:tab w:val="left" w:pos="10992"/>
+          <w:tab w:val="left" w:pos="11908"/>
+          <w:tab w:val="left" w:pos="12824"/>
+          <w:tab w:val="left" w:pos="13740"/>
+          <w:tab w:val="left" w:pos="14656"/>
+        </w:tabs>
+        <w:rPr>
+          <w:rFonts w:ascii="Courier" w:hAnsi="Courier" w:cs="Courier New"/>
+          <w:color w:val="FF0000"/>
+          <w:sz w:val="18"/>
+          <w:szCs w:val="18"/>
+          <w:lang w:val="en-US"/>
+        </w:rPr>
+      </w:pPr>
+      <w:r>
+        <w:rPr>
+          <w:rFonts w:ascii="Courier" w:hAnsi="Courier" w:cs="Courier New"/>
+          <w:color w:val="000000"/>
+          <w:sz w:val="18"/>
+          <w:szCs w:val="18"/>
+          <w:lang w:val="en-US"/>
+        </w:rPr>
+        <w:tab/>
+      </w:r>
+      <w:r>
+        <w:rPr>
+          <w:rFonts w:ascii="Courier" w:hAnsi="Courier" w:cs="Courier New"/>
+          <w:color w:val="FF0000"/>
+          <w:sz w:val="18"/>
+          <w:szCs w:val="18"/>
+          <w:lang w:val="en-US"/>
+        </w:rPr>
+        <w:t>I have</w:t>
+      </w:r>
+      <w:r>
+        <w:rPr>
+          <w:rFonts w:ascii="Courier" w:hAnsi="Courier" w:cs="Courier New"/>
+          <w:color w:val="FF0000"/>
+          <w:sz w:val="18"/>
+          <w:szCs w:val="18"/>
+          <w:lang w:val="en-US"/>
+        </w:rPr>
+        <w:t xml:space="preserve"> not done this; Abramsky’s universal relations paper refers to the generalization of nonlocality to contextuality, and I would rather not engage with that in this paper.</w:t>
       </w:r>
     </w:p>
     <w:p>
@@ -1313,29 +986,7 @@
           <w:szCs w:val="18"/>
           <w:lang w:val="en-US"/>
         </w:rPr>
-        <w:t xml:space="preserve">* Typo: </w:t>
-      </w:r>
-      <w:proofErr w:type="spellStart"/>
-      <w:r>
-        <w:rPr>
-          <w:rFonts w:ascii="Courier" w:hAnsi="Courier" w:cs="Courier New"/>
-          <w:color w:val="000000"/>
-          <w:sz w:val="18"/>
-          <w:szCs w:val="18"/>
-          <w:lang w:val="en-US"/>
-        </w:rPr>
-        <w:t>seperate</w:t>
-      </w:r>
-      <w:proofErr w:type="spellEnd"/>
-      <w:r>
-        <w:rPr>
-          <w:rFonts w:ascii="Courier" w:hAnsi="Courier" w:cs="Courier New"/>
-          <w:color w:val="000000"/>
-          <w:sz w:val="18"/>
-          <w:szCs w:val="18"/>
-          <w:lang w:val="en-US"/>
-        </w:rPr>
-        <w:t>-&gt;separate</w:t>
+        <w:t>* Typo: seperate-&gt;separate</w:t>
       </w:r>
     </w:p>
     <w:p>
@@ -1444,120 +1095,48 @@
           <w:szCs w:val="18"/>
           <w:lang w:val="en-US"/>
         </w:rPr>
-        <w:t xml:space="preserve">* “a table of probabilities for a Bell </w:t>
-      </w:r>
-      <w:proofErr w:type="spellStart"/>
-      <w:r>
-        <w:rPr>
-          <w:rFonts w:ascii="Courier" w:hAnsi="Courier" w:cs="Courier New"/>
-          <w:strike/>
-          <w:color w:val="000000"/>
-          <w:sz w:val="18"/>
-          <w:szCs w:val="18"/>
-          <w:lang w:val="en-US"/>
-        </w:rPr>
-        <w:t>experiement</w:t>
-      </w:r>
-      <w:proofErr w:type="spellEnd"/>
-      <w:r>
-        <w:rPr>
-          <w:rFonts w:ascii="Courier" w:hAnsi="Courier" w:cs="Courier New"/>
-          <w:strike/>
-          <w:color w:val="000000"/>
-          <w:sz w:val="18"/>
-          <w:szCs w:val="18"/>
-          <w:lang w:val="en-US"/>
-        </w:rPr>
-        <w:t>” is too vague. This could be remedied by explaining in a background section how probability/possibility tables arise.</w:t>
-      </w:r>
-    </w:p>
-    <w:p>
-      <w:pPr>
-        <w:tabs>
-          <w:tab w:val="left" w:pos="916"/>
-          <w:tab w:val="left" w:pos="1832"/>
-          <w:tab w:val="left" w:pos="2748"/>
-          <w:tab w:val="left" w:pos="3664"/>
-          <w:tab w:val="left" w:pos="4580"/>
-          <w:tab w:val="left" w:pos="5496"/>
-          <w:tab w:val="left" w:pos="6412"/>
-          <w:tab w:val="left" w:pos="7328"/>
-          <w:tab w:val="left" w:pos="8244"/>
-          <w:tab w:val="left" w:pos="9160"/>
-          <w:tab w:val="left" w:pos="10076"/>
-          <w:tab w:val="left" w:pos="10992"/>
-          <w:tab w:val="left" w:pos="11908"/>
-          <w:tab w:val="left" w:pos="12824"/>
-          <w:tab w:val="left" w:pos="13740"/>
-          <w:tab w:val="left" w:pos="14656"/>
-        </w:tabs>
-        <w:rPr>
-          <w:rFonts w:ascii="Courier" w:hAnsi="Courier" w:cs="Courier New"/>
-          <w:strike/>
-          <w:color w:val="000000"/>
-          <w:sz w:val="18"/>
-          <w:szCs w:val="18"/>
-          <w:lang w:val="en-US"/>
-        </w:rPr>
-      </w:pPr>
-      <w:r>
-        <w:rPr>
-          <w:rFonts w:ascii="Courier" w:hAnsi="Courier" w:cs="Courier New"/>
-          <w:strike/>
-          <w:color w:val="000000"/>
-          <w:sz w:val="18"/>
-          <w:szCs w:val="18"/>
-          <w:lang w:val="en-US"/>
-        </w:rPr>
-        <w:t xml:space="preserve">* On the topic of how possibility tables arise from possibility tables, there are some non-trivial questions here, some of which are addressed for instance by Abramsky’s Relational Hidden Variables paper, or Mansfield and </w:t>
-      </w:r>
-      <w:proofErr w:type="spellStart"/>
-      <w:r>
-        <w:rPr>
-          <w:rFonts w:ascii="Courier" w:hAnsi="Courier" w:cs="Courier New"/>
-          <w:strike/>
-          <w:color w:val="000000"/>
-          <w:sz w:val="18"/>
-          <w:szCs w:val="18"/>
-          <w:lang w:val="en-US"/>
-        </w:rPr>
-        <w:t>Soares</w:t>
-      </w:r>
-      <w:proofErr w:type="spellEnd"/>
-      <w:r>
-        <w:rPr>
-          <w:rFonts w:ascii="Courier" w:hAnsi="Courier" w:cs="Courier New"/>
-          <w:strike/>
-          <w:color w:val="000000"/>
-          <w:sz w:val="18"/>
-          <w:szCs w:val="18"/>
-          <w:lang w:val="en-US"/>
-        </w:rPr>
-        <w:t xml:space="preserve"> Barbosa’s </w:t>
-      </w:r>
-      <w:proofErr w:type="spellStart"/>
-      <w:r>
-        <w:rPr>
-          <w:rFonts w:ascii="Courier" w:hAnsi="Courier" w:cs="Courier New"/>
-          <w:strike/>
-          <w:color w:val="000000"/>
-          <w:sz w:val="18"/>
-          <w:szCs w:val="18"/>
-          <w:lang w:val="en-US"/>
-        </w:rPr>
-        <w:t>Extendability</w:t>
-      </w:r>
-      <w:proofErr w:type="spellEnd"/>
-      <w:r>
-        <w:rPr>
-          <w:rFonts w:ascii="Courier" w:hAnsi="Courier" w:cs="Courier New"/>
-          <w:strike/>
-          <w:color w:val="000000"/>
-          <w:sz w:val="18"/>
-          <w:szCs w:val="18"/>
-          <w:lang w:val="en-US"/>
-        </w:rPr>
-        <w:t xml:space="preserve"> paper.</w:t>
+        <w:t>* “a table of probabilities for a Bell experiement” is too vague. This could be remedied by explaining in a background section how probability/possibility tables arise.</w:t>
+      </w:r>
+    </w:p>
+    <w:p>
+      <w:pPr>
+        <w:tabs>
+          <w:tab w:val="left" w:pos="916"/>
+          <w:tab w:val="left" w:pos="1832"/>
+          <w:tab w:val="left" w:pos="2748"/>
+          <w:tab w:val="left" w:pos="3664"/>
+          <w:tab w:val="left" w:pos="4580"/>
+          <w:tab w:val="left" w:pos="5496"/>
+          <w:tab w:val="left" w:pos="6412"/>
+          <w:tab w:val="left" w:pos="7328"/>
+          <w:tab w:val="left" w:pos="8244"/>
+          <w:tab w:val="left" w:pos="9160"/>
+          <w:tab w:val="left" w:pos="10076"/>
+          <w:tab w:val="left" w:pos="10992"/>
+          <w:tab w:val="left" w:pos="11908"/>
+          <w:tab w:val="left" w:pos="12824"/>
+          <w:tab w:val="left" w:pos="13740"/>
+          <w:tab w:val="left" w:pos="14656"/>
+        </w:tabs>
+        <w:rPr>
+          <w:rFonts w:ascii="Courier" w:hAnsi="Courier" w:cs="Courier New"/>
+          <w:strike/>
+          <w:color w:val="000000"/>
+          <w:sz w:val="18"/>
+          <w:szCs w:val="18"/>
+          <w:lang w:val="en-US"/>
+        </w:rPr>
+      </w:pPr>
+      <w:r>
+        <w:rPr>
+          <w:rFonts w:ascii="Courier" w:hAnsi="Courier" w:cs="Courier New"/>
+          <w:strike/>
+          <w:color w:val="000000"/>
+          <w:sz w:val="18"/>
+          <w:szCs w:val="18"/>
+          <w:lang w:val="en-US"/>
+        </w:rPr>
+        <w:t>* On the topic of how possibility tables arise from possibility tables, there are some non-trivial questions here, some of which are addressed for instance by Abramsky’s Relational Hidden Variables paper, or Mansfield and Soares Barbosa’s Extendability paper.</w:t>
       </w:r>
     </w:p>
     <w:p>
@@ -1721,94 +1300,48 @@
           <w:szCs w:val="18"/>
           <w:lang w:val="en-US"/>
         </w:rPr>
-        <w:t xml:space="preserve">* Tables should be numbered and referred to at the appropriate points in the text (throughout the article, and not only in this section); </w:t>
-      </w:r>
-      <w:proofErr w:type="gramStart"/>
-      <w:r>
-        <w:rPr>
-          <w:rFonts w:ascii="Courier" w:hAnsi="Courier" w:cs="Courier New"/>
-          <w:strike/>
-          <w:color w:val="000000"/>
-          <w:sz w:val="18"/>
-          <w:szCs w:val="18"/>
-          <w:lang w:val="en-US"/>
-        </w:rPr>
-        <w:t>likewise</w:t>
-      </w:r>
-      <w:proofErr w:type="gramEnd"/>
-      <w:r>
-        <w:rPr>
-          <w:rFonts w:ascii="Courier" w:hAnsi="Courier" w:cs="Courier New"/>
-          <w:strike/>
-          <w:color w:val="000000"/>
-          <w:sz w:val="18"/>
-          <w:szCs w:val="18"/>
-          <w:lang w:val="en-US"/>
-        </w:rPr>
-        <w:t xml:space="preserve"> for figures, which don’t seem to be referred to everywhere that could be relevant in the main text</w:t>
-      </w:r>
-    </w:p>
-    <w:p>
-      <w:pPr>
-        <w:tabs>
-          <w:tab w:val="left" w:pos="916"/>
-          <w:tab w:val="left" w:pos="1832"/>
-          <w:tab w:val="left" w:pos="2748"/>
-          <w:tab w:val="left" w:pos="3664"/>
-          <w:tab w:val="left" w:pos="4580"/>
-          <w:tab w:val="left" w:pos="5496"/>
-          <w:tab w:val="left" w:pos="6412"/>
-          <w:tab w:val="left" w:pos="7328"/>
-          <w:tab w:val="left" w:pos="8244"/>
-          <w:tab w:val="left" w:pos="9160"/>
-          <w:tab w:val="left" w:pos="10076"/>
-          <w:tab w:val="left" w:pos="10992"/>
-          <w:tab w:val="left" w:pos="11908"/>
-          <w:tab w:val="left" w:pos="12824"/>
-          <w:tab w:val="left" w:pos="13740"/>
-          <w:tab w:val="left" w:pos="14656"/>
-        </w:tabs>
-        <w:rPr>
-          <w:rFonts w:ascii="Courier" w:hAnsi="Courier" w:cs="Courier New"/>
-          <w:color w:val="000000"/>
-          <w:sz w:val="18"/>
-          <w:szCs w:val="18"/>
-          <w:lang w:val="en-US"/>
-        </w:rPr>
-      </w:pPr>
-      <w:r>
-        <w:rPr>
-          <w:rFonts w:ascii="Courier" w:hAnsi="Courier" w:cs="Courier New"/>
-          <w:color w:val="000000"/>
-          <w:sz w:val="18"/>
-          <w:szCs w:val="18"/>
-          <w:lang w:val="en-US"/>
-        </w:rPr>
-        <w:t xml:space="preserve">* Figure 2 is a very interesting device, but it’s not explained sufficiently, nor how it relates to possibility tables or paradoxes or locality. This badly needs explanation especially for </w:t>
-      </w:r>
-      <w:proofErr w:type="spellStart"/>
-      <w:proofErr w:type="gramStart"/>
-      <w:r>
-        <w:rPr>
-          <w:rFonts w:ascii="Courier" w:hAnsi="Courier" w:cs="Courier New"/>
-          <w:color w:val="000000"/>
-          <w:sz w:val="18"/>
-          <w:szCs w:val="18"/>
-          <w:lang w:val="en-US"/>
-        </w:rPr>
-        <w:t>non specialists</w:t>
-      </w:r>
-      <w:proofErr w:type="spellEnd"/>
-      <w:proofErr w:type="gramEnd"/>
-      <w:r>
-        <w:rPr>
-          <w:rFonts w:ascii="Courier" w:hAnsi="Courier" w:cs="Courier New"/>
-          <w:color w:val="000000"/>
-          <w:sz w:val="18"/>
-          <w:szCs w:val="18"/>
-          <w:lang w:val="en-US"/>
-        </w:rPr>
-        <w:t xml:space="preserve"> who will be unable to guess at its significance.</w:t>
+        <w:t>* Tables should be numbered and referred to at the appropriate points in the text (throughout the article, and not only in this section); likewise for figures, which don’t seem to be referred to everywhere that could be relevant in the main text</w:t>
+      </w:r>
+    </w:p>
+    <w:p>
+      <w:pPr>
+        <w:tabs>
+          <w:tab w:val="left" w:pos="916"/>
+          <w:tab w:val="left" w:pos="1832"/>
+          <w:tab w:val="left" w:pos="2748"/>
+          <w:tab w:val="left" w:pos="3664"/>
+          <w:tab w:val="left" w:pos="4580"/>
+          <w:tab w:val="left" w:pos="5496"/>
+          <w:tab w:val="left" w:pos="6412"/>
+          <w:tab w:val="left" w:pos="7328"/>
+          <w:tab w:val="left" w:pos="8244"/>
+          <w:tab w:val="left" w:pos="9160"/>
+          <w:tab w:val="left" w:pos="10076"/>
+          <w:tab w:val="left" w:pos="10992"/>
+          <w:tab w:val="left" w:pos="11908"/>
+          <w:tab w:val="left" w:pos="12824"/>
+          <w:tab w:val="left" w:pos="13740"/>
+          <w:tab w:val="left" w:pos="14656"/>
+        </w:tabs>
+        <w:rPr>
+          <w:rFonts w:ascii="Courier" w:hAnsi="Courier" w:cs="Courier New"/>
+          <w:strike/>
+          <w:color w:val="000000"/>
+          <w:sz w:val="18"/>
+          <w:szCs w:val="18"/>
+          <w:lang w:val="en-US"/>
+        </w:rPr>
+      </w:pPr>
+      <w:r>
+        <w:rPr>
+          <w:rFonts w:ascii="Courier" w:hAnsi="Courier" w:cs="Courier New"/>
+          <w:strike/>
+          <w:color w:val="000000"/>
+          <w:sz w:val="18"/>
+          <w:szCs w:val="18"/>
+          <w:lang w:val="en-US"/>
+        </w:rPr>
+        <w:t>* Figure 2 is a very interesting device, but it’s not explained sufficiently, nor how it relates to possibility tables or paradoxes or locality. This badly needs explanation especially for non specialists who will be unable to guess at its significance.</w:t>
       </w:r>
     </w:p>
     <w:p>
@@ -1931,96 +1464,48 @@
           <w:szCs w:val="18"/>
           <w:lang w:val="en-US"/>
         </w:rPr>
-        <w:t xml:space="preserve">* It needs to be explained somewhere why the Table at the top of p3 is quantum </w:t>
-      </w:r>
-      <w:proofErr w:type="spellStart"/>
-      <w:r>
-        <w:rPr>
-          <w:rFonts w:ascii="Courier" w:hAnsi="Courier" w:cs="Courier New"/>
-          <w:strike/>
-          <w:color w:val="000000"/>
-          <w:sz w:val="18"/>
-          <w:szCs w:val="18"/>
-          <w:lang w:val="en-US"/>
-        </w:rPr>
-        <w:t>realisable</w:t>
-      </w:r>
-      <w:proofErr w:type="spellEnd"/>
-      <w:r>
-        <w:rPr>
-          <w:rFonts w:ascii="Courier" w:hAnsi="Courier" w:cs="Courier New"/>
-          <w:strike/>
-          <w:color w:val="000000"/>
-          <w:sz w:val="18"/>
-          <w:szCs w:val="18"/>
-          <w:lang w:val="en-US"/>
-        </w:rPr>
-        <w:t>. This is the kind of thing that quantum specialists will be able to deduce, with some consideration, but where others will be lost.</w:t>
-      </w:r>
-    </w:p>
-    <w:p>
-      <w:pPr>
-        <w:tabs>
-          <w:tab w:val="left" w:pos="916"/>
-          <w:tab w:val="left" w:pos="1832"/>
-          <w:tab w:val="left" w:pos="2748"/>
-          <w:tab w:val="left" w:pos="3664"/>
-          <w:tab w:val="left" w:pos="4580"/>
-          <w:tab w:val="left" w:pos="5496"/>
-          <w:tab w:val="left" w:pos="6412"/>
-          <w:tab w:val="left" w:pos="7328"/>
-          <w:tab w:val="left" w:pos="8244"/>
-          <w:tab w:val="left" w:pos="9160"/>
-          <w:tab w:val="left" w:pos="10076"/>
-          <w:tab w:val="left" w:pos="10992"/>
-          <w:tab w:val="left" w:pos="11908"/>
-          <w:tab w:val="left" w:pos="12824"/>
-          <w:tab w:val="left" w:pos="13740"/>
-          <w:tab w:val="left" w:pos="14656"/>
-        </w:tabs>
-        <w:rPr>
-          <w:rFonts w:ascii="Courier" w:hAnsi="Courier" w:cs="Courier New"/>
-          <w:strike/>
-          <w:color w:val="000000"/>
-          <w:sz w:val="18"/>
-          <w:szCs w:val="18"/>
-          <w:lang w:val="en-US"/>
-        </w:rPr>
-      </w:pPr>
-      <w:r>
-        <w:rPr>
-          <w:rFonts w:ascii="Courier" w:hAnsi="Courier" w:cs="Courier New"/>
-          <w:strike/>
-          <w:color w:val="000000"/>
-          <w:sz w:val="18"/>
-          <w:szCs w:val="18"/>
-          <w:lang w:val="en-US"/>
-        </w:rPr>
-        <w:t>* The notion of tables which are “</w:t>
-      </w:r>
-      <w:proofErr w:type="spellStart"/>
-      <w:r>
-        <w:rPr>
-          <w:rFonts w:ascii="Courier" w:hAnsi="Courier" w:cs="Courier New"/>
-          <w:strike/>
-          <w:color w:val="000000"/>
-          <w:sz w:val="18"/>
-          <w:szCs w:val="18"/>
-          <w:lang w:val="en-US"/>
-        </w:rPr>
-        <w:t>quantumly</w:t>
-      </w:r>
-      <w:proofErr w:type="spellEnd"/>
-      <w:r>
-        <w:rPr>
-          <w:rFonts w:ascii="Courier" w:hAnsi="Courier" w:cs="Courier New"/>
-          <w:strike/>
-          <w:color w:val="000000"/>
-          <w:sz w:val="18"/>
-          <w:szCs w:val="18"/>
-          <w:lang w:val="en-US"/>
-        </w:rPr>
-        <w:t xml:space="preserve"> accessible” are mentioned for the first time on this page. I think this could have been introduced earlier (e.g. in a background section).</w:t>
+        <w:t>* It needs to be explained somewhere why the Table at the top of p3 is quantum realisable. This is the kind of thing that quantum specialists will be able to deduce, with some consideration, but where others will be lost.</w:t>
+      </w:r>
+    </w:p>
+    <w:p>
+      <w:pPr>
+        <w:tabs>
+          <w:tab w:val="left" w:pos="916"/>
+          <w:tab w:val="left" w:pos="1832"/>
+          <w:tab w:val="left" w:pos="2748"/>
+          <w:tab w:val="left" w:pos="3664"/>
+          <w:tab w:val="left" w:pos="4580"/>
+          <w:tab w:val="left" w:pos="5496"/>
+          <w:tab w:val="left" w:pos="6412"/>
+          <w:tab w:val="left" w:pos="7328"/>
+          <w:tab w:val="left" w:pos="8244"/>
+          <w:tab w:val="left" w:pos="9160"/>
+          <w:tab w:val="left" w:pos="10076"/>
+          <w:tab w:val="left" w:pos="10992"/>
+          <w:tab w:val="left" w:pos="11908"/>
+          <w:tab w:val="left" w:pos="12824"/>
+          <w:tab w:val="left" w:pos="13740"/>
+          <w:tab w:val="left" w:pos="14656"/>
+        </w:tabs>
+        <w:rPr>
+          <w:rFonts w:ascii="Courier" w:hAnsi="Courier" w:cs="Courier New"/>
+          <w:strike/>
+          <w:color w:val="000000"/>
+          <w:sz w:val="18"/>
+          <w:szCs w:val="18"/>
+          <w:lang w:val="en-US"/>
+        </w:rPr>
+      </w:pPr>
+      <w:r>
+        <w:rPr>
+          <w:rFonts w:ascii="Courier" w:hAnsi="Courier" w:cs="Courier New"/>
+          <w:strike/>
+          <w:color w:val="000000"/>
+          <w:sz w:val="18"/>
+          <w:szCs w:val="18"/>
+          <w:lang w:val="en-US"/>
+        </w:rPr>
+        <w:t>* The notion of tables which are “quantumly accessible” are mentioned for the first time on this page. I think this could have been introduced earlier (e.g. in a background section).</w:t>
       </w:r>
     </w:p>
     <w:p>
@@ -2184,20 +1669,7 @@
           <w:szCs w:val="18"/>
           <w:lang w:val="en-US"/>
         </w:rPr>
-        <w:t xml:space="preserve">* The word “violation” is used here. I think it needs to be explained why probability of paradox relates to violation </w:t>
-      </w:r>
-      <w:bookmarkStart w:id="0" w:name="_GoBack"/>
-      <w:bookmarkEnd w:id="0"/>
-      <w:r>
-        <w:rPr>
-          <w:rFonts w:ascii="Courier" w:hAnsi="Courier" w:cs="Courier New"/>
-          <w:strike/>
-          <w:color w:val="000000"/>
-          <w:sz w:val="18"/>
-          <w:szCs w:val="18"/>
-          <w:lang w:val="en-US"/>
-        </w:rPr>
-        <w:t>of a Bell inequality which will not be immediately clear for most readers</w:t>
+        <w:t>* The word “violation” is used here. I think it needs to be explained why probability of paradox relates to violation of a Bell inequality which will not be immediately clear for most readers</w:t>
       </w:r>
     </w:p>
     <w:p>
@@ -2597,212 +2069,124 @@
           <w:szCs w:val="18"/>
           <w:lang w:val="en-US"/>
         </w:rPr>
-        <w:t>* Typo: “</w:t>
-      </w:r>
-      <w:proofErr w:type="spellStart"/>
-      <w:r>
-        <w:rPr>
-          <w:rFonts w:ascii="Courier" w:hAnsi="Courier" w:cs="Courier New"/>
-          <w:color w:val="000000"/>
-          <w:sz w:val="18"/>
-          <w:szCs w:val="18"/>
-          <w:lang w:val="en-US"/>
-        </w:rPr>
-        <w:t>sitll</w:t>
-      </w:r>
-      <w:proofErr w:type="spellEnd"/>
-      <w:r>
-        <w:rPr>
-          <w:rFonts w:ascii="Courier" w:hAnsi="Courier" w:cs="Courier New"/>
-          <w:color w:val="000000"/>
-          <w:sz w:val="18"/>
-          <w:szCs w:val="18"/>
-          <w:lang w:val="en-US"/>
-        </w:rPr>
-        <w:t>”</w:t>
-      </w:r>
-    </w:p>
-    <w:p>
-      <w:pPr>
-        <w:tabs>
-          <w:tab w:val="left" w:pos="916"/>
-          <w:tab w:val="left" w:pos="1832"/>
-          <w:tab w:val="left" w:pos="2748"/>
-          <w:tab w:val="left" w:pos="3664"/>
-          <w:tab w:val="left" w:pos="4580"/>
-          <w:tab w:val="left" w:pos="5496"/>
-          <w:tab w:val="left" w:pos="6412"/>
-          <w:tab w:val="left" w:pos="7328"/>
-          <w:tab w:val="left" w:pos="8244"/>
-          <w:tab w:val="left" w:pos="9160"/>
-          <w:tab w:val="left" w:pos="10076"/>
-          <w:tab w:val="left" w:pos="10992"/>
-          <w:tab w:val="left" w:pos="11908"/>
-          <w:tab w:val="left" w:pos="12824"/>
-          <w:tab w:val="left" w:pos="13740"/>
-          <w:tab w:val="left" w:pos="14656"/>
-        </w:tabs>
-        <w:rPr>
-          <w:rFonts w:ascii="Courier" w:hAnsi="Courier" w:cs="Courier New"/>
-          <w:color w:val="000000"/>
-          <w:sz w:val="18"/>
-          <w:szCs w:val="18"/>
-          <w:lang w:val="en-US"/>
-        </w:rPr>
-      </w:pPr>
-      <w:r>
-        <w:rPr>
-          <w:rFonts w:ascii="Courier" w:hAnsi="Courier" w:cs="Courier New"/>
-          <w:color w:val="000000"/>
-          <w:sz w:val="18"/>
-          <w:szCs w:val="18"/>
-          <w:lang w:val="en-US"/>
-        </w:rPr>
-        <w:t xml:space="preserve">* When in the proof of Lemma 2 I see “we add a measurement to the party…” I can’t help but feel that measurement (or what it corresponds to in a possibility table) and party should have been defined clearly before now. Those not familiar with Bell experiments, </w:t>
-      </w:r>
-      <w:proofErr w:type="spellStart"/>
-      <w:r>
-        <w:rPr>
-          <w:rFonts w:ascii="Courier" w:hAnsi="Courier" w:cs="Courier New"/>
-          <w:color w:val="000000"/>
-          <w:sz w:val="18"/>
-          <w:szCs w:val="18"/>
-          <w:lang w:val="en-US"/>
-        </w:rPr>
-        <w:t>etc</w:t>
-      </w:r>
-      <w:proofErr w:type="spellEnd"/>
-      <w:r>
-        <w:rPr>
-          <w:rFonts w:ascii="Courier" w:hAnsi="Courier" w:cs="Courier New"/>
-          <w:color w:val="000000"/>
-          <w:sz w:val="18"/>
-          <w:szCs w:val="18"/>
-          <w:lang w:val="en-US"/>
-        </w:rPr>
-        <w:t>, and tables of the kind that are under consideration, are likely to have difficulty in following at this point again otherwise.</w:t>
-      </w:r>
-    </w:p>
-    <w:p>
-      <w:pPr>
-        <w:tabs>
-          <w:tab w:val="left" w:pos="916"/>
-          <w:tab w:val="left" w:pos="1832"/>
-          <w:tab w:val="left" w:pos="2748"/>
-          <w:tab w:val="left" w:pos="3664"/>
-          <w:tab w:val="left" w:pos="4580"/>
-          <w:tab w:val="left" w:pos="5496"/>
-          <w:tab w:val="left" w:pos="6412"/>
-          <w:tab w:val="left" w:pos="7328"/>
-          <w:tab w:val="left" w:pos="8244"/>
-          <w:tab w:val="left" w:pos="9160"/>
-          <w:tab w:val="left" w:pos="10076"/>
-          <w:tab w:val="left" w:pos="10992"/>
-          <w:tab w:val="left" w:pos="11908"/>
-          <w:tab w:val="left" w:pos="12824"/>
-          <w:tab w:val="left" w:pos="13740"/>
-          <w:tab w:val="left" w:pos="14656"/>
-        </w:tabs>
-        <w:rPr>
-          <w:rFonts w:ascii="Courier" w:hAnsi="Courier" w:cs="Courier New"/>
-          <w:color w:val="000000"/>
-          <w:sz w:val="18"/>
-          <w:szCs w:val="18"/>
-          <w:lang w:val="en-US"/>
-        </w:rPr>
-      </w:pPr>
-      <w:r>
-        <w:rPr>
-          <w:rFonts w:ascii="Courier" w:hAnsi="Courier" w:cs="Courier New"/>
-          <w:color w:val="000000"/>
-          <w:sz w:val="18"/>
-          <w:szCs w:val="18"/>
-          <w:lang w:val="en-US"/>
-        </w:rPr>
-        <w:t xml:space="preserve">* The term “deterministic grid” is used near the beginning of p5. This is very </w:t>
-      </w:r>
-      <w:proofErr w:type="spellStart"/>
-      <w:r>
-        <w:rPr>
-          <w:rFonts w:ascii="Courier" w:hAnsi="Courier" w:cs="Courier New"/>
-          <w:color w:val="000000"/>
-          <w:sz w:val="18"/>
-          <w:szCs w:val="18"/>
-          <w:lang w:val="en-US"/>
-        </w:rPr>
-        <w:t>specialised</w:t>
-      </w:r>
-      <w:proofErr w:type="spellEnd"/>
-      <w:r>
-        <w:rPr>
-          <w:rFonts w:ascii="Courier" w:hAnsi="Courier" w:cs="Courier New"/>
-          <w:color w:val="000000"/>
-          <w:sz w:val="18"/>
-          <w:szCs w:val="18"/>
-          <w:lang w:val="en-US"/>
-        </w:rPr>
-        <w:t xml:space="preserve"> terminology and has not been defined elsewhere in the article.</w:t>
-      </w:r>
-    </w:p>
-    <w:p>
-      <w:pPr>
-        <w:tabs>
-          <w:tab w:val="left" w:pos="916"/>
-          <w:tab w:val="left" w:pos="1832"/>
-          <w:tab w:val="left" w:pos="2748"/>
-          <w:tab w:val="left" w:pos="3664"/>
-          <w:tab w:val="left" w:pos="4580"/>
-          <w:tab w:val="left" w:pos="5496"/>
-          <w:tab w:val="left" w:pos="6412"/>
-          <w:tab w:val="left" w:pos="7328"/>
-          <w:tab w:val="left" w:pos="8244"/>
-          <w:tab w:val="left" w:pos="9160"/>
-          <w:tab w:val="left" w:pos="10076"/>
-          <w:tab w:val="left" w:pos="10992"/>
-          <w:tab w:val="left" w:pos="11908"/>
-          <w:tab w:val="left" w:pos="12824"/>
-          <w:tab w:val="left" w:pos="13740"/>
-          <w:tab w:val="left" w:pos="14656"/>
-        </w:tabs>
-        <w:rPr>
-          <w:rFonts w:ascii="Courier" w:hAnsi="Courier" w:cs="Courier New"/>
-          <w:color w:val="000000"/>
-          <w:sz w:val="18"/>
-          <w:szCs w:val="18"/>
-          <w:lang w:val="en-US"/>
-        </w:rPr>
-      </w:pPr>
-      <w:r>
-        <w:rPr>
-          <w:rFonts w:ascii="Courier" w:hAnsi="Courier" w:cs="Courier New"/>
-          <w:color w:val="000000"/>
-          <w:sz w:val="18"/>
-          <w:szCs w:val="18"/>
-          <w:lang w:val="en-US"/>
-        </w:rPr>
-        <w:t>* The deduction at the end of the proof of Lemma 2 relies on no-</w:t>
-      </w:r>
-      <w:proofErr w:type="spellStart"/>
-      <w:r>
-        <w:rPr>
-          <w:rFonts w:ascii="Courier" w:hAnsi="Courier" w:cs="Courier New"/>
-          <w:color w:val="000000"/>
-          <w:sz w:val="18"/>
-          <w:szCs w:val="18"/>
-          <w:lang w:val="en-US"/>
-        </w:rPr>
-        <w:t>signalling</w:t>
-      </w:r>
-      <w:proofErr w:type="spellEnd"/>
-      <w:r>
-        <w:rPr>
-          <w:rFonts w:ascii="Courier" w:hAnsi="Courier" w:cs="Courier New"/>
-          <w:color w:val="000000"/>
-          <w:sz w:val="18"/>
-          <w:szCs w:val="18"/>
-          <w:lang w:val="en-US"/>
-        </w:rPr>
-        <w:t>, but this has not been explained anywhere, and the non-specialist reader would surely have trouble in reproducing the reasoning here</w:t>
+        <w:t>* Typo: “sitll”</w:t>
+      </w:r>
+    </w:p>
+    <w:p>
+      <w:pPr>
+        <w:tabs>
+          <w:tab w:val="left" w:pos="916"/>
+          <w:tab w:val="left" w:pos="1832"/>
+          <w:tab w:val="left" w:pos="2748"/>
+          <w:tab w:val="left" w:pos="3664"/>
+          <w:tab w:val="left" w:pos="4580"/>
+          <w:tab w:val="left" w:pos="5496"/>
+          <w:tab w:val="left" w:pos="6412"/>
+          <w:tab w:val="left" w:pos="7328"/>
+          <w:tab w:val="left" w:pos="8244"/>
+          <w:tab w:val="left" w:pos="9160"/>
+          <w:tab w:val="left" w:pos="10076"/>
+          <w:tab w:val="left" w:pos="10992"/>
+          <w:tab w:val="left" w:pos="11908"/>
+          <w:tab w:val="left" w:pos="12824"/>
+          <w:tab w:val="left" w:pos="13740"/>
+          <w:tab w:val="left" w:pos="14656"/>
+        </w:tabs>
+        <w:rPr>
+          <w:rFonts w:ascii="Courier" w:hAnsi="Courier" w:cs="Courier New"/>
+          <w:color w:val="000000"/>
+          <w:sz w:val="18"/>
+          <w:szCs w:val="18"/>
+          <w:lang w:val="en-US"/>
+        </w:rPr>
+      </w:pPr>
+      <w:r>
+        <w:rPr>
+          <w:rFonts w:ascii="Courier" w:hAnsi="Courier" w:cs="Courier New"/>
+          <w:color w:val="000000"/>
+          <w:sz w:val="18"/>
+          <w:szCs w:val="18"/>
+          <w:lang w:val="en-US"/>
+        </w:rPr>
+        <w:t>* When in the proof of Lemma 2 I see “we add a measurement to the party…” I can’t help but feel that measurement (or what it corresponds to in a possibility table) and party should have been defined clearly before now. Those not familiar with Bell experiments, etc, and tables of the kind that are under consideration, are likely to have difficulty in following at this point again otherwise.</w:t>
+      </w:r>
+    </w:p>
+    <w:p>
+      <w:pPr>
+        <w:tabs>
+          <w:tab w:val="left" w:pos="916"/>
+          <w:tab w:val="left" w:pos="1832"/>
+          <w:tab w:val="left" w:pos="2748"/>
+          <w:tab w:val="left" w:pos="3664"/>
+          <w:tab w:val="left" w:pos="4580"/>
+          <w:tab w:val="left" w:pos="5496"/>
+          <w:tab w:val="left" w:pos="6412"/>
+          <w:tab w:val="left" w:pos="7328"/>
+          <w:tab w:val="left" w:pos="8244"/>
+          <w:tab w:val="left" w:pos="9160"/>
+          <w:tab w:val="left" w:pos="10076"/>
+          <w:tab w:val="left" w:pos="10992"/>
+          <w:tab w:val="left" w:pos="11908"/>
+          <w:tab w:val="left" w:pos="12824"/>
+          <w:tab w:val="left" w:pos="13740"/>
+          <w:tab w:val="left" w:pos="14656"/>
+        </w:tabs>
+        <w:rPr>
+          <w:rFonts w:ascii="Courier" w:hAnsi="Courier" w:cs="Courier New"/>
+          <w:color w:val="000000"/>
+          <w:sz w:val="18"/>
+          <w:szCs w:val="18"/>
+          <w:lang w:val="en-US"/>
+        </w:rPr>
+      </w:pPr>
+      <w:r>
+        <w:rPr>
+          <w:rFonts w:ascii="Courier" w:hAnsi="Courier" w:cs="Courier New"/>
+          <w:color w:val="000000"/>
+          <w:sz w:val="18"/>
+          <w:szCs w:val="18"/>
+          <w:lang w:val="en-US"/>
+        </w:rPr>
+        <w:t>* The term “deterministic grid” is used near the beginning of p5. This is very specialised terminology and has not been defined elsewhere in the article.</w:t>
+      </w:r>
+    </w:p>
+    <w:p>
+      <w:pPr>
+        <w:tabs>
+          <w:tab w:val="left" w:pos="916"/>
+          <w:tab w:val="left" w:pos="1832"/>
+          <w:tab w:val="left" w:pos="2748"/>
+          <w:tab w:val="left" w:pos="3664"/>
+          <w:tab w:val="left" w:pos="4580"/>
+          <w:tab w:val="left" w:pos="5496"/>
+          <w:tab w:val="left" w:pos="6412"/>
+          <w:tab w:val="left" w:pos="7328"/>
+          <w:tab w:val="left" w:pos="8244"/>
+          <w:tab w:val="left" w:pos="9160"/>
+          <w:tab w:val="left" w:pos="10076"/>
+          <w:tab w:val="left" w:pos="10992"/>
+          <w:tab w:val="left" w:pos="11908"/>
+          <w:tab w:val="left" w:pos="12824"/>
+          <w:tab w:val="left" w:pos="13740"/>
+          <w:tab w:val="left" w:pos="14656"/>
+        </w:tabs>
+        <w:rPr>
+          <w:rFonts w:ascii="Courier" w:hAnsi="Courier" w:cs="Courier New"/>
+          <w:color w:val="000000"/>
+          <w:sz w:val="18"/>
+          <w:szCs w:val="18"/>
+          <w:lang w:val="en-US"/>
+        </w:rPr>
+      </w:pPr>
+      <w:r>
+        <w:rPr>
+          <w:rFonts w:ascii="Courier" w:hAnsi="Courier" w:cs="Courier New"/>
+          <w:color w:val="000000"/>
+          <w:sz w:val="18"/>
+          <w:szCs w:val="18"/>
+          <w:lang w:val="en-US"/>
+        </w:rPr>
+        <w:t>* The deduction at the end of the proof of Lemma 2 relies on no-signalling, but this has not been explained anywhere, and the non-specialist reader would surely have trouble in reproducing the reasoning here</w:t>
       </w:r>
     </w:p>
     <w:p>
@@ -2987,51 +2371,7 @@
           <w:szCs w:val="18"/>
           <w:lang w:val="en-US"/>
         </w:rPr>
-        <w:t xml:space="preserve">* The first sentence here would be fine if it was simply recalling something from earlier in the article, but it’s too late and too brief to be introducing such a point at this stage. The notion of </w:t>
-      </w:r>
-      <w:proofErr w:type="spellStart"/>
-      <w:r>
-        <w:rPr>
-          <w:rFonts w:ascii="Courier" w:hAnsi="Courier" w:cs="Courier New"/>
-          <w:color w:val="000000"/>
-          <w:sz w:val="18"/>
-          <w:szCs w:val="18"/>
-          <w:lang w:val="en-US"/>
-        </w:rPr>
-        <w:t>generalised</w:t>
-      </w:r>
-      <w:proofErr w:type="spellEnd"/>
-      <w:r>
-        <w:rPr>
-          <w:rFonts w:ascii="Courier" w:hAnsi="Courier" w:cs="Courier New"/>
-          <w:color w:val="000000"/>
-          <w:sz w:val="18"/>
-          <w:szCs w:val="18"/>
-          <w:lang w:val="en-US"/>
-        </w:rPr>
-        <w:t xml:space="preserve"> no-</w:t>
-      </w:r>
-      <w:proofErr w:type="spellStart"/>
-      <w:r>
-        <w:rPr>
-          <w:rFonts w:ascii="Courier" w:hAnsi="Courier" w:cs="Courier New"/>
-          <w:color w:val="000000"/>
-          <w:sz w:val="18"/>
-          <w:szCs w:val="18"/>
-          <w:lang w:val="en-US"/>
-        </w:rPr>
-        <w:t>signalling</w:t>
-      </w:r>
-      <w:proofErr w:type="spellEnd"/>
-      <w:r>
-        <w:rPr>
-          <w:rFonts w:ascii="Courier" w:hAnsi="Courier" w:cs="Courier New"/>
-          <w:color w:val="000000"/>
-          <w:sz w:val="18"/>
-          <w:szCs w:val="18"/>
-          <w:lang w:val="en-US"/>
-        </w:rPr>
-        <w:t xml:space="preserve"> distribution should be made clear in a background section perhaps.</w:t>
+        <w:t>* The first sentence here would be fine if it was simply recalling something from earlier in the article, but it’s too late and too brief to be introducing such a point at this stage. The notion of generalised no-signalling distribution should be made clear in a background section perhaps.</w:t>
       </w:r>
     </w:p>
     <w:p>
@@ -3148,29 +2488,7 @@
           <w:szCs w:val="18"/>
           <w:lang w:val="en-US"/>
         </w:rPr>
-        <w:t xml:space="preserve">* Near the beginning of p6 there is a typo: “we will now present </w:t>
-      </w:r>
-      <w:proofErr w:type="gramStart"/>
-      <w:r>
-        <w:rPr>
-          <w:rFonts w:ascii="Courier" w:hAnsi="Courier" w:cs="Courier New"/>
-          <w:color w:val="000000"/>
-          <w:sz w:val="18"/>
-          <w:szCs w:val="18"/>
-          <w:lang w:val="en-US"/>
-        </w:rPr>
-        <w:t>a constructions</w:t>
-      </w:r>
-      <w:proofErr w:type="gramEnd"/>
-      <w:r>
-        <w:rPr>
-          <w:rFonts w:ascii="Courier" w:hAnsi="Courier" w:cs="Courier New"/>
-          <w:color w:val="000000"/>
-          <w:sz w:val="18"/>
-          <w:szCs w:val="18"/>
-          <w:lang w:val="en-US"/>
-        </w:rPr>
-        <w:t xml:space="preserve"> will”</w:t>
+        <w:t>* Near the beginning of p6 there is a typo: “we will now present a constructions will”</w:t>
       </w:r>
     </w:p>
     <w:p>
@@ -3248,73 +2566,7 @@
           <w:szCs w:val="18"/>
           <w:lang w:val="en-US"/>
         </w:rPr>
-        <w:t xml:space="preserve">* The pointer to a </w:t>
-      </w:r>
-      <w:proofErr w:type="spellStart"/>
-      <w:r>
-        <w:rPr>
-          <w:rFonts w:ascii="Courier" w:hAnsi="Courier" w:cs="Courier New"/>
-          <w:color w:val="000000"/>
-          <w:sz w:val="18"/>
-          <w:szCs w:val="18"/>
-          <w:lang w:val="en-US"/>
-        </w:rPr>
-        <w:t>generalised</w:t>
-      </w:r>
-      <w:proofErr w:type="spellEnd"/>
-      <w:r>
-        <w:rPr>
-          <w:rFonts w:ascii="Courier" w:hAnsi="Courier" w:cs="Courier New"/>
-          <w:color w:val="000000"/>
-          <w:sz w:val="18"/>
-          <w:szCs w:val="18"/>
-          <w:lang w:val="en-US"/>
-        </w:rPr>
-        <w:t xml:space="preserve"> Hardy paradox “given above” is not clear enough. Also, I wonder if it’s not a bit confusing to refer to </w:t>
-      </w:r>
-      <w:proofErr w:type="spellStart"/>
-      <w:r>
-        <w:rPr>
-          <w:rFonts w:ascii="Courier" w:hAnsi="Courier" w:cs="Courier New"/>
-          <w:color w:val="000000"/>
-          <w:sz w:val="18"/>
-          <w:szCs w:val="18"/>
-          <w:lang w:val="en-US"/>
-        </w:rPr>
-        <w:t>generalised</w:t>
-      </w:r>
-      <w:proofErr w:type="spellEnd"/>
-      <w:r>
-        <w:rPr>
-          <w:rFonts w:ascii="Courier" w:hAnsi="Courier" w:cs="Courier New"/>
-          <w:color w:val="000000"/>
-          <w:sz w:val="18"/>
-          <w:szCs w:val="18"/>
-          <w:lang w:val="en-US"/>
-        </w:rPr>
-        <w:t xml:space="preserve"> Hardy paradox especially given that there are many alternative </w:t>
-      </w:r>
-      <w:proofErr w:type="spellStart"/>
-      <w:r>
-        <w:rPr>
-          <w:rFonts w:ascii="Courier" w:hAnsi="Courier" w:cs="Courier New"/>
-          <w:color w:val="000000"/>
-          <w:sz w:val="18"/>
-          <w:szCs w:val="18"/>
-          <w:lang w:val="en-US"/>
-        </w:rPr>
-        <w:t>generalisations</w:t>
-      </w:r>
-      <w:proofErr w:type="spellEnd"/>
-      <w:r>
-        <w:rPr>
-          <w:rFonts w:ascii="Courier" w:hAnsi="Courier" w:cs="Courier New"/>
-          <w:color w:val="000000"/>
-          <w:sz w:val="18"/>
-          <w:szCs w:val="18"/>
-          <w:lang w:val="en-US"/>
-        </w:rPr>
-        <w:t>, and that (if I located the correct one in this instance) the paradox in question is not really in the original Hardy form. Perhaps there is some better terminology here, though I only mention this as a thought rather than a firm recommendation for a change.</w:t>
+        <w:t>* The pointer to a generalised Hardy paradox “given above” is not clear enough. Also, I wonder if it’s not a bit confusing to refer to generalised Hardy paradox especially given that there are many alternative generalisations, and that (if I located the correct one in this instance) the paradox in question is not really in the original Hardy form. Perhaps there is some better terminology here, though I only mention this as a thought rather than a firm recommendation for a change.</w:t>
       </w:r>
     </w:p>
     <w:p>
@@ -3460,29 +2712,7 @@
           <w:szCs w:val="18"/>
           <w:lang w:val="en-US"/>
         </w:rPr>
-        <w:t xml:space="preserve">As additional comments, I quite liked the discussion of why it is not clear that relaxing the assumptions, on the </w:t>
-      </w:r>
-      <w:proofErr w:type="gramStart"/>
-      <w:r>
-        <w:rPr>
-          <w:rFonts w:ascii="Courier" w:hAnsi="Courier" w:cs="Courier New"/>
-          <w:color w:val="000000"/>
-          <w:sz w:val="18"/>
-          <w:szCs w:val="18"/>
-          <w:lang w:val="en-US"/>
-        </w:rPr>
-        <w:t>left hand</w:t>
-      </w:r>
-      <w:proofErr w:type="gramEnd"/>
-      <w:r>
-        <w:rPr>
-          <w:rFonts w:ascii="Courier" w:hAnsi="Courier" w:cs="Courier New"/>
-          <w:color w:val="000000"/>
-          <w:sz w:val="18"/>
-          <w:szCs w:val="18"/>
-          <w:lang w:val="en-US"/>
-        </w:rPr>
-        <w:t xml:space="preserve"> column of p6, would not clearly lead to being able to embed more instances. This is very insightful. I also found the conclusion section to be very good.</w:t>
+        <w:t>As additional comments, I quite liked the discussion of why it is not clear that relaxing the assumptions, on the left hand column of p6, would not clearly lead to being able to embed more instances. This is very insightful. I also found the conclusion section to be very good.</w:t>
       </w:r>
     </w:p>
     <w:p>

</xml_diff>

<commit_message>
Explaining the proof method a bit more per referee comment.
</commit_message>
<xml_diff>
--- a/JLCComments2.docx
+++ b/JLCComments2.docx
@@ -38,75 +38,361 @@
           <w:szCs w:val="18"/>
           <w:lang w:val="en-US"/>
         </w:rPr>
-        <w:t>In this article the author considers the question of deciding possibilistic locality/nonlocality from empirical possibility tables. Previous results have shown certain scenarios (scenarios dictate the shape of the possibility table) to allow for efficient algorithms and identified others in which the problem becomes NP-Hard. The author identifies the remaining scenario which does not fall into the domain of applicability of previous results, and completes the characterisation of the complexity of deciding possibilistic locality by showing (2,3)-Possloc to be NP-Hard. This is the first main contribution.</w:t>
-      </w:r>
-    </w:p>
-    <w:p>
-      <w:pPr>
-        <w:tabs>
-          <w:tab w:val="left" w:pos="916"/>
-          <w:tab w:val="left" w:pos="1832"/>
-          <w:tab w:val="left" w:pos="2748"/>
-          <w:tab w:val="left" w:pos="3664"/>
-          <w:tab w:val="left" w:pos="4580"/>
-          <w:tab w:val="left" w:pos="5496"/>
-          <w:tab w:val="left" w:pos="6412"/>
-          <w:tab w:val="left" w:pos="7328"/>
-          <w:tab w:val="left" w:pos="8244"/>
-          <w:tab w:val="left" w:pos="9160"/>
-          <w:tab w:val="left" w:pos="10076"/>
-          <w:tab w:val="left" w:pos="10992"/>
-          <w:tab w:val="left" w:pos="11908"/>
-          <w:tab w:val="left" w:pos="12824"/>
-          <w:tab w:val="left" w:pos="13740"/>
-          <w:tab w:val="left" w:pos="14656"/>
-        </w:tabs>
-        <w:rPr>
-          <w:rFonts w:ascii="Courier" w:hAnsi="Courier" w:cs="Courier New"/>
-          <w:color w:val="000000"/>
-          <w:sz w:val="18"/>
-          <w:szCs w:val="18"/>
-          <w:lang w:val="en-US"/>
-        </w:rPr>
-      </w:pPr>
-    </w:p>
-    <w:p>
-      <w:pPr>
-        <w:tabs>
-          <w:tab w:val="left" w:pos="916"/>
-          <w:tab w:val="left" w:pos="1832"/>
-          <w:tab w:val="left" w:pos="2748"/>
-          <w:tab w:val="left" w:pos="3664"/>
-          <w:tab w:val="left" w:pos="4580"/>
-          <w:tab w:val="left" w:pos="5496"/>
-          <w:tab w:val="left" w:pos="6412"/>
-          <w:tab w:val="left" w:pos="7328"/>
-          <w:tab w:val="left" w:pos="8244"/>
-          <w:tab w:val="left" w:pos="9160"/>
-          <w:tab w:val="left" w:pos="10076"/>
-          <w:tab w:val="left" w:pos="10992"/>
-          <w:tab w:val="left" w:pos="11908"/>
-          <w:tab w:val="left" w:pos="12824"/>
-          <w:tab w:val="left" w:pos="13740"/>
-          <w:tab w:val="left" w:pos="14656"/>
-        </w:tabs>
-        <w:rPr>
-          <w:rFonts w:ascii="Courier" w:hAnsi="Courier" w:cs="Courier New"/>
-          <w:color w:val="000000"/>
-          <w:sz w:val="18"/>
-          <w:szCs w:val="18"/>
-          <w:lang w:val="en-US"/>
-        </w:rPr>
-      </w:pPr>
-      <w:r>
-        <w:rPr>
-          <w:rFonts w:ascii="Courier" w:hAnsi="Courier" w:cs="Courier New"/>
-          <w:color w:val="000000"/>
-          <w:sz w:val="18"/>
-          <w:szCs w:val="18"/>
-          <w:lang w:val="en-US"/>
-        </w:rPr>
-        <w:t>The second contribution is that the author considers the issue of deciding complexity for classes of empirical possibility tables which are realisable by quantum theory (previous results hold for non-signalling tables, of which quantum realisable tables are a subclass). This is a very difficult topic on which relatively little is known. While the author does not resolve the issue, he does make notable progress by showing how to quantumly embed a large class of 3-SAT instances into (2,3)-Possloc. Moreover the reasoning and discussion here are interesting in themselves, and I believe they will be of interest and value to researchers working on this and other topics relating to quantum realisability.</w:t>
+        <w:t xml:space="preserve">In this </w:t>
+      </w:r>
+      <w:proofErr w:type="gramStart"/>
+      <w:r>
+        <w:rPr>
+          <w:rFonts w:ascii="Courier" w:hAnsi="Courier" w:cs="Courier New"/>
+          <w:color w:val="000000"/>
+          <w:sz w:val="18"/>
+          <w:szCs w:val="18"/>
+          <w:lang w:val="en-US"/>
+        </w:rPr>
+        <w:t>article</w:t>
+      </w:r>
+      <w:proofErr w:type="gramEnd"/>
+      <w:r>
+        <w:rPr>
+          <w:rFonts w:ascii="Courier" w:hAnsi="Courier" w:cs="Courier New"/>
+          <w:color w:val="000000"/>
+          <w:sz w:val="18"/>
+          <w:szCs w:val="18"/>
+          <w:lang w:val="en-US"/>
+        </w:rPr>
+        <w:t xml:space="preserve"> the author considers the question of deciding </w:t>
+      </w:r>
+      <w:proofErr w:type="spellStart"/>
+      <w:r>
+        <w:rPr>
+          <w:rFonts w:ascii="Courier" w:hAnsi="Courier" w:cs="Courier New"/>
+          <w:color w:val="000000"/>
+          <w:sz w:val="18"/>
+          <w:szCs w:val="18"/>
+          <w:lang w:val="en-US"/>
+        </w:rPr>
+        <w:t>possibilistic</w:t>
+      </w:r>
+      <w:proofErr w:type="spellEnd"/>
+      <w:r>
+        <w:rPr>
+          <w:rFonts w:ascii="Courier" w:hAnsi="Courier" w:cs="Courier New"/>
+          <w:color w:val="000000"/>
+          <w:sz w:val="18"/>
+          <w:szCs w:val="18"/>
+          <w:lang w:val="en-US"/>
+        </w:rPr>
+        <w:t xml:space="preserve"> locality/nonlocality from empirical possibility tables. Previous results have shown certain scenarios (</w:t>
+      </w:r>
+      <w:proofErr w:type="spellStart"/>
+      <w:r>
+        <w:rPr>
+          <w:rFonts w:ascii="Courier" w:hAnsi="Courier" w:cs="Courier New"/>
+          <w:color w:val="000000"/>
+          <w:sz w:val="18"/>
+          <w:szCs w:val="18"/>
+          <w:lang w:val="en-US"/>
+        </w:rPr>
+        <w:t>scenarios</w:t>
+      </w:r>
+      <w:proofErr w:type="spellEnd"/>
+      <w:r>
+        <w:rPr>
+          <w:rFonts w:ascii="Courier" w:hAnsi="Courier" w:cs="Courier New"/>
+          <w:color w:val="000000"/>
+          <w:sz w:val="18"/>
+          <w:szCs w:val="18"/>
+          <w:lang w:val="en-US"/>
+        </w:rPr>
+        <w:t xml:space="preserve"> dictate the shape of the possibility table) to allow for efficient algorithms and identified others in which the problem becomes NP-Hard. The author identifies the remaining scenario which does not fall into the domain of applicability of previous results, and completes the </w:t>
+      </w:r>
+      <w:proofErr w:type="spellStart"/>
+      <w:r>
+        <w:rPr>
+          <w:rFonts w:ascii="Courier" w:hAnsi="Courier" w:cs="Courier New"/>
+          <w:color w:val="000000"/>
+          <w:sz w:val="18"/>
+          <w:szCs w:val="18"/>
+          <w:lang w:val="en-US"/>
+        </w:rPr>
+        <w:t>characterisation</w:t>
+      </w:r>
+      <w:proofErr w:type="spellEnd"/>
+      <w:r>
+        <w:rPr>
+          <w:rFonts w:ascii="Courier" w:hAnsi="Courier" w:cs="Courier New"/>
+          <w:color w:val="000000"/>
+          <w:sz w:val="18"/>
+          <w:szCs w:val="18"/>
+          <w:lang w:val="en-US"/>
+        </w:rPr>
+        <w:t xml:space="preserve"> of the complexity of deciding </w:t>
+      </w:r>
+      <w:proofErr w:type="spellStart"/>
+      <w:r>
+        <w:rPr>
+          <w:rFonts w:ascii="Courier" w:hAnsi="Courier" w:cs="Courier New"/>
+          <w:color w:val="000000"/>
+          <w:sz w:val="18"/>
+          <w:szCs w:val="18"/>
+          <w:lang w:val="en-US"/>
+        </w:rPr>
+        <w:t>possibilistic</w:t>
+      </w:r>
+      <w:proofErr w:type="spellEnd"/>
+      <w:r>
+        <w:rPr>
+          <w:rFonts w:ascii="Courier" w:hAnsi="Courier" w:cs="Courier New"/>
+          <w:color w:val="000000"/>
+          <w:sz w:val="18"/>
+          <w:szCs w:val="18"/>
+          <w:lang w:val="en-US"/>
+        </w:rPr>
+        <w:t xml:space="preserve"> locality by showing (2,3)-</w:t>
+      </w:r>
+      <w:proofErr w:type="spellStart"/>
+      <w:r>
+        <w:rPr>
+          <w:rFonts w:ascii="Courier" w:hAnsi="Courier" w:cs="Courier New"/>
+          <w:color w:val="000000"/>
+          <w:sz w:val="18"/>
+          <w:szCs w:val="18"/>
+          <w:lang w:val="en-US"/>
+        </w:rPr>
+        <w:t>Possloc</w:t>
+      </w:r>
+      <w:proofErr w:type="spellEnd"/>
+      <w:r>
+        <w:rPr>
+          <w:rFonts w:ascii="Courier" w:hAnsi="Courier" w:cs="Courier New"/>
+          <w:color w:val="000000"/>
+          <w:sz w:val="18"/>
+          <w:szCs w:val="18"/>
+          <w:lang w:val="en-US"/>
+        </w:rPr>
+        <w:t xml:space="preserve"> to be NP-Hard. This is the first main contribution.</w:t>
+      </w:r>
+    </w:p>
+    <w:p>
+      <w:pPr>
+        <w:tabs>
+          <w:tab w:val="left" w:pos="916"/>
+          <w:tab w:val="left" w:pos="1832"/>
+          <w:tab w:val="left" w:pos="2748"/>
+          <w:tab w:val="left" w:pos="3664"/>
+          <w:tab w:val="left" w:pos="4580"/>
+          <w:tab w:val="left" w:pos="5496"/>
+          <w:tab w:val="left" w:pos="6412"/>
+          <w:tab w:val="left" w:pos="7328"/>
+          <w:tab w:val="left" w:pos="8244"/>
+          <w:tab w:val="left" w:pos="9160"/>
+          <w:tab w:val="left" w:pos="10076"/>
+          <w:tab w:val="left" w:pos="10992"/>
+          <w:tab w:val="left" w:pos="11908"/>
+          <w:tab w:val="left" w:pos="12824"/>
+          <w:tab w:val="left" w:pos="13740"/>
+          <w:tab w:val="left" w:pos="14656"/>
+        </w:tabs>
+        <w:rPr>
+          <w:rFonts w:ascii="Courier" w:hAnsi="Courier" w:cs="Courier New"/>
+          <w:color w:val="000000"/>
+          <w:sz w:val="18"/>
+          <w:szCs w:val="18"/>
+          <w:lang w:val="en-US"/>
+        </w:rPr>
+      </w:pPr>
+    </w:p>
+    <w:p>
+      <w:pPr>
+        <w:tabs>
+          <w:tab w:val="left" w:pos="916"/>
+          <w:tab w:val="left" w:pos="1832"/>
+          <w:tab w:val="left" w:pos="2748"/>
+          <w:tab w:val="left" w:pos="3664"/>
+          <w:tab w:val="left" w:pos="4580"/>
+          <w:tab w:val="left" w:pos="5496"/>
+          <w:tab w:val="left" w:pos="6412"/>
+          <w:tab w:val="left" w:pos="7328"/>
+          <w:tab w:val="left" w:pos="8244"/>
+          <w:tab w:val="left" w:pos="9160"/>
+          <w:tab w:val="left" w:pos="10076"/>
+          <w:tab w:val="left" w:pos="10992"/>
+          <w:tab w:val="left" w:pos="11908"/>
+          <w:tab w:val="left" w:pos="12824"/>
+          <w:tab w:val="left" w:pos="13740"/>
+          <w:tab w:val="left" w:pos="14656"/>
+        </w:tabs>
+        <w:rPr>
+          <w:rFonts w:ascii="Courier" w:hAnsi="Courier" w:cs="Courier New"/>
+          <w:color w:val="000000"/>
+          <w:sz w:val="18"/>
+          <w:szCs w:val="18"/>
+          <w:lang w:val="en-US"/>
+        </w:rPr>
+      </w:pPr>
+      <w:r>
+        <w:rPr>
+          <w:rFonts w:ascii="Courier" w:hAnsi="Courier" w:cs="Courier New"/>
+          <w:color w:val="000000"/>
+          <w:sz w:val="18"/>
+          <w:szCs w:val="18"/>
+          <w:lang w:val="en-US"/>
+        </w:rPr>
+        <w:t xml:space="preserve">The second contribution is that the author considers the issue of deciding complexity for classes of empirical possibility tables which are </w:t>
+      </w:r>
+      <w:proofErr w:type="spellStart"/>
+      <w:r>
+        <w:rPr>
+          <w:rFonts w:ascii="Courier" w:hAnsi="Courier" w:cs="Courier New"/>
+          <w:color w:val="000000"/>
+          <w:sz w:val="18"/>
+          <w:szCs w:val="18"/>
+          <w:lang w:val="en-US"/>
+        </w:rPr>
+        <w:t>realisable</w:t>
+      </w:r>
+      <w:proofErr w:type="spellEnd"/>
+      <w:r>
+        <w:rPr>
+          <w:rFonts w:ascii="Courier" w:hAnsi="Courier" w:cs="Courier New"/>
+          <w:color w:val="000000"/>
+          <w:sz w:val="18"/>
+          <w:szCs w:val="18"/>
+          <w:lang w:val="en-US"/>
+        </w:rPr>
+        <w:t xml:space="preserve"> by quantum theory (previous results hold for non-</w:t>
+      </w:r>
+      <w:proofErr w:type="spellStart"/>
+      <w:r>
+        <w:rPr>
+          <w:rFonts w:ascii="Courier" w:hAnsi="Courier" w:cs="Courier New"/>
+          <w:color w:val="000000"/>
+          <w:sz w:val="18"/>
+          <w:szCs w:val="18"/>
+          <w:lang w:val="en-US"/>
+        </w:rPr>
+        <w:t>signalling</w:t>
+      </w:r>
+      <w:proofErr w:type="spellEnd"/>
+      <w:r>
+        <w:rPr>
+          <w:rFonts w:ascii="Courier" w:hAnsi="Courier" w:cs="Courier New"/>
+          <w:color w:val="000000"/>
+          <w:sz w:val="18"/>
+          <w:szCs w:val="18"/>
+          <w:lang w:val="en-US"/>
+        </w:rPr>
+        <w:t xml:space="preserve"> tables, of which quantum </w:t>
+      </w:r>
+      <w:proofErr w:type="spellStart"/>
+      <w:r>
+        <w:rPr>
+          <w:rFonts w:ascii="Courier" w:hAnsi="Courier" w:cs="Courier New"/>
+          <w:color w:val="000000"/>
+          <w:sz w:val="18"/>
+          <w:szCs w:val="18"/>
+          <w:lang w:val="en-US"/>
+        </w:rPr>
+        <w:t>realisable</w:t>
+      </w:r>
+      <w:proofErr w:type="spellEnd"/>
+      <w:r>
+        <w:rPr>
+          <w:rFonts w:ascii="Courier" w:hAnsi="Courier" w:cs="Courier New"/>
+          <w:color w:val="000000"/>
+          <w:sz w:val="18"/>
+          <w:szCs w:val="18"/>
+          <w:lang w:val="en-US"/>
+        </w:rPr>
+        <w:t xml:space="preserve"> tables are a subclass). This is a very difficult topic on which relatively little is known. While the author does not resolve the issue, he does make notable progress by showing how to </w:t>
+      </w:r>
+      <w:proofErr w:type="spellStart"/>
+      <w:r>
+        <w:rPr>
+          <w:rFonts w:ascii="Courier" w:hAnsi="Courier" w:cs="Courier New"/>
+          <w:color w:val="000000"/>
+          <w:sz w:val="18"/>
+          <w:szCs w:val="18"/>
+          <w:lang w:val="en-US"/>
+        </w:rPr>
+        <w:t>quantumly</w:t>
+      </w:r>
+      <w:proofErr w:type="spellEnd"/>
+      <w:r>
+        <w:rPr>
+          <w:rFonts w:ascii="Courier" w:hAnsi="Courier" w:cs="Courier New"/>
+          <w:color w:val="000000"/>
+          <w:sz w:val="18"/>
+          <w:szCs w:val="18"/>
+          <w:lang w:val="en-US"/>
+        </w:rPr>
+        <w:t xml:space="preserve"> embed a large class of 3-SAT instances into (2,3)-</w:t>
+      </w:r>
+      <w:proofErr w:type="spellStart"/>
+      <w:r>
+        <w:rPr>
+          <w:rFonts w:ascii="Courier" w:hAnsi="Courier" w:cs="Courier New"/>
+          <w:color w:val="000000"/>
+          <w:sz w:val="18"/>
+          <w:szCs w:val="18"/>
+          <w:lang w:val="en-US"/>
+        </w:rPr>
+        <w:t>Possloc</w:t>
+      </w:r>
+      <w:proofErr w:type="spellEnd"/>
+      <w:r>
+        <w:rPr>
+          <w:rFonts w:ascii="Courier" w:hAnsi="Courier" w:cs="Courier New"/>
+          <w:color w:val="000000"/>
+          <w:sz w:val="18"/>
+          <w:szCs w:val="18"/>
+          <w:lang w:val="en-US"/>
+        </w:rPr>
+        <w:t xml:space="preserve">. </w:t>
+      </w:r>
+      <w:proofErr w:type="gramStart"/>
+      <w:r>
+        <w:rPr>
+          <w:rFonts w:ascii="Courier" w:hAnsi="Courier" w:cs="Courier New"/>
+          <w:color w:val="000000"/>
+          <w:sz w:val="18"/>
+          <w:szCs w:val="18"/>
+          <w:lang w:val="en-US"/>
+        </w:rPr>
+        <w:t>Moreover</w:t>
+      </w:r>
+      <w:proofErr w:type="gramEnd"/>
+      <w:r>
+        <w:rPr>
+          <w:rFonts w:ascii="Courier" w:hAnsi="Courier" w:cs="Courier New"/>
+          <w:color w:val="000000"/>
+          <w:sz w:val="18"/>
+          <w:szCs w:val="18"/>
+          <w:lang w:val="en-US"/>
+        </w:rPr>
+        <w:t xml:space="preserve"> the reasoning and discussion here are interesting in themselves, and I believe they will be of interest and value to researchers working on this and other topics relating to quantum </w:t>
+      </w:r>
+      <w:proofErr w:type="spellStart"/>
+      <w:r>
+        <w:rPr>
+          <w:rFonts w:ascii="Courier" w:hAnsi="Courier" w:cs="Courier New"/>
+          <w:color w:val="000000"/>
+          <w:sz w:val="18"/>
+          <w:szCs w:val="18"/>
+          <w:lang w:val="en-US"/>
+        </w:rPr>
+        <w:t>realisability</w:t>
+      </w:r>
+      <w:proofErr w:type="spellEnd"/>
+      <w:r>
+        <w:rPr>
+          <w:rFonts w:ascii="Courier" w:hAnsi="Courier" w:cs="Courier New"/>
+          <w:color w:val="000000"/>
+          <w:sz w:val="18"/>
+          <w:szCs w:val="18"/>
+          <w:lang w:val="en-US"/>
+        </w:rPr>
+        <w:t>.</w:t>
       </w:r>
     </w:p>
     <w:p>
@@ -380,7 +666,73 @@
           <w:szCs w:val="18"/>
           <w:lang w:val="en-US"/>
         </w:rPr>
-        <w:t>As a general recommendation, I think the article would greatly benefit from a Background section immediately following the introduction in which the basic concepts are clearly introduced. For instance this could contain some explanation of how possibility tables could arise, what they are supposed to correspond to in the physical context, various devices for reasoning on possibility tables which are used throughout the article, such as the notion of possibilistic no signalling, deterministic grids, etc. It would also be a good place to introduce, some basics of the quantum aspects of the paper (which ultimately are not many, and putting this here will reassure non-quantum readers), and introducing in some detail the very interesting mode of reasoning based on the equatorial plane intersected with the Bloch sphere from figures 2 and 3.</w:t>
+        <w:t xml:space="preserve">As a general recommendation, I think the article would greatly benefit from a Background section immediately following the introduction in which the basic concepts are clearly introduced. For </w:t>
+      </w:r>
+      <w:proofErr w:type="gramStart"/>
+      <w:r>
+        <w:rPr>
+          <w:rFonts w:ascii="Courier" w:hAnsi="Courier" w:cs="Courier New"/>
+          <w:color w:val="000000"/>
+          <w:sz w:val="18"/>
+          <w:szCs w:val="18"/>
+          <w:lang w:val="en-US"/>
+        </w:rPr>
+        <w:t>instance</w:t>
+      </w:r>
+      <w:proofErr w:type="gramEnd"/>
+      <w:r>
+        <w:rPr>
+          <w:rFonts w:ascii="Courier" w:hAnsi="Courier" w:cs="Courier New"/>
+          <w:color w:val="000000"/>
+          <w:sz w:val="18"/>
+          <w:szCs w:val="18"/>
+          <w:lang w:val="en-US"/>
+        </w:rPr>
+        <w:t xml:space="preserve"> this could contain some explanation of how possibility tables could arise, what they are supposed to correspond to in the physical context, various devices for reasoning on possibility tables which are used throughout the article, such as the notion of </w:t>
+      </w:r>
+      <w:proofErr w:type="spellStart"/>
+      <w:r>
+        <w:rPr>
+          <w:rFonts w:ascii="Courier" w:hAnsi="Courier" w:cs="Courier New"/>
+          <w:color w:val="000000"/>
+          <w:sz w:val="18"/>
+          <w:szCs w:val="18"/>
+          <w:lang w:val="en-US"/>
+        </w:rPr>
+        <w:t>possibilistic</w:t>
+      </w:r>
+      <w:proofErr w:type="spellEnd"/>
+      <w:r>
+        <w:rPr>
+          <w:rFonts w:ascii="Courier" w:hAnsi="Courier" w:cs="Courier New"/>
+          <w:color w:val="000000"/>
+          <w:sz w:val="18"/>
+          <w:szCs w:val="18"/>
+          <w:lang w:val="en-US"/>
+        </w:rPr>
+        <w:t xml:space="preserve"> no </w:t>
+      </w:r>
+      <w:proofErr w:type="spellStart"/>
+      <w:r>
+        <w:rPr>
+          <w:rFonts w:ascii="Courier" w:hAnsi="Courier" w:cs="Courier New"/>
+          <w:color w:val="000000"/>
+          <w:sz w:val="18"/>
+          <w:szCs w:val="18"/>
+          <w:lang w:val="en-US"/>
+        </w:rPr>
+        <w:t>signalling</w:t>
+      </w:r>
+      <w:proofErr w:type="spellEnd"/>
+      <w:r>
+        <w:rPr>
+          <w:rFonts w:ascii="Courier" w:hAnsi="Courier" w:cs="Courier New"/>
+          <w:color w:val="000000"/>
+          <w:sz w:val="18"/>
+          <w:szCs w:val="18"/>
+          <w:lang w:val="en-US"/>
+        </w:rPr>
+        <w:t>, deterministic grids, etc. It would also be a good place to introduce, some basics of the quantum aspects of the paper (which ultimately are not many, and putting this here will reassure non-quantum readers), and introducing in some detail the very interesting mode of reasoning based on the equatorial plane intersected with the Bloch sphere from figures 2 and 3.</w:t>
       </w:r>
       <w:r>
         <w:rPr>
@@ -412,75 +764,117 @@
         </w:rPr>
         <w:t>explanation of the reasoning comes in section 3.</w:t>
       </w:r>
-      <w:bookmarkStart w:id="0" w:name="_GoBack"/>
-      <w:bookmarkEnd w:id="0"/>
-    </w:p>
-    <w:p>
-      <w:pPr>
-        <w:tabs>
-          <w:tab w:val="left" w:pos="916"/>
-          <w:tab w:val="left" w:pos="1832"/>
-          <w:tab w:val="left" w:pos="2748"/>
-          <w:tab w:val="left" w:pos="3664"/>
-          <w:tab w:val="left" w:pos="4580"/>
-          <w:tab w:val="left" w:pos="5496"/>
-          <w:tab w:val="left" w:pos="6412"/>
-          <w:tab w:val="left" w:pos="7328"/>
-          <w:tab w:val="left" w:pos="8244"/>
-          <w:tab w:val="left" w:pos="9160"/>
-          <w:tab w:val="left" w:pos="10076"/>
-          <w:tab w:val="left" w:pos="10992"/>
-          <w:tab w:val="left" w:pos="11908"/>
-          <w:tab w:val="left" w:pos="12824"/>
-          <w:tab w:val="left" w:pos="13740"/>
-          <w:tab w:val="left" w:pos="14656"/>
-        </w:tabs>
-        <w:rPr>
-          <w:rFonts w:ascii="Courier" w:hAnsi="Courier" w:cs="Courier New"/>
-          <w:color w:val="000000"/>
-          <w:sz w:val="18"/>
-          <w:szCs w:val="18"/>
-          <w:lang w:val="en-US"/>
-        </w:rPr>
-      </w:pPr>
-    </w:p>
-    <w:p>
-      <w:pPr>
-        <w:tabs>
-          <w:tab w:val="left" w:pos="916"/>
-          <w:tab w:val="left" w:pos="1832"/>
-          <w:tab w:val="left" w:pos="2748"/>
-          <w:tab w:val="left" w:pos="3664"/>
-          <w:tab w:val="left" w:pos="4580"/>
-          <w:tab w:val="left" w:pos="5496"/>
-          <w:tab w:val="left" w:pos="6412"/>
-          <w:tab w:val="left" w:pos="7328"/>
-          <w:tab w:val="left" w:pos="8244"/>
-          <w:tab w:val="left" w:pos="9160"/>
-          <w:tab w:val="left" w:pos="10076"/>
-          <w:tab w:val="left" w:pos="10992"/>
-          <w:tab w:val="left" w:pos="11908"/>
-          <w:tab w:val="left" w:pos="12824"/>
-          <w:tab w:val="left" w:pos="13740"/>
-          <w:tab w:val="left" w:pos="14656"/>
-        </w:tabs>
-        <w:rPr>
-          <w:rFonts w:ascii="Courier" w:hAnsi="Courier" w:cs="Courier New"/>
-          <w:color w:val="000000"/>
-          <w:sz w:val="18"/>
-          <w:szCs w:val="18"/>
-          <w:lang w:val="en-US"/>
-        </w:rPr>
-      </w:pPr>
-      <w:r>
-        <w:rPr>
-          <w:rFonts w:ascii="Courier" w:hAnsi="Courier" w:cs="Courier New"/>
-          <w:color w:val="000000"/>
-          <w:sz w:val="18"/>
-          <w:szCs w:val="18"/>
-          <w:lang w:val="en-US"/>
-        </w:rPr>
-        <w:t>A second general recommendation would be to stress the generality of the problem from the outset, mentioning that locality is ultimately a feature of possibility tables, which in the case of quantumly realisable tables relates to Bell, Hardy, etc. It would also be good to reassure the non-quantum reader that the article could be read and understood without specialist knowledge of quantum theory, highlighting the sections where no quantum theory is involved and explaining that those aspects that are used in the remaining sections are introduced in the background section.</w:t>
+    </w:p>
+    <w:p>
+      <w:pPr>
+        <w:tabs>
+          <w:tab w:val="left" w:pos="916"/>
+          <w:tab w:val="left" w:pos="1832"/>
+          <w:tab w:val="left" w:pos="2748"/>
+          <w:tab w:val="left" w:pos="3664"/>
+          <w:tab w:val="left" w:pos="4580"/>
+          <w:tab w:val="left" w:pos="5496"/>
+          <w:tab w:val="left" w:pos="6412"/>
+          <w:tab w:val="left" w:pos="7328"/>
+          <w:tab w:val="left" w:pos="8244"/>
+          <w:tab w:val="left" w:pos="9160"/>
+          <w:tab w:val="left" w:pos="10076"/>
+          <w:tab w:val="left" w:pos="10992"/>
+          <w:tab w:val="left" w:pos="11908"/>
+          <w:tab w:val="left" w:pos="12824"/>
+          <w:tab w:val="left" w:pos="13740"/>
+          <w:tab w:val="left" w:pos="14656"/>
+        </w:tabs>
+        <w:rPr>
+          <w:rFonts w:ascii="Courier" w:hAnsi="Courier" w:cs="Courier New"/>
+          <w:color w:val="000000"/>
+          <w:sz w:val="18"/>
+          <w:szCs w:val="18"/>
+          <w:lang w:val="en-US"/>
+        </w:rPr>
+      </w:pPr>
+    </w:p>
+    <w:p>
+      <w:pPr>
+        <w:tabs>
+          <w:tab w:val="left" w:pos="916"/>
+          <w:tab w:val="left" w:pos="1832"/>
+          <w:tab w:val="left" w:pos="2748"/>
+          <w:tab w:val="left" w:pos="3664"/>
+          <w:tab w:val="left" w:pos="4580"/>
+          <w:tab w:val="left" w:pos="5496"/>
+          <w:tab w:val="left" w:pos="6412"/>
+          <w:tab w:val="left" w:pos="7328"/>
+          <w:tab w:val="left" w:pos="8244"/>
+          <w:tab w:val="left" w:pos="9160"/>
+          <w:tab w:val="left" w:pos="10076"/>
+          <w:tab w:val="left" w:pos="10992"/>
+          <w:tab w:val="left" w:pos="11908"/>
+          <w:tab w:val="left" w:pos="12824"/>
+          <w:tab w:val="left" w:pos="13740"/>
+          <w:tab w:val="left" w:pos="14656"/>
+        </w:tabs>
+        <w:rPr>
+          <w:rFonts w:ascii="Courier" w:hAnsi="Courier" w:cs="Courier New"/>
+          <w:color w:val="000000"/>
+          <w:sz w:val="18"/>
+          <w:szCs w:val="18"/>
+          <w:lang w:val="en-US"/>
+        </w:rPr>
+      </w:pPr>
+      <w:r>
+        <w:rPr>
+          <w:rFonts w:ascii="Courier" w:hAnsi="Courier" w:cs="Courier New"/>
+          <w:color w:val="000000"/>
+          <w:sz w:val="18"/>
+          <w:szCs w:val="18"/>
+          <w:lang w:val="en-US"/>
+        </w:rPr>
+        <w:t xml:space="preserve">A second general recommendation would be to stress the generality of the problem from the outset, mentioning that locality is ultimately a feature of possibility tables, which in the case of </w:t>
+      </w:r>
+      <w:proofErr w:type="spellStart"/>
+      <w:r>
+        <w:rPr>
+          <w:rFonts w:ascii="Courier" w:hAnsi="Courier" w:cs="Courier New"/>
+          <w:color w:val="000000"/>
+          <w:sz w:val="18"/>
+          <w:szCs w:val="18"/>
+          <w:lang w:val="en-US"/>
+        </w:rPr>
+        <w:t>quantumly</w:t>
+      </w:r>
+      <w:proofErr w:type="spellEnd"/>
+      <w:r>
+        <w:rPr>
+          <w:rFonts w:ascii="Courier" w:hAnsi="Courier" w:cs="Courier New"/>
+          <w:color w:val="000000"/>
+          <w:sz w:val="18"/>
+          <w:szCs w:val="18"/>
+          <w:lang w:val="en-US"/>
+        </w:rPr>
+        <w:t xml:space="preserve"> </w:t>
+      </w:r>
+      <w:proofErr w:type="spellStart"/>
+      <w:r>
+        <w:rPr>
+          <w:rFonts w:ascii="Courier" w:hAnsi="Courier" w:cs="Courier New"/>
+          <w:color w:val="000000"/>
+          <w:sz w:val="18"/>
+          <w:szCs w:val="18"/>
+          <w:lang w:val="en-US"/>
+        </w:rPr>
+        <w:t>realisable</w:t>
+      </w:r>
+      <w:proofErr w:type="spellEnd"/>
+      <w:r>
+        <w:rPr>
+          <w:rFonts w:ascii="Courier" w:hAnsi="Courier" w:cs="Courier New"/>
+          <w:color w:val="000000"/>
+          <w:sz w:val="18"/>
+          <w:szCs w:val="18"/>
+          <w:lang w:val="en-US"/>
+        </w:rPr>
+        <w:t xml:space="preserve"> tables relates to Bell, Hardy, etc. It would also be good to reassure the non-quantum reader that the article could be read and understood without specialist knowledge of quantum theory, highlighting the sections where no quantum theory is involved and explaining that those aspects that are used in the remaining sections are introduced in the background section.</w:t>
       </w:r>
     </w:p>
     <w:p>
@@ -808,7 +1202,29 @@
           <w:lang w:val="en-US"/>
         </w:rPr>
         <w:lastRenderedPageBreak/>
-        <w:t>* A suggestion would be to mention how such tables may arise in other, non-physical contexts. For instance I believe that Abramsky has considered how in the context of relational databases locality corresponds to the existence of universal relations, etc. This point is only a suggestion, however.</w:t>
+        <w:t xml:space="preserve">* A suggestion would be to mention how such tables may arise in other, non-physical contexts. For </w:t>
+      </w:r>
+      <w:proofErr w:type="gramStart"/>
+      <w:r>
+        <w:rPr>
+          <w:rFonts w:ascii="Courier" w:hAnsi="Courier" w:cs="Courier New"/>
+          <w:color w:val="000000"/>
+          <w:sz w:val="18"/>
+          <w:szCs w:val="18"/>
+          <w:lang w:val="en-US"/>
+        </w:rPr>
+        <w:t>instance</w:t>
+      </w:r>
+      <w:proofErr w:type="gramEnd"/>
+      <w:r>
+        <w:rPr>
+          <w:rFonts w:ascii="Courier" w:hAnsi="Courier" w:cs="Courier New"/>
+          <w:color w:val="000000"/>
+          <w:sz w:val="18"/>
+          <w:szCs w:val="18"/>
+          <w:lang w:val="en-US"/>
+        </w:rPr>
+        <w:t xml:space="preserve"> I believe that Abramsky has considered how in the context of relational databases locality corresponds to the existence of universal relations, etc. This point is only a suggestion, however.</w:t>
       </w:r>
     </w:p>
     <w:p>
@@ -867,7 +1283,29 @@
           <w:szCs w:val="18"/>
           <w:lang w:val="en-US"/>
         </w:rPr>
-        <w:t xml:space="preserve"> not done this; Abramsky’s universal relations paper refers to the generalization of nonlocality to contextuality, and I would rather not engage with that in this paper.</w:t>
+        <w:t xml:space="preserve"> not done this; Abramsky’s universal relations paper refers to the generalization of nonlocality to </w:t>
+      </w:r>
+      <w:proofErr w:type="spellStart"/>
+      <w:r>
+        <w:rPr>
+          <w:rFonts w:ascii="Courier" w:hAnsi="Courier" w:cs="Courier New"/>
+          <w:color w:val="FF0000"/>
+          <w:sz w:val="18"/>
+          <w:szCs w:val="18"/>
+          <w:lang w:val="en-US"/>
+        </w:rPr>
+        <w:t>contextuality</w:t>
+      </w:r>
+      <w:proofErr w:type="spellEnd"/>
+      <w:r>
+        <w:rPr>
+          <w:rFonts w:ascii="Courier" w:hAnsi="Courier" w:cs="Courier New"/>
+          <w:color w:val="FF0000"/>
+          <w:sz w:val="18"/>
+          <w:szCs w:val="18"/>
+          <w:lang w:val="en-US"/>
+        </w:rPr>
+        <w:t>, and I would rather not engage with that in this paper.</w:t>
       </w:r>
     </w:p>
     <w:p>
@@ -986,7 +1424,29 @@
           <w:szCs w:val="18"/>
           <w:lang w:val="en-US"/>
         </w:rPr>
-        <w:t>* Typo: seperate-&gt;separate</w:t>
+        <w:t xml:space="preserve">* Typo: </w:t>
+      </w:r>
+      <w:proofErr w:type="spellStart"/>
+      <w:r>
+        <w:rPr>
+          <w:rFonts w:ascii="Courier" w:hAnsi="Courier" w:cs="Courier New"/>
+          <w:color w:val="000000"/>
+          <w:sz w:val="18"/>
+          <w:szCs w:val="18"/>
+          <w:lang w:val="en-US"/>
+        </w:rPr>
+        <w:t>seperate</w:t>
+      </w:r>
+      <w:proofErr w:type="spellEnd"/>
+      <w:r>
+        <w:rPr>
+          <w:rFonts w:ascii="Courier" w:hAnsi="Courier" w:cs="Courier New"/>
+          <w:color w:val="000000"/>
+          <w:sz w:val="18"/>
+          <w:szCs w:val="18"/>
+          <w:lang w:val="en-US"/>
+        </w:rPr>
+        <w:t>-&gt;separate</w:t>
       </w:r>
     </w:p>
     <w:p>
@@ -1095,48 +1555,120 @@
           <w:szCs w:val="18"/>
           <w:lang w:val="en-US"/>
         </w:rPr>
-        <w:t>* “a table of probabilities for a Bell experiement” is too vague. This could be remedied by explaining in a background section how probability/possibility tables arise.</w:t>
-      </w:r>
-    </w:p>
-    <w:p>
-      <w:pPr>
-        <w:tabs>
-          <w:tab w:val="left" w:pos="916"/>
-          <w:tab w:val="left" w:pos="1832"/>
-          <w:tab w:val="left" w:pos="2748"/>
-          <w:tab w:val="left" w:pos="3664"/>
-          <w:tab w:val="left" w:pos="4580"/>
-          <w:tab w:val="left" w:pos="5496"/>
-          <w:tab w:val="left" w:pos="6412"/>
-          <w:tab w:val="left" w:pos="7328"/>
-          <w:tab w:val="left" w:pos="8244"/>
-          <w:tab w:val="left" w:pos="9160"/>
-          <w:tab w:val="left" w:pos="10076"/>
-          <w:tab w:val="left" w:pos="10992"/>
-          <w:tab w:val="left" w:pos="11908"/>
-          <w:tab w:val="left" w:pos="12824"/>
-          <w:tab w:val="left" w:pos="13740"/>
-          <w:tab w:val="left" w:pos="14656"/>
-        </w:tabs>
-        <w:rPr>
-          <w:rFonts w:ascii="Courier" w:hAnsi="Courier" w:cs="Courier New"/>
-          <w:strike/>
-          <w:color w:val="000000"/>
-          <w:sz w:val="18"/>
-          <w:szCs w:val="18"/>
-          <w:lang w:val="en-US"/>
-        </w:rPr>
-      </w:pPr>
-      <w:r>
-        <w:rPr>
-          <w:rFonts w:ascii="Courier" w:hAnsi="Courier" w:cs="Courier New"/>
-          <w:strike/>
-          <w:color w:val="000000"/>
-          <w:sz w:val="18"/>
-          <w:szCs w:val="18"/>
-          <w:lang w:val="en-US"/>
-        </w:rPr>
-        <w:t>* On the topic of how possibility tables arise from possibility tables, there are some non-trivial questions here, some of which are addressed for instance by Abramsky’s Relational Hidden Variables paper, or Mansfield and Soares Barbosa’s Extendability paper.</w:t>
+        <w:t xml:space="preserve">* “a table of probabilities for a Bell </w:t>
+      </w:r>
+      <w:proofErr w:type="spellStart"/>
+      <w:r>
+        <w:rPr>
+          <w:rFonts w:ascii="Courier" w:hAnsi="Courier" w:cs="Courier New"/>
+          <w:strike/>
+          <w:color w:val="000000"/>
+          <w:sz w:val="18"/>
+          <w:szCs w:val="18"/>
+          <w:lang w:val="en-US"/>
+        </w:rPr>
+        <w:t>experiement</w:t>
+      </w:r>
+      <w:proofErr w:type="spellEnd"/>
+      <w:r>
+        <w:rPr>
+          <w:rFonts w:ascii="Courier" w:hAnsi="Courier" w:cs="Courier New"/>
+          <w:strike/>
+          <w:color w:val="000000"/>
+          <w:sz w:val="18"/>
+          <w:szCs w:val="18"/>
+          <w:lang w:val="en-US"/>
+        </w:rPr>
+        <w:t>” is too vague. This could be remedied by explaining in a background section how probability/possibility tables arise.</w:t>
+      </w:r>
+    </w:p>
+    <w:p>
+      <w:pPr>
+        <w:tabs>
+          <w:tab w:val="left" w:pos="916"/>
+          <w:tab w:val="left" w:pos="1832"/>
+          <w:tab w:val="left" w:pos="2748"/>
+          <w:tab w:val="left" w:pos="3664"/>
+          <w:tab w:val="left" w:pos="4580"/>
+          <w:tab w:val="left" w:pos="5496"/>
+          <w:tab w:val="left" w:pos="6412"/>
+          <w:tab w:val="left" w:pos="7328"/>
+          <w:tab w:val="left" w:pos="8244"/>
+          <w:tab w:val="left" w:pos="9160"/>
+          <w:tab w:val="left" w:pos="10076"/>
+          <w:tab w:val="left" w:pos="10992"/>
+          <w:tab w:val="left" w:pos="11908"/>
+          <w:tab w:val="left" w:pos="12824"/>
+          <w:tab w:val="left" w:pos="13740"/>
+          <w:tab w:val="left" w:pos="14656"/>
+        </w:tabs>
+        <w:rPr>
+          <w:rFonts w:ascii="Courier" w:hAnsi="Courier" w:cs="Courier New"/>
+          <w:strike/>
+          <w:color w:val="000000"/>
+          <w:sz w:val="18"/>
+          <w:szCs w:val="18"/>
+          <w:lang w:val="en-US"/>
+        </w:rPr>
+      </w:pPr>
+      <w:r>
+        <w:rPr>
+          <w:rFonts w:ascii="Courier" w:hAnsi="Courier" w:cs="Courier New"/>
+          <w:strike/>
+          <w:color w:val="000000"/>
+          <w:sz w:val="18"/>
+          <w:szCs w:val="18"/>
+          <w:lang w:val="en-US"/>
+        </w:rPr>
+        <w:t xml:space="preserve">* On the topic of how possibility tables arise from possibility tables, there are some non-trivial questions here, some of which are addressed for instance by Abramsky’s Relational Hidden Variables paper, or Mansfield and </w:t>
+      </w:r>
+      <w:proofErr w:type="spellStart"/>
+      <w:r>
+        <w:rPr>
+          <w:rFonts w:ascii="Courier" w:hAnsi="Courier" w:cs="Courier New"/>
+          <w:strike/>
+          <w:color w:val="000000"/>
+          <w:sz w:val="18"/>
+          <w:szCs w:val="18"/>
+          <w:lang w:val="en-US"/>
+        </w:rPr>
+        <w:t>Soares</w:t>
+      </w:r>
+      <w:proofErr w:type="spellEnd"/>
+      <w:r>
+        <w:rPr>
+          <w:rFonts w:ascii="Courier" w:hAnsi="Courier" w:cs="Courier New"/>
+          <w:strike/>
+          <w:color w:val="000000"/>
+          <w:sz w:val="18"/>
+          <w:szCs w:val="18"/>
+          <w:lang w:val="en-US"/>
+        </w:rPr>
+        <w:t xml:space="preserve"> Barbosa’s </w:t>
+      </w:r>
+      <w:proofErr w:type="spellStart"/>
+      <w:r>
+        <w:rPr>
+          <w:rFonts w:ascii="Courier" w:hAnsi="Courier" w:cs="Courier New"/>
+          <w:strike/>
+          <w:color w:val="000000"/>
+          <w:sz w:val="18"/>
+          <w:szCs w:val="18"/>
+          <w:lang w:val="en-US"/>
+        </w:rPr>
+        <w:t>Extendability</w:t>
+      </w:r>
+      <w:proofErr w:type="spellEnd"/>
+      <w:r>
+        <w:rPr>
+          <w:rFonts w:ascii="Courier" w:hAnsi="Courier" w:cs="Courier New"/>
+          <w:strike/>
+          <w:color w:val="000000"/>
+          <w:sz w:val="18"/>
+          <w:szCs w:val="18"/>
+          <w:lang w:val="en-US"/>
+        </w:rPr>
+        <w:t xml:space="preserve"> paper.</w:t>
       </w:r>
     </w:p>
     <w:p>
@@ -1300,48 +1832,98 @@
           <w:szCs w:val="18"/>
           <w:lang w:val="en-US"/>
         </w:rPr>
-        <w:t>* Tables should be numbered and referred to at the appropriate points in the text (throughout the article, and not only in this section); likewise for figures, which don’t seem to be referred to everywhere that could be relevant in the main text</w:t>
-      </w:r>
-    </w:p>
-    <w:p>
-      <w:pPr>
-        <w:tabs>
-          <w:tab w:val="left" w:pos="916"/>
-          <w:tab w:val="left" w:pos="1832"/>
-          <w:tab w:val="left" w:pos="2748"/>
-          <w:tab w:val="left" w:pos="3664"/>
-          <w:tab w:val="left" w:pos="4580"/>
-          <w:tab w:val="left" w:pos="5496"/>
-          <w:tab w:val="left" w:pos="6412"/>
-          <w:tab w:val="left" w:pos="7328"/>
-          <w:tab w:val="left" w:pos="8244"/>
-          <w:tab w:val="left" w:pos="9160"/>
-          <w:tab w:val="left" w:pos="10076"/>
-          <w:tab w:val="left" w:pos="10992"/>
-          <w:tab w:val="left" w:pos="11908"/>
-          <w:tab w:val="left" w:pos="12824"/>
-          <w:tab w:val="left" w:pos="13740"/>
-          <w:tab w:val="left" w:pos="14656"/>
-        </w:tabs>
-        <w:rPr>
-          <w:rFonts w:ascii="Courier" w:hAnsi="Courier" w:cs="Courier New"/>
-          <w:strike/>
-          <w:color w:val="000000"/>
-          <w:sz w:val="18"/>
-          <w:szCs w:val="18"/>
-          <w:lang w:val="en-US"/>
-        </w:rPr>
-      </w:pPr>
-      <w:r>
-        <w:rPr>
-          <w:rFonts w:ascii="Courier" w:hAnsi="Courier" w:cs="Courier New"/>
-          <w:strike/>
-          <w:color w:val="000000"/>
-          <w:sz w:val="18"/>
-          <w:szCs w:val="18"/>
-          <w:lang w:val="en-US"/>
-        </w:rPr>
-        <w:t>* Figure 2 is a very interesting device, but it’s not explained sufficiently, nor how it relates to possibility tables or paradoxes or locality. This badly needs explanation especially for non specialists who will be unable to guess at its significance.</w:t>
+        <w:t xml:space="preserve">* Tables should be numbered and referred to at the appropriate points in the text (throughout the article, and not only in this section); </w:t>
+      </w:r>
+      <w:proofErr w:type="gramStart"/>
+      <w:r>
+        <w:rPr>
+          <w:rFonts w:ascii="Courier" w:hAnsi="Courier" w:cs="Courier New"/>
+          <w:strike/>
+          <w:color w:val="000000"/>
+          <w:sz w:val="18"/>
+          <w:szCs w:val="18"/>
+          <w:lang w:val="en-US"/>
+        </w:rPr>
+        <w:t>likewise</w:t>
+      </w:r>
+      <w:proofErr w:type="gramEnd"/>
+      <w:r>
+        <w:rPr>
+          <w:rFonts w:ascii="Courier" w:hAnsi="Courier" w:cs="Courier New"/>
+          <w:strike/>
+          <w:color w:val="000000"/>
+          <w:sz w:val="18"/>
+          <w:szCs w:val="18"/>
+          <w:lang w:val="en-US"/>
+        </w:rPr>
+        <w:t xml:space="preserve"> for figures, which don’t seem to be referred to everywhere that could be relevant in the main text</w:t>
+      </w:r>
+    </w:p>
+    <w:p>
+      <w:pPr>
+        <w:tabs>
+          <w:tab w:val="left" w:pos="916"/>
+          <w:tab w:val="left" w:pos="1832"/>
+          <w:tab w:val="left" w:pos="2748"/>
+          <w:tab w:val="left" w:pos="3664"/>
+          <w:tab w:val="left" w:pos="4580"/>
+          <w:tab w:val="left" w:pos="5496"/>
+          <w:tab w:val="left" w:pos="6412"/>
+          <w:tab w:val="left" w:pos="7328"/>
+          <w:tab w:val="left" w:pos="8244"/>
+          <w:tab w:val="left" w:pos="9160"/>
+          <w:tab w:val="left" w:pos="10076"/>
+          <w:tab w:val="left" w:pos="10992"/>
+          <w:tab w:val="left" w:pos="11908"/>
+          <w:tab w:val="left" w:pos="12824"/>
+          <w:tab w:val="left" w:pos="13740"/>
+          <w:tab w:val="left" w:pos="14656"/>
+        </w:tabs>
+        <w:rPr>
+          <w:rFonts w:ascii="Courier" w:hAnsi="Courier" w:cs="Courier New"/>
+          <w:strike/>
+          <w:color w:val="000000"/>
+          <w:sz w:val="18"/>
+          <w:szCs w:val="18"/>
+          <w:lang w:val="en-US"/>
+        </w:rPr>
+      </w:pPr>
+      <w:r>
+        <w:rPr>
+          <w:rFonts w:ascii="Courier" w:hAnsi="Courier" w:cs="Courier New"/>
+          <w:strike/>
+          <w:color w:val="000000"/>
+          <w:sz w:val="18"/>
+          <w:szCs w:val="18"/>
+          <w:lang w:val="en-US"/>
+        </w:rPr>
+        <w:t xml:space="preserve">* Figure 2 is a very interesting device, but it’s not explained sufficiently, nor how it relates to possibility tables or paradoxes or locality. This badly needs explanation especially for </w:t>
+      </w:r>
+      <w:proofErr w:type="spellStart"/>
+      <w:proofErr w:type="gramStart"/>
+      <w:r>
+        <w:rPr>
+          <w:rFonts w:ascii="Courier" w:hAnsi="Courier" w:cs="Courier New"/>
+          <w:strike/>
+          <w:color w:val="000000"/>
+          <w:sz w:val="18"/>
+          <w:szCs w:val="18"/>
+          <w:lang w:val="en-US"/>
+        </w:rPr>
+        <w:t>non specialists</w:t>
+      </w:r>
+      <w:proofErr w:type="spellEnd"/>
+      <w:proofErr w:type="gramEnd"/>
+      <w:r>
+        <w:rPr>
+          <w:rFonts w:ascii="Courier" w:hAnsi="Courier" w:cs="Courier New"/>
+          <w:strike/>
+          <w:color w:val="000000"/>
+          <w:sz w:val="18"/>
+          <w:szCs w:val="18"/>
+          <w:lang w:val="en-US"/>
+        </w:rPr>
+        <w:t xml:space="preserve"> who will be unable to guess at its significance.</w:t>
       </w:r>
     </w:p>
     <w:p>
@@ -1464,48 +2046,96 @@
           <w:szCs w:val="18"/>
           <w:lang w:val="en-US"/>
         </w:rPr>
-        <w:t>* It needs to be explained somewhere why the Table at the top of p3 is quantum realisable. This is the kind of thing that quantum specialists will be able to deduce, with some consideration, but where others will be lost.</w:t>
-      </w:r>
-    </w:p>
-    <w:p>
-      <w:pPr>
-        <w:tabs>
-          <w:tab w:val="left" w:pos="916"/>
-          <w:tab w:val="left" w:pos="1832"/>
-          <w:tab w:val="left" w:pos="2748"/>
-          <w:tab w:val="left" w:pos="3664"/>
-          <w:tab w:val="left" w:pos="4580"/>
-          <w:tab w:val="left" w:pos="5496"/>
-          <w:tab w:val="left" w:pos="6412"/>
-          <w:tab w:val="left" w:pos="7328"/>
-          <w:tab w:val="left" w:pos="8244"/>
-          <w:tab w:val="left" w:pos="9160"/>
-          <w:tab w:val="left" w:pos="10076"/>
-          <w:tab w:val="left" w:pos="10992"/>
-          <w:tab w:val="left" w:pos="11908"/>
-          <w:tab w:val="left" w:pos="12824"/>
-          <w:tab w:val="left" w:pos="13740"/>
-          <w:tab w:val="left" w:pos="14656"/>
-        </w:tabs>
-        <w:rPr>
-          <w:rFonts w:ascii="Courier" w:hAnsi="Courier" w:cs="Courier New"/>
-          <w:strike/>
-          <w:color w:val="000000"/>
-          <w:sz w:val="18"/>
-          <w:szCs w:val="18"/>
-          <w:lang w:val="en-US"/>
-        </w:rPr>
-      </w:pPr>
-      <w:r>
-        <w:rPr>
-          <w:rFonts w:ascii="Courier" w:hAnsi="Courier" w:cs="Courier New"/>
-          <w:strike/>
-          <w:color w:val="000000"/>
-          <w:sz w:val="18"/>
-          <w:szCs w:val="18"/>
-          <w:lang w:val="en-US"/>
-        </w:rPr>
-        <w:t>* The notion of tables which are “quantumly accessible” are mentioned for the first time on this page. I think this could have been introduced earlier (e.g. in a background section).</w:t>
+        <w:t xml:space="preserve">* It needs to be explained somewhere why the Table at the top of p3 is quantum </w:t>
+      </w:r>
+      <w:proofErr w:type="spellStart"/>
+      <w:r>
+        <w:rPr>
+          <w:rFonts w:ascii="Courier" w:hAnsi="Courier" w:cs="Courier New"/>
+          <w:strike/>
+          <w:color w:val="000000"/>
+          <w:sz w:val="18"/>
+          <w:szCs w:val="18"/>
+          <w:lang w:val="en-US"/>
+        </w:rPr>
+        <w:t>realisable</w:t>
+      </w:r>
+      <w:proofErr w:type="spellEnd"/>
+      <w:r>
+        <w:rPr>
+          <w:rFonts w:ascii="Courier" w:hAnsi="Courier" w:cs="Courier New"/>
+          <w:strike/>
+          <w:color w:val="000000"/>
+          <w:sz w:val="18"/>
+          <w:szCs w:val="18"/>
+          <w:lang w:val="en-US"/>
+        </w:rPr>
+        <w:t>. This is the kind of thing that quantum specialists will be able to deduce, with some consideration, but where others will be lost.</w:t>
+      </w:r>
+    </w:p>
+    <w:p>
+      <w:pPr>
+        <w:tabs>
+          <w:tab w:val="left" w:pos="916"/>
+          <w:tab w:val="left" w:pos="1832"/>
+          <w:tab w:val="left" w:pos="2748"/>
+          <w:tab w:val="left" w:pos="3664"/>
+          <w:tab w:val="left" w:pos="4580"/>
+          <w:tab w:val="left" w:pos="5496"/>
+          <w:tab w:val="left" w:pos="6412"/>
+          <w:tab w:val="left" w:pos="7328"/>
+          <w:tab w:val="left" w:pos="8244"/>
+          <w:tab w:val="left" w:pos="9160"/>
+          <w:tab w:val="left" w:pos="10076"/>
+          <w:tab w:val="left" w:pos="10992"/>
+          <w:tab w:val="left" w:pos="11908"/>
+          <w:tab w:val="left" w:pos="12824"/>
+          <w:tab w:val="left" w:pos="13740"/>
+          <w:tab w:val="left" w:pos="14656"/>
+        </w:tabs>
+        <w:rPr>
+          <w:rFonts w:ascii="Courier" w:hAnsi="Courier" w:cs="Courier New"/>
+          <w:strike/>
+          <w:color w:val="000000"/>
+          <w:sz w:val="18"/>
+          <w:szCs w:val="18"/>
+          <w:lang w:val="en-US"/>
+        </w:rPr>
+      </w:pPr>
+      <w:r>
+        <w:rPr>
+          <w:rFonts w:ascii="Courier" w:hAnsi="Courier" w:cs="Courier New"/>
+          <w:strike/>
+          <w:color w:val="000000"/>
+          <w:sz w:val="18"/>
+          <w:szCs w:val="18"/>
+          <w:lang w:val="en-US"/>
+        </w:rPr>
+        <w:t>* The notion of tables which are “</w:t>
+      </w:r>
+      <w:proofErr w:type="spellStart"/>
+      <w:r>
+        <w:rPr>
+          <w:rFonts w:ascii="Courier" w:hAnsi="Courier" w:cs="Courier New"/>
+          <w:strike/>
+          <w:color w:val="000000"/>
+          <w:sz w:val="18"/>
+          <w:szCs w:val="18"/>
+          <w:lang w:val="en-US"/>
+        </w:rPr>
+        <w:t>quantumly</w:t>
+      </w:r>
+      <w:proofErr w:type="spellEnd"/>
+      <w:r>
+        <w:rPr>
+          <w:rFonts w:ascii="Courier" w:hAnsi="Courier" w:cs="Courier New"/>
+          <w:strike/>
+          <w:color w:val="000000"/>
+          <w:sz w:val="18"/>
+          <w:szCs w:val="18"/>
+          <w:lang w:val="en-US"/>
+        </w:rPr>
+        <w:t xml:space="preserve"> accessible” are mentioned for the first time on this page. I think this could have been introduced earlier (e.g. in a background section).</w:t>
       </w:r>
     </w:p>
     <w:p>
@@ -1821,15 +2451,18 @@
         </w:tabs>
         <w:rPr>
           <w:rFonts w:ascii="Courier" w:hAnsi="Courier" w:cs="Courier New"/>
-          <w:color w:val="000000"/>
-          <w:sz w:val="18"/>
-          <w:szCs w:val="18"/>
-          <w:lang w:val="en-US"/>
-        </w:rPr>
-      </w:pPr>
-      <w:r>
-        <w:rPr>
-          <w:rFonts w:ascii="Courier" w:hAnsi="Courier" w:cs="Courier New"/>
+          <w:strike/>
+          <w:color w:val="000000"/>
+          <w:sz w:val="18"/>
+          <w:szCs w:val="18"/>
+          <w:lang w:val="en-US"/>
+        </w:rPr>
+      </w:pPr>
+      <w:bookmarkStart w:id="0" w:name="_GoBack"/>
+      <w:r>
+        <w:rPr>
+          <w:rFonts w:ascii="Courier" w:hAnsi="Courier" w:cs="Courier New"/>
+          <w:strike/>
           <w:color w:val="000000"/>
           <w:sz w:val="18"/>
           <w:szCs w:val="18"/>
@@ -1838,6 +2471,7 @@
         <w:t>* Something needs to be cleared up around Definition 2. It’s not explained what variables correspond to in the probability tables, and perhaps an example would help. This again could be contained in a background section or could be easily relatable to material having appeared earlier in a background section.</w:t>
       </w:r>
     </w:p>
+    <w:bookmarkEnd w:id="0"/>
     <w:p>
       <w:pPr>
         <w:tabs>
@@ -2055,138 +2689,242 @@
         </w:tabs>
         <w:rPr>
           <w:rFonts w:ascii="Courier" w:hAnsi="Courier" w:cs="Courier New"/>
-          <w:color w:val="000000"/>
-          <w:sz w:val="18"/>
-          <w:szCs w:val="18"/>
-          <w:lang w:val="en-US"/>
-        </w:rPr>
-      </w:pPr>
-      <w:r>
-        <w:rPr>
-          <w:rFonts w:ascii="Courier" w:hAnsi="Courier" w:cs="Courier New"/>
-          <w:color w:val="000000"/>
-          <w:sz w:val="18"/>
-          <w:szCs w:val="18"/>
-          <w:lang w:val="en-US"/>
-        </w:rPr>
-        <w:t>* Typo: “sitll”</w:t>
-      </w:r>
-    </w:p>
-    <w:p>
-      <w:pPr>
-        <w:tabs>
-          <w:tab w:val="left" w:pos="916"/>
-          <w:tab w:val="left" w:pos="1832"/>
-          <w:tab w:val="left" w:pos="2748"/>
-          <w:tab w:val="left" w:pos="3664"/>
-          <w:tab w:val="left" w:pos="4580"/>
-          <w:tab w:val="left" w:pos="5496"/>
-          <w:tab w:val="left" w:pos="6412"/>
-          <w:tab w:val="left" w:pos="7328"/>
-          <w:tab w:val="left" w:pos="8244"/>
-          <w:tab w:val="left" w:pos="9160"/>
-          <w:tab w:val="left" w:pos="10076"/>
-          <w:tab w:val="left" w:pos="10992"/>
-          <w:tab w:val="left" w:pos="11908"/>
-          <w:tab w:val="left" w:pos="12824"/>
-          <w:tab w:val="left" w:pos="13740"/>
-          <w:tab w:val="left" w:pos="14656"/>
-        </w:tabs>
-        <w:rPr>
-          <w:rFonts w:ascii="Courier" w:hAnsi="Courier" w:cs="Courier New"/>
-          <w:color w:val="000000"/>
-          <w:sz w:val="18"/>
-          <w:szCs w:val="18"/>
-          <w:lang w:val="en-US"/>
-        </w:rPr>
-      </w:pPr>
-      <w:r>
-        <w:rPr>
-          <w:rFonts w:ascii="Courier" w:hAnsi="Courier" w:cs="Courier New"/>
-          <w:color w:val="000000"/>
-          <w:sz w:val="18"/>
-          <w:szCs w:val="18"/>
-          <w:lang w:val="en-US"/>
-        </w:rPr>
-        <w:t>* When in the proof of Lemma 2 I see “we add a measurement to the party…” I can’t help but feel that measurement (or what it corresponds to in a possibility table) and party should have been defined clearly before now. Those not familiar with Bell experiments, etc, and tables of the kind that are under consideration, are likely to have difficulty in following at this point again otherwise.</w:t>
-      </w:r>
-    </w:p>
-    <w:p>
-      <w:pPr>
-        <w:tabs>
-          <w:tab w:val="left" w:pos="916"/>
-          <w:tab w:val="left" w:pos="1832"/>
-          <w:tab w:val="left" w:pos="2748"/>
-          <w:tab w:val="left" w:pos="3664"/>
-          <w:tab w:val="left" w:pos="4580"/>
-          <w:tab w:val="left" w:pos="5496"/>
-          <w:tab w:val="left" w:pos="6412"/>
-          <w:tab w:val="left" w:pos="7328"/>
-          <w:tab w:val="left" w:pos="8244"/>
-          <w:tab w:val="left" w:pos="9160"/>
-          <w:tab w:val="left" w:pos="10076"/>
-          <w:tab w:val="left" w:pos="10992"/>
-          <w:tab w:val="left" w:pos="11908"/>
-          <w:tab w:val="left" w:pos="12824"/>
-          <w:tab w:val="left" w:pos="13740"/>
-          <w:tab w:val="left" w:pos="14656"/>
-        </w:tabs>
-        <w:rPr>
-          <w:rFonts w:ascii="Courier" w:hAnsi="Courier" w:cs="Courier New"/>
-          <w:color w:val="000000"/>
-          <w:sz w:val="18"/>
-          <w:szCs w:val="18"/>
-          <w:lang w:val="en-US"/>
-        </w:rPr>
-      </w:pPr>
-      <w:r>
-        <w:rPr>
-          <w:rFonts w:ascii="Courier" w:hAnsi="Courier" w:cs="Courier New"/>
-          <w:color w:val="000000"/>
-          <w:sz w:val="18"/>
-          <w:szCs w:val="18"/>
-          <w:lang w:val="en-US"/>
-        </w:rPr>
-        <w:t>* The term “deterministic grid” is used near the beginning of p5. This is very specialised terminology and has not been defined elsewhere in the article.</w:t>
-      </w:r>
-    </w:p>
-    <w:p>
-      <w:pPr>
-        <w:tabs>
-          <w:tab w:val="left" w:pos="916"/>
-          <w:tab w:val="left" w:pos="1832"/>
-          <w:tab w:val="left" w:pos="2748"/>
-          <w:tab w:val="left" w:pos="3664"/>
-          <w:tab w:val="left" w:pos="4580"/>
-          <w:tab w:val="left" w:pos="5496"/>
-          <w:tab w:val="left" w:pos="6412"/>
-          <w:tab w:val="left" w:pos="7328"/>
-          <w:tab w:val="left" w:pos="8244"/>
-          <w:tab w:val="left" w:pos="9160"/>
-          <w:tab w:val="left" w:pos="10076"/>
-          <w:tab w:val="left" w:pos="10992"/>
-          <w:tab w:val="left" w:pos="11908"/>
-          <w:tab w:val="left" w:pos="12824"/>
-          <w:tab w:val="left" w:pos="13740"/>
-          <w:tab w:val="left" w:pos="14656"/>
-        </w:tabs>
-        <w:rPr>
-          <w:rFonts w:ascii="Courier" w:hAnsi="Courier" w:cs="Courier New"/>
-          <w:color w:val="000000"/>
-          <w:sz w:val="18"/>
-          <w:szCs w:val="18"/>
-          <w:lang w:val="en-US"/>
-        </w:rPr>
-      </w:pPr>
-      <w:r>
-        <w:rPr>
-          <w:rFonts w:ascii="Courier" w:hAnsi="Courier" w:cs="Courier New"/>
-          <w:color w:val="000000"/>
-          <w:sz w:val="18"/>
-          <w:szCs w:val="18"/>
-          <w:lang w:val="en-US"/>
-        </w:rPr>
-        <w:t>* The deduction at the end of the proof of Lemma 2 relies on no-signalling, but this has not been explained anywhere, and the non-specialist reader would surely have trouble in reproducing the reasoning here</w:t>
+          <w:strike/>
+          <w:color w:val="000000"/>
+          <w:sz w:val="18"/>
+          <w:szCs w:val="18"/>
+          <w:lang w:val="en-US"/>
+        </w:rPr>
+      </w:pPr>
+      <w:r>
+        <w:rPr>
+          <w:rFonts w:ascii="Courier" w:hAnsi="Courier" w:cs="Courier New"/>
+          <w:strike/>
+          <w:color w:val="000000"/>
+          <w:sz w:val="18"/>
+          <w:szCs w:val="18"/>
+          <w:lang w:val="en-US"/>
+        </w:rPr>
+        <w:t>* Typo: “</w:t>
+      </w:r>
+      <w:proofErr w:type="spellStart"/>
+      <w:r>
+        <w:rPr>
+          <w:rFonts w:ascii="Courier" w:hAnsi="Courier" w:cs="Courier New"/>
+          <w:strike/>
+          <w:color w:val="000000"/>
+          <w:sz w:val="18"/>
+          <w:szCs w:val="18"/>
+          <w:lang w:val="en-US"/>
+        </w:rPr>
+        <w:t>sitll</w:t>
+      </w:r>
+      <w:proofErr w:type="spellEnd"/>
+      <w:r>
+        <w:rPr>
+          <w:rFonts w:ascii="Courier" w:hAnsi="Courier" w:cs="Courier New"/>
+          <w:strike/>
+          <w:color w:val="000000"/>
+          <w:sz w:val="18"/>
+          <w:szCs w:val="18"/>
+          <w:lang w:val="en-US"/>
+        </w:rPr>
+        <w:t>”</w:t>
+      </w:r>
+    </w:p>
+    <w:p>
+      <w:pPr>
+        <w:tabs>
+          <w:tab w:val="left" w:pos="916"/>
+          <w:tab w:val="left" w:pos="1832"/>
+          <w:tab w:val="left" w:pos="2748"/>
+          <w:tab w:val="left" w:pos="3664"/>
+          <w:tab w:val="left" w:pos="4580"/>
+          <w:tab w:val="left" w:pos="5496"/>
+          <w:tab w:val="left" w:pos="6412"/>
+          <w:tab w:val="left" w:pos="7328"/>
+          <w:tab w:val="left" w:pos="8244"/>
+          <w:tab w:val="left" w:pos="9160"/>
+          <w:tab w:val="left" w:pos="10076"/>
+          <w:tab w:val="left" w:pos="10992"/>
+          <w:tab w:val="left" w:pos="11908"/>
+          <w:tab w:val="left" w:pos="12824"/>
+          <w:tab w:val="left" w:pos="13740"/>
+          <w:tab w:val="left" w:pos="14656"/>
+        </w:tabs>
+        <w:rPr>
+          <w:rFonts w:ascii="Courier" w:hAnsi="Courier" w:cs="Courier New"/>
+          <w:strike/>
+          <w:color w:val="000000"/>
+          <w:sz w:val="18"/>
+          <w:szCs w:val="18"/>
+          <w:lang w:val="en-US"/>
+        </w:rPr>
+      </w:pPr>
+      <w:r>
+        <w:rPr>
+          <w:rFonts w:ascii="Courier" w:hAnsi="Courier" w:cs="Courier New"/>
+          <w:strike/>
+          <w:color w:val="000000"/>
+          <w:sz w:val="18"/>
+          <w:szCs w:val="18"/>
+          <w:lang w:val="en-US"/>
+        </w:rPr>
+        <w:t xml:space="preserve">* When in the proof of Lemma 2 I see “we add a measurement to the party…” I can’t help but feel that measurement (or what it corresponds to in a possibility table) and party should have been defined clearly before now. Those not familiar with Bell experiments, </w:t>
+      </w:r>
+      <w:proofErr w:type="spellStart"/>
+      <w:r>
+        <w:rPr>
+          <w:rFonts w:ascii="Courier" w:hAnsi="Courier" w:cs="Courier New"/>
+          <w:strike/>
+          <w:color w:val="000000"/>
+          <w:sz w:val="18"/>
+          <w:szCs w:val="18"/>
+          <w:lang w:val="en-US"/>
+        </w:rPr>
+        <w:t>etc</w:t>
+      </w:r>
+      <w:proofErr w:type="spellEnd"/>
+      <w:r>
+        <w:rPr>
+          <w:rFonts w:ascii="Courier" w:hAnsi="Courier" w:cs="Courier New"/>
+          <w:strike/>
+          <w:color w:val="000000"/>
+          <w:sz w:val="18"/>
+          <w:szCs w:val="18"/>
+          <w:lang w:val="en-US"/>
+        </w:rPr>
+        <w:t>, and tables of the kind that are under consideration, are likely to have difficulty in following at this point again otherwise.</w:t>
+      </w:r>
+    </w:p>
+    <w:p>
+      <w:pPr>
+        <w:tabs>
+          <w:tab w:val="left" w:pos="916"/>
+          <w:tab w:val="left" w:pos="1832"/>
+          <w:tab w:val="left" w:pos="2748"/>
+          <w:tab w:val="left" w:pos="3664"/>
+          <w:tab w:val="left" w:pos="4580"/>
+          <w:tab w:val="left" w:pos="5496"/>
+          <w:tab w:val="left" w:pos="6412"/>
+          <w:tab w:val="left" w:pos="7328"/>
+          <w:tab w:val="left" w:pos="8244"/>
+          <w:tab w:val="left" w:pos="9160"/>
+          <w:tab w:val="left" w:pos="10076"/>
+          <w:tab w:val="left" w:pos="10992"/>
+          <w:tab w:val="left" w:pos="11908"/>
+          <w:tab w:val="left" w:pos="12824"/>
+          <w:tab w:val="left" w:pos="13740"/>
+          <w:tab w:val="left" w:pos="14656"/>
+        </w:tabs>
+        <w:rPr>
+          <w:rFonts w:ascii="Courier" w:hAnsi="Courier" w:cs="Courier New"/>
+          <w:strike/>
+          <w:color w:val="000000"/>
+          <w:sz w:val="18"/>
+          <w:szCs w:val="18"/>
+          <w:lang w:val="en-US"/>
+        </w:rPr>
+      </w:pPr>
+      <w:r>
+        <w:rPr>
+          <w:rFonts w:ascii="Courier" w:hAnsi="Courier" w:cs="Courier New"/>
+          <w:strike/>
+          <w:color w:val="000000"/>
+          <w:sz w:val="18"/>
+          <w:szCs w:val="18"/>
+          <w:lang w:val="en-US"/>
+        </w:rPr>
+        <w:t xml:space="preserve">* The term “deterministic grid” is used near the beginning of p5. This is very </w:t>
+      </w:r>
+      <w:proofErr w:type="spellStart"/>
+      <w:r>
+        <w:rPr>
+          <w:rFonts w:ascii="Courier" w:hAnsi="Courier" w:cs="Courier New"/>
+          <w:strike/>
+          <w:color w:val="000000"/>
+          <w:sz w:val="18"/>
+          <w:szCs w:val="18"/>
+          <w:lang w:val="en-US"/>
+        </w:rPr>
+        <w:t>specialised</w:t>
+      </w:r>
+      <w:proofErr w:type="spellEnd"/>
+      <w:r>
+        <w:rPr>
+          <w:rFonts w:ascii="Courier" w:hAnsi="Courier" w:cs="Courier New"/>
+          <w:strike/>
+          <w:color w:val="000000"/>
+          <w:sz w:val="18"/>
+          <w:szCs w:val="18"/>
+          <w:lang w:val="en-US"/>
+        </w:rPr>
+        <w:t xml:space="preserve"> terminology and has not been defined elsewhere in the article.</w:t>
+      </w:r>
+    </w:p>
+    <w:p>
+      <w:pPr>
+        <w:tabs>
+          <w:tab w:val="left" w:pos="916"/>
+          <w:tab w:val="left" w:pos="1832"/>
+          <w:tab w:val="left" w:pos="2748"/>
+          <w:tab w:val="left" w:pos="3664"/>
+          <w:tab w:val="left" w:pos="4580"/>
+          <w:tab w:val="left" w:pos="5496"/>
+          <w:tab w:val="left" w:pos="6412"/>
+          <w:tab w:val="left" w:pos="7328"/>
+          <w:tab w:val="left" w:pos="8244"/>
+          <w:tab w:val="left" w:pos="9160"/>
+          <w:tab w:val="left" w:pos="10076"/>
+          <w:tab w:val="left" w:pos="10992"/>
+          <w:tab w:val="left" w:pos="11908"/>
+          <w:tab w:val="left" w:pos="12824"/>
+          <w:tab w:val="left" w:pos="13740"/>
+          <w:tab w:val="left" w:pos="14656"/>
+        </w:tabs>
+        <w:rPr>
+          <w:rFonts w:ascii="Courier" w:hAnsi="Courier" w:cs="Courier New"/>
+          <w:strike/>
+          <w:color w:val="000000"/>
+          <w:sz w:val="18"/>
+          <w:szCs w:val="18"/>
+          <w:lang w:val="en-US"/>
+        </w:rPr>
+      </w:pPr>
+      <w:r>
+        <w:rPr>
+          <w:rFonts w:ascii="Courier" w:hAnsi="Courier" w:cs="Courier New"/>
+          <w:strike/>
+          <w:color w:val="000000"/>
+          <w:sz w:val="18"/>
+          <w:szCs w:val="18"/>
+          <w:lang w:val="en-US"/>
+        </w:rPr>
+        <w:t>* The deduction at the end of the proof of Lemma 2 relies on no-</w:t>
+      </w:r>
+      <w:proofErr w:type="spellStart"/>
+      <w:r>
+        <w:rPr>
+          <w:rFonts w:ascii="Courier" w:hAnsi="Courier" w:cs="Courier New"/>
+          <w:strike/>
+          <w:color w:val="000000"/>
+          <w:sz w:val="18"/>
+          <w:szCs w:val="18"/>
+          <w:lang w:val="en-US"/>
+        </w:rPr>
+        <w:t>signalling</w:t>
+      </w:r>
+      <w:proofErr w:type="spellEnd"/>
+      <w:r>
+        <w:rPr>
+          <w:rFonts w:ascii="Courier" w:hAnsi="Courier" w:cs="Courier New"/>
+          <w:strike/>
+          <w:color w:val="000000"/>
+          <w:sz w:val="18"/>
+          <w:szCs w:val="18"/>
+          <w:lang w:val="en-US"/>
+        </w:rPr>
+        <w:t>, but this has not been explained anywhere, and the non-specialist reader would surely have trouble in reproducing the reasoning here</w:t>
       </w:r>
     </w:p>
     <w:p>
@@ -2371,7 +3109,51 @@
           <w:szCs w:val="18"/>
           <w:lang w:val="en-US"/>
         </w:rPr>
-        <w:t>* The first sentence here would be fine if it was simply recalling something from earlier in the article, but it’s too late and too brief to be introducing such a point at this stage. The notion of generalised no-signalling distribution should be made clear in a background section perhaps.</w:t>
+        <w:t xml:space="preserve">* The first sentence here would be fine if it was simply recalling something from earlier in the article, but it’s too late and too brief to be introducing such a point at this stage. The notion of </w:t>
+      </w:r>
+      <w:proofErr w:type="spellStart"/>
+      <w:r>
+        <w:rPr>
+          <w:rFonts w:ascii="Courier" w:hAnsi="Courier" w:cs="Courier New"/>
+          <w:color w:val="000000"/>
+          <w:sz w:val="18"/>
+          <w:szCs w:val="18"/>
+          <w:lang w:val="en-US"/>
+        </w:rPr>
+        <w:t>generalised</w:t>
+      </w:r>
+      <w:proofErr w:type="spellEnd"/>
+      <w:r>
+        <w:rPr>
+          <w:rFonts w:ascii="Courier" w:hAnsi="Courier" w:cs="Courier New"/>
+          <w:color w:val="000000"/>
+          <w:sz w:val="18"/>
+          <w:szCs w:val="18"/>
+          <w:lang w:val="en-US"/>
+        </w:rPr>
+        <w:t xml:space="preserve"> no-</w:t>
+      </w:r>
+      <w:proofErr w:type="spellStart"/>
+      <w:r>
+        <w:rPr>
+          <w:rFonts w:ascii="Courier" w:hAnsi="Courier" w:cs="Courier New"/>
+          <w:color w:val="000000"/>
+          <w:sz w:val="18"/>
+          <w:szCs w:val="18"/>
+          <w:lang w:val="en-US"/>
+        </w:rPr>
+        <w:t>signalling</w:t>
+      </w:r>
+      <w:proofErr w:type="spellEnd"/>
+      <w:r>
+        <w:rPr>
+          <w:rFonts w:ascii="Courier" w:hAnsi="Courier" w:cs="Courier New"/>
+          <w:color w:val="000000"/>
+          <w:sz w:val="18"/>
+          <w:szCs w:val="18"/>
+          <w:lang w:val="en-US"/>
+        </w:rPr>
+        <w:t xml:space="preserve"> distribution should be made clear in a background section perhaps.</w:t>
       </w:r>
     </w:p>
     <w:p>
@@ -2488,7 +3270,29 @@
           <w:szCs w:val="18"/>
           <w:lang w:val="en-US"/>
         </w:rPr>
-        <w:t>* Near the beginning of p6 there is a typo: “we will now present a constructions will”</w:t>
+        <w:t xml:space="preserve">* Near the beginning of p6 there is a typo: “we will now present </w:t>
+      </w:r>
+      <w:proofErr w:type="gramStart"/>
+      <w:r>
+        <w:rPr>
+          <w:rFonts w:ascii="Courier" w:hAnsi="Courier" w:cs="Courier New"/>
+          <w:color w:val="000000"/>
+          <w:sz w:val="18"/>
+          <w:szCs w:val="18"/>
+          <w:lang w:val="en-US"/>
+        </w:rPr>
+        <w:t>a constructions</w:t>
+      </w:r>
+      <w:proofErr w:type="gramEnd"/>
+      <w:r>
+        <w:rPr>
+          <w:rFonts w:ascii="Courier" w:hAnsi="Courier" w:cs="Courier New"/>
+          <w:color w:val="000000"/>
+          <w:sz w:val="18"/>
+          <w:szCs w:val="18"/>
+          <w:lang w:val="en-US"/>
+        </w:rPr>
+        <w:t xml:space="preserve"> will”</w:t>
       </w:r>
     </w:p>
     <w:p>
@@ -2566,7 +3370,73 @@
           <w:szCs w:val="18"/>
           <w:lang w:val="en-US"/>
         </w:rPr>
-        <w:t>* The pointer to a generalised Hardy paradox “given above” is not clear enough. Also, I wonder if it’s not a bit confusing to refer to generalised Hardy paradox especially given that there are many alternative generalisations, and that (if I located the correct one in this instance) the paradox in question is not really in the original Hardy form. Perhaps there is some better terminology here, though I only mention this as a thought rather than a firm recommendation for a change.</w:t>
+        <w:t xml:space="preserve">* The pointer to a </w:t>
+      </w:r>
+      <w:proofErr w:type="spellStart"/>
+      <w:r>
+        <w:rPr>
+          <w:rFonts w:ascii="Courier" w:hAnsi="Courier" w:cs="Courier New"/>
+          <w:color w:val="000000"/>
+          <w:sz w:val="18"/>
+          <w:szCs w:val="18"/>
+          <w:lang w:val="en-US"/>
+        </w:rPr>
+        <w:t>generalised</w:t>
+      </w:r>
+      <w:proofErr w:type="spellEnd"/>
+      <w:r>
+        <w:rPr>
+          <w:rFonts w:ascii="Courier" w:hAnsi="Courier" w:cs="Courier New"/>
+          <w:color w:val="000000"/>
+          <w:sz w:val="18"/>
+          <w:szCs w:val="18"/>
+          <w:lang w:val="en-US"/>
+        </w:rPr>
+        <w:t xml:space="preserve"> Hardy paradox “given above” is not clear enough. Also, I wonder if it’s not a bit confusing to refer to </w:t>
+      </w:r>
+      <w:proofErr w:type="spellStart"/>
+      <w:r>
+        <w:rPr>
+          <w:rFonts w:ascii="Courier" w:hAnsi="Courier" w:cs="Courier New"/>
+          <w:color w:val="000000"/>
+          <w:sz w:val="18"/>
+          <w:szCs w:val="18"/>
+          <w:lang w:val="en-US"/>
+        </w:rPr>
+        <w:t>generalised</w:t>
+      </w:r>
+      <w:proofErr w:type="spellEnd"/>
+      <w:r>
+        <w:rPr>
+          <w:rFonts w:ascii="Courier" w:hAnsi="Courier" w:cs="Courier New"/>
+          <w:color w:val="000000"/>
+          <w:sz w:val="18"/>
+          <w:szCs w:val="18"/>
+          <w:lang w:val="en-US"/>
+        </w:rPr>
+        <w:t xml:space="preserve"> Hardy paradox especially given that there are many alternative </w:t>
+      </w:r>
+      <w:proofErr w:type="spellStart"/>
+      <w:r>
+        <w:rPr>
+          <w:rFonts w:ascii="Courier" w:hAnsi="Courier" w:cs="Courier New"/>
+          <w:color w:val="000000"/>
+          <w:sz w:val="18"/>
+          <w:szCs w:val="18"/>
+          <w:lang w:val="en-US"/>
+        </w:rPr>
+        <w:t>generalisations</w:t>
+      </w:r>
+      <w:proofErr w:type="spellEnd"/>
+      <w:r>
+        <w:rPr>
+          <w:rFonts w:ascii="Courier" w:hAnsi="Courier" w:cs="Courier New"/>
+          <w:color w:val="000000"/>
+          <w:sz w:val="18"/>
+          <w:szCs w:val="18"/>
+          <w:lang w:val="en-US"/>
+        </w:rPr>
+        <w:t>, and that (if I located the correct one in this instance) the paradox in question is not really in the original Hardy form. Perhaps there is some better terminology here, though I only mention this as a thought rather than a firm recommendation for a change.</w:t>
       </w:r>
     </w:p>
     <w:p>
@@ -2712,7 +3582,29 @@
           <w:szCs w:val="18"/>
           <w:lang w:val="en-US"/>
         </w:rPr>
-        <w:t>As additional comments, I quite liked the discussion of why it is not clear that relaxing the assumptions, on the left hand column of p6, would not clearly lead to being able to embed more instances. This is very insightful. I also found the conclusion section to be very good.</w:t>
+        <w:t xml:space="preserve">As additional comments, I quite liked the discussion of why it is not clear that relaxing the assumptions, on the </w:t>
+      </w:r>
+      <w:proofErr w:type="gramStart"/>
+      <w:r>
+        <w:rPr>
+          <w:rFonts w:ascii="Courier" w:hAnsi="Courier" w:cs="Courier New"/>
+          <w:color w:val="000000"/>
+          <w:sz w:val="18"/>
+          <w:szCs w:val="18"/>
+          <w:lang w:val="en-US"/>
+        </w:rPr>
+        <w:t>left hand</w:t>
+      </w:r>
+      <w:proofErr w:type="gramEnd"/>
+      <w:r>
+        <w:rPr>
+          <w:rFonts w:ascii="Courier" w:hAnsi="Courier" w:cs="Courier New"/>
+          <w:color w:val="000000"/>
+          <w:sz w:val="18"/>
+          <w:szCs w:val="18"/>
+          <w:lang w:val="en-US"/>
+        </w:rPr>
+        <w:t xml:space="preserve"> column of p6, would not clearly lead to being able to embed more instances. This is very insightful. I also found the conclusion section to be very good.</w:t>
       </w:r>
     </w:p>
     <w:p>

</xml_diff>

<commit_message>
More careful explanation of why we consider only clauses of the forms shown- i.e. they are fully general.
</commit_message>
<xml_diff>
--- a/JLCComments2.docx
+++ b/JLCComments2.docx
@@ -38,29 +38,7 @@
           <w:szCs w:val="18"/>
           <w:lang w:val="en-US"/>
         </w:rPr>
-        <w:t xml:space="preserve">In this </w:t>
-      </w:r>
-      <w:proofErr w:type="gramStart"/>
-      <w:r>
-        <w:rPr>
-          <w:rFonts w:ascii="Courier" w:hAnsi="Courier" w:cs="Courier New"/>
-          <w:color w:val="000000"/>
-          <w:sz w:val="18"/>
-          <w:szCs w:val="18"/>
-          <w:lang w:val="en-US"/>
-        </w:rPr>
-        <w:t>article</w:t>
-      </w:r>
-      <w:proofErr w:type="gramEnd"/>
-      <w:r>
-        <w:rPr>
-          <w:rFonts w:ascii="Courier" w:hAnsi="Courier" w:cs="Courier New"/>
-          <w:color w:val="000000"/>
-          <w:sz w:val="18"/>
-          <w:szCs w:val="18"/>
-          <w:lang w:val="en-US"/>
-        </w:rPr>
-        <w:t xml:space="preserve"> the author considers the question of deciding </w:t>
+        <w:t xml:space="preserve">In this article the author considers the question of deciding </w:t>
       </w:r>
       <w:proofErr w:type="spellStart"/>
       <w:r>
@@ -348,29 +326,7 @@
           <w:szCs w:val="18"/>
           <w:lang w:val="en-US"/>
         </w:rPr>
-        <w:t xml:space="preserve">. </w:t>
-      </w:r>
-      <w:proofErr w:type="gramStart"/>
-      <w:r>
-        <w:rPr>
-          <w:rFonts w:ascii="Courier" w:hAnsi="Courier" w:cs="Courier New"/>
-          <w:color w:val="000000"/>
-          <w:sz w:val="18"/>
-          <w:szCs w:val="18"/>
-          <w:lang w:val="en-US"/>
-        </w:rPr>
-        <w:t>Moreover</w:t>
-      </w:r>
-      <w:proofErr w:type="gramEnd"/>
-      <w:r>
-        <w:rPr>
-          <w:rFonts w:ascii="Courier" w:hAnsi="Courier" w:cs="Courier New"/>
-          <w:color w:val="000000"/>
-          <w:sz w:val="18"/>
-          <w:szCs w:val="18"/>
-          <w:lang w:val="en-US"/>
-        </w:rPr>
-        <w:t xml:space="preserve"> the reasoning and discussion here are interesting in themselves, and I believe they will be of interest and value to researchers working on this and other topics relating to quantum </w:t>
+        <w:t xml:space="preserve">. Moreover the reasoning and discussion here are interesting in themselves, and I believe they will be of interest and value to researchers working on this and other topics relating to quantum </w:t>
       </w:r>
       <w:proofErr w:type="spellStart"/>
       <w:r>
@@ -666,29 +622,7 @@
           <w:szCs w:val="18"/>
           <w:lang w:val="en-US"/>
         </w:rPr>
-        <w:t xml:space="preserve">As a general recommendation, I think the article would greatly benefit from a Background section immediately following the introduction in which the basic concepts are clearly introduced. For </w:t>
-      </w:r>
-      <w:proofErr w:type="gramStart"/>
-      <w:r>
-        <w:rPr>
-          <w:rFonts w:ascii="Courier" w:hAnsi="Courier" w:cs="Courier New"/>
-          <w:color w:val="000000"/>
-          <w:sz w:val="18"/>
-          <w:szCs w:val="18"/>
-          <w:lang w:val="en-US"/>
-        </w:rPr>
-        <w:t>instance</w:t>
-      </w:r>
-      <w:proofErr w:type="gramEnd"/>
-      <w:r>
-        <w:rPr>
-          <w:rFonts w:ascii="Courier" w:hAnsi="Courier" w:cs="Courier New"/>
-          <w:color w:val="000000"/>
-          <w:sz w:val="18"/>
-          <w:szCs w:val="18"/>
-          <w:lang w:val="en-US"/>
-        </w:rPr>
-        <w:t xml:space="preserve"> this could contain some explanation of how possibility tables could arise, what they are supposed to correspond to in the physical context, various devices for reasoning on possibility tables which are used throughout the article, such as the notion of </w:t>
+        <w:t xml:space="preserve">As a general recommendation, I think the article would greatly benefit from a Background section immediately following the introduction in which the basic concepts are clearly introduced. For instance this could contain some explanation of how possibility tables could arise, what they are supposed to correspond to in the physical context, various devices for reasoning on possibility tables which are used throughout the article, such as the notion of </w:t>
       </w:r>
       <w:proofErr w:type="spellStart"/>
       <w:r>
@@ -1202,29 +1136,7 @@
           <w:lang w:val="en-US"/>
         </w:rPr>
         <w:lastRenderedPageBreak/>
-        <w:t xml:space="preserve">* A suggestion would be to mention how such tables may arise in other, non-physical contexts. For </w:t>
-      </w:r>
-      <w:proofErr w:type="gramStart"/>
-      <w:r>
-        <w:rPr>
-          <w:rFonts w:ascii="Courier" w:hAnsi="Courier" w:cs="Courier New"/>
-          <w:color w:val="000000"/>
-          <w:sz w:val="18"/>
-          <w:szCs w:val="18"/>
-          <w:lang w:val="en-US"/>
-        </w:rPr>
-        <w:t>instance</w:t>
-      </w:r>
-      <w:proofErr w:type="gramEnd"/>
-      <w:r>
-        <w:rPr>
-          <w:rFonts w:ascii="Courier" w:hAnsi="Courier" w:cs="Courier New"/>
-          <w:color w:val="000000"/>
-          <w:sz w:val="18"/>
-          <w:szCs w:val="18"/>
-          <w:lang w:val="en-US"/>
-        </w:rPr>
-        <w:t xml:space="preserve"> I believe that Abramsky has considered how in the context of relational databases locality corresponds to the existence of universal relations, etc. This point is only a suggestion, however.</w:t>
+        <w:t>* A suggestion would be to mention how such tables may arise in other, non-physical contexts. For instance I believe that Abramsky has considered how in the context of relational databases locality corresponds to the existence of universal relations, etc. This point is only a suggestion, however.</w:t>
       </w:r>
     </w:p>
     <w:p>
@@ -1832,31 +1744,7 @@
           <w:szCs w:val="18"/>
           <w:lang w:val="en-US"/>
         </w:rPr>
-        <w:t xml:space="preserve">* Tables should be numbered and referred to at the appropriate points in the text (throughout the article, and not only in this section); </w:t>
-      </w:r>
-      <w:proofErr w:type="gramStart"/>
-      <w:r>
-        <w:rPr>
-          <w:rFonts w:ascii="Courier" w:hAnsi="Courier" w:cs="Courier New"/>
-          <w:strike/>
-          <w:color w:val="000000"/>
-          <w:sz w:val="18"/>
-          <w:szCs w:val="18"/>
-          <w:lang w:val="en-US"/>
-        </w:rPr>
-        <w:t>likewise</w:t>
-      </w:r>
-      <w:proofErr w:type="gramEnd"/>
-      <w:r>
-        <w:rPr>
-          <w:rFonts w:ascii="Courier" w:hAnsi="Courier" w:cs="Courier New"/>
-          <w:strike/>
-          <w:color w:val="000000"/>
-          <w:sz w:val="18"/>
-          <w:szCs w:val="18"/>
-          <w:lang w:val="en-US"/>
-        </w:rPr>
-        <w:t xml:space="preserve"> for figures, which don’t seem to be referred to everywhere that could be relevant in the main text</w:t>
+        <w:t>* Tables should be numbered and referred to at the appropriate points in the text (throughout the article, and not only in this section); likewise for figures, which don’t seem to be referred to everywhere that could be relevant in the main text</w:t>
       </w:r>
     </w:p>
     <w:p>
@@ -1900,7 +1788,6 @@
         <w:t xml:space="preserve">* Figure 2 is a very interesting device, but it’s not explained sufficiently, nor how it relates to possibility tables or paradoxes or locality. This badly needs explanation especially for </w:t>
       </w:r>
       <w:proofErr w:type="spellStart"/>
-      <w:proofErr w:type="gramStart"/>
       <w:r>
         <w:rPr>
           <w:rFonts w:ascii="Courier" w:hAnsi="Courier" w:cs="Courier New"/>
@@ -1913,7 +1800,6 @@
         <w:t>non specialists</w:t>
       </w:r>
       <w:proofErr w:type="spellEnd"/>
-      <w:proofErr w:type="gramEnd"/>
       <w:r>
         <w:rPr>
           <w:rFonts w:ascii="Courier" w:hAnsi="Courier" w:cs="Courier New"/>
@@ -2458,6 +2344,47 @@
           <w:lang w:val="en-US"/>
         </w:rPr>
       </w:pPr>
+      <w:r>
+        <w:rPr>
+          <w:rFonts w:ascii="Courier" w:hAnsi="Courier" w:cs="Courier New"/>
+          <w:strike/>
+          <w:color w:val="000000"/>
+          <w:sz w:val="18"/>
+          <w:szCs w:val="18"/>
+          <w:lang w:val="en-US"/>
+        </w:rPr>
+        <w:t>* Something needs to be cleared up around Definition 2. It’s not explained what variables correspond to in the probability tables, and perhaps an example would help. This again could be contained in a background section or could be easily relatable to material having appeared earlier in a background section.</w:t>
+      </w:r>
+    </w:p>
+    <w:p>
+      <w:pPr>
+        <w:tabs>
+          <w:tab w:val="left" w:pos="916"/>
+          <w:tab w:val="left" w:pos="1832"/>
+          <w:tab w:val="left" w:pos="2748"/>
+          <w:tab w:val="left" w:pos="3664"/>
+          <w:tab w:val="left" w:pos="4580"/>
+          <w:tab w:val="left" w:pos="5496"/>
+          <w:tab w:val="left" w:pos="6412"/>
+          <w:tab w:val="left" w:pos="7328"/>
+          <w:tab w:val="left" w:pos="8244"/>
+          <w:tab w:val="left" w:pos="9160"/>
+          <w:tab w:val="left" w:pos="10076"/>
+          <w:tab w:val="left" w:pos="10992"/>
+          <w:tab w:val="left" w:pos="11908"/>
+          <w:tab w:val="left" w:pos="12824"/>
+          <w:tab w:val="left" w:pos="13740"/>
+          <w:tab w:val="left" w:pos="14656"/>
+        </w:tabs>
+        <w:rPr>
+          <w:rFonts w:ascii="Courier" w:hAnsi="Courier" w:cs="Courier New"/>
+          <w:strike/>
+          <w:color w:val="000000"/>
+          <w:sz w:val="18"/>
+          <w:szCs w:val="18"/>
+          <w:lang w:val="en-US"/>
+        </w:rPr>
+      </w:pPr>
       <w:bookmarkStart w:id="0" w:name="_GoBack"/>
       <w:r>
         <w:rPr>
@@ -2468,7 +2395,7 @@
           <w:szCs w:val="18"/>
           <w:lang w:val="en-US"/>
         </w:rPr>
-        <w:t>* Something needs to be cleared up around Definition 2. It’s not explained what variables correspond to in the probability tables, and perhaps an example would help. This again could be contained in a background section or could be easily relatable to material having appeared earlier in a background section.</w:t>
+        <w:t>* I find Definition 3 to be confusingly stated. Instead of using brackets, would it not be clearer to first define 0-validity and after words say that 1-valid is defined similarly.</w:t>
       </w:r>
     </w:p>
     <w:bookmarkEnd w:id="0"/>
@@ -2508,45 +2435,6 @@
           <w:szCs w:val="18"/>
           <w:lang w:val="en-US"/>
         </w:rPr>
-        <w:t>* I find Definition 3 to be confusingly stated. Instead of using brackets, would it not be clearer to first define 0-validity and after words say that 1-valid is defined similarly.</w:t>
-      </w:r>
-    </w:p>
-    <w:p>
-      <w:pPr>
-        <w:tabs>
-          <w:tab w:val="left" w:pos="916"/>
-          <w:tab w:val="left" w:pos="1832"/>
-          <w:tab w:val="left" w:pos="2748"/>
-          <w:tab w:val="left" w:pos="3664"/>
-          <w:tab w:val="left" w:pos="4580"/>
-          <w:tab w:val="left" w:pos="5496"/>
-          <w:tab w:val="left" w:pos="6412"/>
-          <w:tab w:val="left" w:pos="7328"/>
-          <w:tab w:val="left" w:pos="8244"/>
-          <w:tab w:val="left" w:pos="9160"/>
-          <w:tab w:val="left" w:pos="10076"/>
-          <w:tab w:val="left" w:pos="10992"/>
-          <w:tab w:val="left" w:pos="11908"/>
-          <w:tab w:val="left" w:pos="12824"/>
-          <w:tab w:val="left" w:pos="13740"/>
-          <w:tab w:val="left" w:pos="14656"/>
-        </w:tabs>
-        <w:rPr>
-          <w:rFonts w:ascii="Courier" w:hAnsi="Courier" w:cs="Courier New"/>
-          <w:color w:val="000000"/>
-          <w:sz w:val="18"/>
-          <w:szCs w:val="18"/>
-          <w:lang w:val="en-US"/>
-        </w:rPr>
-      </w:pPr>
-      <w:r>
-        <w:rPr>
-          <w:rFonts w:ascii="Courier" w:hAnsi="Courier" w:cs="Courier New"/>
-          <w:color w:val="000000"/>
-          <w:sz w:val="18"/>
-          <w:szCs w:val="18"/>
-          <w:lang w:val="en-US"/>
-        </w:rPr>
         <w:t>* It was not clear to me why only clauses of the kinds found in equations (1) and (2) are looked at.</w:t>
       </w:r>
     </w:p>
@@ -3270,29 +3158,7 @@
           <w:szCs w:val="18"/>
           <w:lang w:val="en-US"/>
         </w:rPr>
-        <w:t xml:space="preserve">* Near the beginning of p6 there is a typo: “we will now present </w:t>
-      </w:r>
-      <w:proofErr w:type="gramStart"/>
-      <w:r>
-        <w:rPr>
-          <w:rFonts w:ascii="Courier" w:hAnsi="Courier" w:cs="Courier New"/>
-          <w:color w:val="000000"/>
-          <w:sz w:val="18"/>
-          <w:szCs w:val="18"/>
-          <w:lang w:val="en-US"/>
-        </w:rPr>
-        <w:t>a constructions</w:t>
-      </w:r>
-      <w:proofErr w:type="gramEnd"/>
-      <w:r>
-        <w:rPr>
-          <w:rFonts w:ascii="Courier" w:hAnsi="Courier" w:cs="Courier New"/>
-          <w:color w:val="000000"/>
-          <w:sz w:val="18"/>
-          <w:szCs w:val="18"/>
-          <w:lang w:val="en-US"/>
-        </w:rPr>
-        <w:t xml:space="preserve"> will”</w:t>
+        <w:t>* Near the beginning of p6 there is a typo: “we will now present a constructions will”</w:t>
       </w:r>
     </w:p>
     <w:p>
@@ -3582,29 +3448,7 @@
           <w:szCs w:val="18"/>
           <w:lang w:val="en-US"/>
         </w:rPr>
-        <w:t xml:space="preserve">As additional comments, I quite liked the discussion of why it is not clear that relaxing the assumptions, on the </w:t>
-      </w:r>
-      <w:proofErr w:type="gramStart"/>
-      <w:r>
-        <w:rPr>
-          <w:rFonts w:ascii="Courier" w:hAnsi="Courier" w:cs="Courier New"/>
-          <w:color w:val="000000"/>
-          <w:sz w:val="18"/>
-          <w:szCs w:val="18"/>
-          <w:lang w:val="en-US"/>
-        </w:rPr>
-        <w:t>left hand</w:t>
-      </w:r>
-      <w:proofErr w:type="gramEnd"/>
-      <w:r>
-        <w:rPr>
-          <w:rFonts w:ascii="Courier" w:hAnsi="Courier" w:cs="Courier New"/>
-          <w:color w:val="000000"/>
-          <w:sz w:val="18"/>
-          <w:szCs w:val="18"/>
-          <w:lang w:val="en-US"/>
-        </w:rPr>
-        <w:t xml:space="preserve"> column of p6, would not clearly lead to being able to embed more instances. This is very insightful. I also found the conclusion section to be very good.</w:t>
+        <w:t>As additional comments, I quite liked the discussion of why it is not clear that relaxing the assumptions, on the left hand column of p6, would not clearly lead to being able to embed more instances. This is very insightful. I also found the conclusion section to be very good.</w:t>
       </w:r>
     </w:p>
     <w:p>

</xml_diff>

<commit_message>
The full generality of PVMs
</commit_message>
<xml_diff>
--- a/JLCComments2.docx
+++ b/JLCComments2.docx
@@ -38,75 +38,361 @@
           <w:szCs w:val="18"/>
           <w:lang w:val="en-US"/>
         </w:rPr>
-        <w:t>In this article the author considers the question of deciding possibilistic locality/nonlocality from empirical possibility tables. Previous results have shown certain scenarios (scenarios dictate the shape of the possibility table) to allow for efficient algorithms and identified others in which the problem becomes NP-Hard. The author identifies the remaining scenario which does not fall into the domain of applicability of previous results, and completes the characterisation of the complexity of deciding possibilistic locality by showing (2,3)-Possloc to be NP-Hard. This is the first main contribution.</w:t>
-      </w:r>
-    </w:p>
-    <w:p>
-      <w:pPr>
-        <w:tabs>
-          <w:tab w:val="left" w:pos="916"/>
-          <w:tab w:val="left" w:pos="1832"/>
-          <w:tab w:val="left" w:pos="2748"/>
-          <w:tab w:val="left" w:pos="3664"/>
-          <w:tab w:val="left" w:pos="4580"/>
-          <w:tab w:val="left" w:pos="5496"/>
-          <w:tab w:val="left" w:pos="6412"/>
-          <w:tab w:val="left" w:pos="7328"/>
-          <w:tab w:val="left" w:pos="8244"/>
-          <w:tab w:val="left" w:pos="9160"/>
-          <w:tab w:val="left" w:pos="10076"/>
-          <w:tab w:val="left" w:pos="10992"/>
-          <w:tab w:val="left" w:pos="11908"/>
-          <w:tab w:val="left" w:pos="12824"/>
-          <w:tab w:val="left" w:pos="13740"/>
-          <w:tab w:val="left" w:pos="14656"/>
-        </w:tabs>
-        <w:rPr>
-          <w:rFonts w:ascii="Courier" w:hAnsi="Courier" w:cs="Courier New"/>
-          <w:color w:val="000000"/>
-          <w:sz w:val="18"/>
-          <w:szCs w:val="18"/>
-          <w:lang w:val="en-US"/>
-        </w:rPr>
-      </w:pPr>
-    </w:p>
-    <w:p>
-      <w:pPr>
-        <w:tabs>
-          <w:tab w:val="left" w:pos="916"/>
-          <w:tab w:val="left" w:pos="1832"/>
-          <w:tab w:val="left" w:pos="2748"/>
-          <w:tab w:val="left" w:pos="3664"/>
-          <w:tab w:val="left" w:pos="4580"/>
-          <w:tab w:val="left" w:pos="5496"/>
-          <w:tab w:val="left" w:pos="6412"/>
-          <w:tab w:val="left" w:pos="7328"/>
-          <w:tab w:val="left" w:pos="8244"/>
-          <w:tab w:val="left" w:pos="9160"/>
-          <w:tab w:val="left" w:pos="10076"/>
-          <w:tab w:val="left" w:pos="10992"/>
-          <w:tab w:val="left" w:pos="11908"/>
-          <w:tab w:val="left" w:pos="12824"/>
-          <w:tab w:val="left" w:pos="13740"/>
-          <w:tab w:val="left" w:pos="14656"/>
-        </w:tabs>
-        <w:rPr>
-          <w:rFonts w:ascii="Courier" w:hAnsi="Courier" w:cs="Courier New"/>
-          <w:color w:val="000000"/>
-          <w:sz w:val="18"/>
-          <w:szCs w:val="18"/>
-          <w:lang w:val="en-US"/>
-        </w:rPr>
-      </w:pPr>
-      <w:r>
-        <w:rPr>
-          <w:rFonts w:ascii="Courier" w:hAnsi="Courier" w:cs="Courier New"/>
-          <w:color w:val="000000"/>
-          <w:sz w:val="18"/>
-          <w:szCs w:val="18"/>
-          <w:lang w:val="en-US"/>
-        </w:rPr>
-        <w:t>The second contribution is that the author considers the issue of deciding complexity for classes of empirical possibility tables which are realisable by quantum theory (previous results hold for non-signalling tables, of which quantum realisable tables are a subclass). This is a very difficult topic on which relatively little is known. While the author does not resolve the issue, he does make notable progress by showing how to quantumly embed a large class of 3-SAT instances into (2,3)-Possloc. Moreover the reasoning and discussion here are interesting in themselves, and I believe they will be of interest and value to researchers working on this and other topics relating to quantum realisability.</w:t>
+        <w:t xml:space="preserve">In this </w:t>
+      </w:r>
+      <w:proofErr w:type="gramStart"/>
+      <w:r>
+        <w:rPr>
+          <w:rFonts w:ascii="Courier" w:hAnsi="Courier" w:cs="Courier New"/>
+          <w:color w:val="000000"/>
+          <w:sz w:val="18"/>
+          <w:szCs w:val="18"/>
+          <w:lang w:val="en-US"/>
+        </w:rPr>
+        <w:t>article</w:t>
+      </w:r>
+      <w:proofErr w:type="gramEnd"/>
+      <w:r>
+        <w:rPr>
+          <w:rFonts w:ascii="Courier" w:hAnsi="Courier" w:cs="Courier New"/>
+          <w:color w:val="000000"/>
+          <w:sz w:val="18"/>
+          <w:szCs w:val="18"/>
+          <w:lang w:val="en-US"/>
+        </w:rPr>
+        <w:t xml:space="preserve"> the author considers the question of deciding </w:t>
+      </w:r>
+      <w:proofErr w:type="spellStart"/>
+      <w:r>
+        <w:rPr>
+          <w:rFonts w:ascii="Courier" w:hAnsi="Courier" w:cs="Courier New"/>
+          <w:color w:val="000000"/>
+          <w:sz w:val="18"/>
+          <w:szCs w:val="18"/>
+          <w:lang w:val="en-US"/>
+        </w:rPr>
+        <w:t>possibilistic</w:t>
+      </w:r>
+      <w:proofErr w:type="spellEnd"/>
+      <w:r>
+        <w:rPr>
+          <w:rFonts w:ascii="Courier" w:hAnsi="Courier" w:cs="Courier New"/>
+          <w:color w:val="000000"/>
+          <w:sz w:val="18"/>
+          <w:szCs w:val="18"/>
+          <w:lang w:val="en-US"/>
+        </w:rPr>
+        <w:t xml:space="preserve"> locality/nonlocality from empirical possibility tables. Previous results have shown certain scenarios (</w:t>
+      </w:r>
+      <w:proofErr w:type="spellStart"/>
+      <w:r>
+        <w:rPr>
+          <w:rFonts w:ascii="Courier" w:hAnsi="Courier" w:cs="Courier New"/>
+          <w:color w:val="000000"/>
+          <w:sz w:val="18"/>
+          <w:szCs w:val="18"/>
+          <w:lang w:val="en-US"/>
+        </w:rPr>
+        <w:t>scenarios</w:t>
+      </w:r>
+      <w:proofErr w:type="spellEnd"/>
+      <w:r>
+        <w:rPr>
+          <w:rFonts w:ascii="Courier" w:hAnsi="Courier" w:cs="Courier New"/>
+          <w:color w:val="000000"/>
+          <w:sz w:val="18"/>
+          <w:szCs w:val="18"/>
+          <w:lang w:val="en-US"/>
+        </w:rPr>
+        <w:t xml:space="preserve"> dictate the shape of the possibility table) to allow for efficient algorithms and identified others in which the problem becomes NP-Hard. The author identifies the remaining scenario which does not fall into the domain of applicability of previous results, and completes the </w:t>
+      </w:r>
+      <w:proofErr w:type="spellStart"/>
+      <w:r>
+        <w:rPr>
+          <w:rFonts w:ascii="Courier" w:hAnsi="Courier" w:cs="Courier New"/>
+          <w:color w:val="000000"/>
+          <w:sz w:val="18"/>
+          <w:szCs w:val="18"/>
+          <w:lang w:val="en-US"/>
+        </w:rPr>
+        <w:t>characterisation</w:t>
+      </w:r>
+      <w:proofErr w:type="spellEnd"/>
+      <w:r>
+        <w:rPr>
+          <w:rFonts w:ascii="Courier" w:hAnsi="Courier" w:cs="Courier New"/>
+          <w:color w:val="000000"/>
+          <w:sz w:val="18"/>
+          <w:szCs w:val="18"/>
+          <w:lang w:val="en-US"/>
+        </w:rPr>
+        <w:t xml:space="preserve"> of the complexity of deciding </w:t>
+      </w:r>
+      <w:proofErr w:type="spellStart"/>
+      <w:r>
+        <w:rPr>
+          <w:rFonts w:ascii="Courier" w:hAnsi="Courier" w:cs="Courier New"/>
+          <w:color w:val="000000"/>
+          <w:sz w:val="18"/>
+          <w:szCs w:val="18"/>
+          <w:lang w:val="en-US"/>
+        </w:rPr>
+        <w:t>possibilistic</w:t>
+      </w:r>
+      <w:proofErr w:type="spellEnd"/>
+      <w:r>
+        <w:rPr>
+          <w:rFonts w:ascii="Courier" w:hAnsi="Courier" w:cs="Courier New"/>
+          <w:color w:val="000000"/>
+          <w:sz w:val="18"/>
+          <w:szCs w:val="18"/>
+          <w:lang w:val="en-US"/>
+        </w:rPr>
+        <w:t xml:space="preserve"> locality by showing (2,3)-</w:t>
+      </w:r>
+      <w:proofErr w:type="spellStart"/>
+      <w:r>
+        <w:rPr>
+          <w:rFonts w:ascii="Courier" w:hAnsi="Courier" w:cs="Courier New"/>
+          <w:color w:val="000000"/>
+          <w:sz w:val="18"/>
+          <w:szCs w:val="18"/>
+          <w:lang w:val="en-US"/>
+        </w:rPr>
+        <w:t>Possloc</w:t>
+      </w:r>
+      <w:proofErr w:type="spellEnd"/>
+      <w:r>
+        <w:rPr>
+          <w:rFonts w:ascii="Courier" w:hAnsi="Courier" w:cs="Courier New"/>
+          <w:color w:val="000000"/>
+          <w:sz w:val="18"/>
+          <w:szCs w:val="18"/>
+          <w:lang w:val="en-US"/>
+        </w:rPr>
+        <w:t xml:space="preserve"> to be NP-Hard. This is the first main contribution.</w:t>
+      </w:r>
+    </w:p>
+    <w:p>
+      <w:pPr>
+        <w:tabs>
+          <w:tab w:val="left" w:pos="916"/>
+          <w:tab w:val="left" w:pos="1832"/>
+          <w:tab w:val="left" w:pos="2748"/>
+          <w:tab w:val="left" w:pos="3664"/>
+          <w:tab w:val="left" w:pos="4580"/>
+          <w:tab w:val="left" w:pos="5496"/>
+          <w:tab w:val="left" w:pos="6412"/>
+          <w:tab w:val="left" w:pos="7328"/>
+          <w:tab w:val="left" w:pos="8244"/>
+          <w:tab w:val="left" w:pos="9160"/>
+          <w:tab w:val="left" w:pos="10076"/>
+          <w:tab w:val="left" w:pos="10992"/>
+          <w:tab w:val="left" w:pos="11908"/>
+          <w:tab w:val="left" w:pos="12824"/>
+          <w:tab w:val="left" w:pos="13740"/>
+          <w:tab w:val="left" w:pos="14656"/>
+        </w:tabs>
+        <w:rPr>
+          <w:rFonts w:ascii="Courier" w:hAnsi="Courier" w:cs="Courier New"/>
+          <w:color w:val="000000"/>
+          <w:sz w:val="18"/>
+          <w:szCs w:val="18"/>
+          <w:lang w:val="en-US"/>
+        </w:rPr>
+      </w:pPr>
+    </w:p>
+    <w:p>
+      <w:pPr>
+        <w:tabs>
+          <w:tab w:val="left" w:pos="916"/>
+          <w:tab w:val="left" w:pos="1832"/>
+          <w:tab w:val="left" w:pos="2748"/>
+          <w:tab w:val="left" w:pos="3664"/>
+          <w:tab w:val="left" w:pos="4580"/>
+          <w:tab w:val="left" w:pos="5496"/>
+          <w:tab w:val="left" w:pos="6412"/>
+          <w:tab w:val="left" w:pos="7328"/>
+          <w:tab w:val="left" w:pos="8244"/>
+          <w:tab w:val="left" w:pos="9160"/>
+          <w:tab w:val="left" w:pos="10076"/>
+          <w:tab w:val="left" w:pos="10992"/>
+          <w:tab w:val="left" w:pos="11908"/>
+          <w:tab w:val="left" w:pos="12824"/>
+          <w:tab w:val="left" w:pos="13740"/>
+          <w:tab w:val="left" w:pos="14656"/>
+        </w:tabs>
+        <w:rPr>
+          <w:rFonts w:ascii="Courier" w:hAnsi="Courier" w:cs="Courier New"/>
+          <w:color w:val="000000"/>
+          <w:sz w:val="18"/>
+          <w:szCs w:val="18"/>
+          <w:lang w:val="en-US"/>
+        </w:rPr>
+      </w:pPr>
+      <w:r>
+        <w:rPr>
+          <w:rFonts w:ascii="Courier" w:hAnsi="Courier" w:cs="Courier New"/>
+          <w:color w:val="000000"/>
+          <w:sz w:val="18"/>
+          <w:szCs w:val="18"/>
+          <w:lang w:val="en-US"/>
+        </w:rPr>
+        <w:t xml:space="preserve">The second contribution is that the author considers the issue of deciding complexity for classes of empirical possibility tables which are </w:t>
+      </w:r>
+      <w:proofErr w:type="spellStart"/>
+      <w:r>
+        <w:rPr>
+          <w:rFonts w:ascii="Courier" w:hAnsi="Courier" w:cs="Courier New"/>
+          <w:color w:val="000000"/>
+          <w:sz w:val="18"/>
+          <w:szCs w:val="18"/>
+          <w:lang w:val="en-US"/>
+        </w:rPr>
+        <w:t>realisable</w:t>
+      </w:r>
+      <w:proofErr w:type="spellEnd"/>
+      <w:r>
+        <w:rPr>
+          <w:rFonts w:ascii="Courier" w:hAnsi="Courier" w:cs="Courier New"/>
+          <w:color w:val="000000"/>
+          <w:sz w:val="18"/>
+          <w:szCs w:val="18"/>
+          <w:lang w:val="en-US"/>
+        </w:rPr>
+        <w:t xml:space="preserve"> by quantum theory (previous results hold for non-</w:t>
+      </w:r>
+      <w:proofErr w:type="spellStart"/>
+      <w:r>
+        <w:rPr>
+          <w:rFonts w:ascii="Courier" w:hAnsi="Courier" w:cs="Courier New"/>
+          <w:color w:val="000000"/>
+          <w:sz w:val="18"/>
+          <w:szCs w:val="18"/>
+          <w:lang w:val="en-US"/>
+        </w:rPr>
+        <w:t>signalling</w:t>
+      </w:r>
+      <w:proofErr w:type="spellEnd"/>
+      <w:r>
+        <w:rPr>
+          <w:rFonts w:ascii="Courier" w:hAnsi="Courier" w:cs="Courier New"/>
+          <w:color w:val="000000"/>
+          <w:sz w:val="18"/>
+          <w:szCs w:val="18"/>
+          <w:lang w:val="en-US"/>
+        </w:rPr>
+        <w:t xml:space="preserve"> tables, of which quantum </w:t>
+      </w:r>
+      <w:proofErr w:type="spellStart"/>
+      <w:r>
+        <w:rPr>
+          <w:rFonts w:ascii="Courier" w:hAnsi="Courier" w:cs="Courier New"/>
+          <w:color w:val="000000"/>
+          <w:sz w:val="18"/>
+          <w:szCs w:val="18"/>
+          <w:lang w:val="en-US"/>
+        </w:rPr>
+        <w:t>realisable</w:t>
+      </w:r>
+      <w:proofErr w:type="spellEnd"/>
+      <w:r>
+        <w:rPr>
+          <w:rFonts w:ascii="Courier" w:hAnsi="Courier" w:cs="Courier New"/>
+          <w:color w:val="000000"/>
+          <w:sz w:val="18"/>
+          <w:szCs w:val="18"/>
+          <w:lang w:val="en-US"/>
+        </w:rPr>
+        <w:t xml:space="preserve"> tables are a subclass). This is a very difficult topic on which relatively little is known. While the author does not resolve the issue, he does make notable progress by showing how to </w:t>
+      </w:r>
+      <w:proofErr w:type="spellStart"/>
+      <w:r>
+        <w:rPr>
+          <w:rFonts w:ascii="Courier" w:hAnsi="Courier" w:cs="Courier New"/>
+          <w:color w:val="000000"/>
+          <w:sz w:val="18"/>
+          <w:szCs w:val="18"/>
+          <w:lang w:val="en-US"/>
+        </w:rPr>
+        <w:t>quantumly</w:t>
+      </w:r>
+      <w:proofErr w:type="spellEnd"/>
+      <w:r>
+        <w:rPr>
+          <w:rFonts w:ascii="Courier" w:hAnsi="Courier" w:cs="Courier New"/>
+          <w:color w:val="000000"/>
+          <w:sz w:val="18"/>
+          <w:szCs w:val="18"/>
+          <w:lang w:val="en-US"/>
+        </w:rPr>
+        <w:t xml:space="preserve"> embed a large class of 3-SAT instances into (2,3)-</w:t>
+      </w:r>
+      <w:proofErr w:type="spellStart"/>
+      <w:r>
+        <w:rPr>
+          <w:rFonts w:ascii="Courier" w:hAnsi="Courier" w:cs="Courier New"/>
+          <w:color w:val="000000"/>
+          <w:sz w:val="18"/>
+          <w:szCs w:val="18"/>
+          <w:lang w:val="en-US"/>
+        </w:rPr>
+        <w:t>Possloc</w:t>
+      </w:r>
+      <w:proofErr w:type="spellEnd"/>
+      <w:r>
+        <w:rPr>
+          <w:rFonts w:ascii="Courier" w:hAnsi="Courier" w:cs="Courier New"/>
+          <w:color w:val="000000"/>
+          <w:sz w:val="18"/>
+          <w:szCs w:val="18"/>
+          <w:lang w:val="en-US"/>
+        </w:rPr>
+        <w:t xml:space="preserve">. </w:t>
+      </w:r>
+      <w:proofErr w:type="gramStart"/>
+      <w:r>
+        <w:rPr>
+          <w:rFonts w:ascii="Courier" w:hAnsi="Courier" w:cs="Courier New"/>
+          <w:color w:val="000000"/>
+          <w:sz w:val="18"/>
+          <w:szCs w:val="18"/>
+          <w:lang w:val="en-US"/>
+        </w:rPr>
+        <w:t>Moreover</w:t>
+      </w:r>
+      <w:proofErr w:type="gramEnd"/>
+      <w:r>
+        <w:rPr>
+          <w:rFonts w:ascii="Courier" w:hAnsi="Courier" w:cs="Courier New"/>
+          <w:color w:val="000000"/>
+          <w:sz w:val="18"/>
+          <w:szCs w:val="18"/>
+          <w:lang w:val="en-US"/>
+        </w:rPr>
+        <w:t xml:space="preserve"> the reasoning and discussion here are interesting in themselves, and I believe they will be of interest and value to researchers working on this and other topics relating to quantum </w:t>
+      </w:r>
+      <w:proofErr w:type="spellStart"/>
+      <w:r>
+        <w:rPr>
+          <w:rFonts w:ascii="Courier" w:hAnsi="Courier" w:cs="Courier New"/>
+          <w:color w:val="000000"/>
+          <w:sz w:val="18"/>
+          <w:szCs w:val="18"/>
+          <w:lang w:val="en-US"/>
+        </w:rPr>
+        <w:t>realisability</w:t>
+      </w:r>
+      <w:proofErr w:type="spellEnd"/>
+      <w:r>
+        <w:rPr>
+          <w:rFonts w:ascii="Courier" w:hAnsi="Courier" w:cs="Courier New"/>
+          <w:color w:val="000000"/>
+          <w:sz w:val="18"/>
+          <w:szCs w:val="18"/>
+          <w:lang w:val="en-US"/>
+        </w:rPr>
+        <w:t>.</w:t>
       </w:r>
     </w:p>
     <w:p>
@@ -380,7 +666,73 @@
           <w:szCs w:val="18"/>
           <w:lang w:val="en-US"/>
         </w:rPr>
-        <w:t>As a general recommendation, I think the article would greatly benefit from a Background section immediately following the introduction in which the basic concepts are clearly introduced. For instance this could contain some explanation of how possibility tables could arise, what they are supposed to correspond to in the physical context, various devices for reasoning on possibility tables which are used throughout the article, such as the notion of possibilistic no signalling, deterministic grids, etc. It would also be a good place to introduce, some basics of the quantum aspects of the paper (which ultimately are not many, and putting this here will reassure non-quantum readers), and introducing in some detail the very interesting mode of reasoning based on the equatorial plane intersected with the Bloch sphere from figures 2 and 3.</w:t>
+        <w:t xml:space="preserve">As a general recommendation, I think the article would greatly benefit from a Background section immediately following the introduction in which the basic concepts are clearly introduced. For </w:t>
+      </w:r>
+      <w:proofErr w:type="gramStart"/>
+      <w:r>
+        <w:rPr>
+          <w:rFonts w:ascii="Courier" w:hAnsi="Courier" w:cs="Courier New"/>
+          <w:color w:val="000000"/>
+          <w:sz w:val="18"/>
+          <w:szCs w:val="18"/>
+          <w:lang w:val="en-US"/>
+        </w:rPr>
+        <w:t>instance</w:t>
+      </w:r>
+      <w:proofErr w:type="gramEnd"/>
+      <w:r>
+        <w:rPr>
+          <w:rFonts w:ascii="Courier" w:hAnsi="Courier" w:cs="Courier New"/>
+          <w:color w:val="000000"/>
+          <w:sz w:val="18"/>
+          <w:szCs w:val="18"/>
+          <w:lang w:val="en-US"/>
+        </w:rPr>
+        <w:t xml:space="preserve"> this could contain some explanation of how possibility tables could arise, what they are supposed to correspond to in the physical context, various devices for reasoning on possibility tables which are used throughout the article, such as the notion of </w:t>
+      </w:r>
+      <w:proofErr w:type="spellStart"/>
+      <w:r>
+        <w:rPr>
+          <w:rFonts w:ascii="Courier" w:hAnsi="Courier" w:cs="Courier New"/>
+          <w:color w:val="000000"/>
+          <w:sz w:val="18"/>
+          <w:szCs w:val="18"/>
+          <w:lang w:val="en-US"/>
+        </w:rPr>
+        <w:t>possibilistic</w:t>
+      </w:r>
+      <w:proofErr w:type="spellEnd"/>
+      <w:r>
+        <w:rPr>
+          <w:rFonts w:ascii="Courier" w:hAnsi="Courier" w:cs="Courier New"/>
+          <w:color w:val="000000"/>
+          <w:sz w:val="18"/>
+          <w:szCs w:val="18"/>
+          <w:lang w:val="en-US"/>
+        </w:rPr>
+        <w:t xml:space="preserve"> no </w:t>
+      </w:r>
+      <w:proofErr w:type="spellStart"/>
+      <w:r>
+        <w:rPr>
+          <w:rFonts w:ascii="Courier" w:hAnsi="Courier" w:cs="Courier New"/>
+          <w:color w:val="000000"/>
+          <w:sz w:val="18"/>
+          <w:szCs w:val="18"/>
+          <w:lang w:val="en-US"/>
+        </w:rPr>
+        <w:t>signalling</w:t>
+      </w:r>
+      <w:proofErr w:type="spellEnd"/>
+      <w:r>
+        <w:rPr>
+          <w:rFonts w:ascii="Courier" w:hAnsi="Courier" w:cs="Courier New"/>
+          <w:color w:val="000000"/>
+          <w:sz w:val="18"/>
+          <w:szCs w:val="18"/>
+          <w:lang w:val="en-US"/>
+        </w:rPr>
+        <w:t>, deterministic grids, etc. It would also be a good place to introduce, some basics of the quantum aspects of the paper (which ultimately are not many, and putting this here will reassure non-quantum readers), and introducing in some detail the very interesting mode of reasoning based on the equatorial plane intersected with the Bloch sphere from figures 2 and 3.</w:t>
       </w:r>
       <w:r>
         <w:rPr>
@@ -478,7 +830,51 @@
           <w:szCs w:val="18"/>
           <w:lang w:val="en-US"/>
         </w:rPr>
-        <w:t>A second general recommendation would be to stress the generality of the problem from the outset, mentioning that locality is ultimately a feature of possibility tables, which in the case of quantumly realisable tables relates to Bell, Hardy, etc. It would also be good to reassure the non-quantum reader that the article could be read and understood without specialist knowledge of quantum theory, highlighting the sections where no quantum theory is involved and explaining that those aspects that are used in the remaining sections are introduced in the background section.</w:t>
+        <w:t xml:space="preserve">A second general recommendation would be to stress the generality of the problem from the outset, mentioning that locality is ultimately a feature of possibility tables, which in the case of </w:t>
+      </w:r>
+      <w:proofErr w:type="spellStart"/>
+      <w:r>
+        <w:rPr>
+          <w:rFonts w:ascii="Courier" w:hAnsi="Courier" w:cs="Courier New"/>
+          <w:color w:val="000000"/>
+          <w:sz w:val="18"/>
+          <w:szCs w:val="18"/>
+          <w:lang w:val="en-US"/>
+        </w:rPr>
+        <w:t>quantumly</w:t>
+      </w:r>
+      <w:proofErr w:type="spellEnd"/>
+      <w:r>
+        <w:rPr>
+          <w:rFonts w:ascii="Courier" w:hAnsi="Courier" w:cs="Courier New"/>
+          <w:color w:val="000000"/>
+          <w:sz w:val="18"/>
+          <w:szCs w:val="18"/>
+          <w:lang w:val="en-US"/>
+        </w:rPr>
+        <w:t xml:space="preserve"> </w:t>
+      </w:r>
+      <w:proofErr w:type="spellStart"/>
+      <w:r>
+        <w:rPr>
+          <w:rFonts w:ascii="Courier" w:hAnsi="Courier" w:cs="Courier New"/>
+          <w:color w:val="000000"/>
+          <w:sz w:val="18"/>
+          <w:szCs w:val="18"/>
+          <w:lang w:val="en-US"/>
+        </w:rPr>
+        <w:t>realisable</w:t>
+      </w:r>
+      <w:proofErr w:type="spellEnd"/>
+      <w:r>
+        <w:rPr>
+          <w:rFonts w:ascii="Courier" w:hAnsi="Courier" w:cs="Courier New"/>
+          <w:color w:val="000000"/>
+          <w:sz w:val="18"/>
+          <w:szCs w:val="18"/>
+          <w:lang w:val="en-US"/>
+        </w:rPr>
+        <w:t xml:space="preserve"> tables relates to Bell, Hardy, etc. It would also be good to reassure the non-quantum reader that the article could be read and understood without specialist knowledge of quantum theory, highlighting the sections where no quantum theory is involved and explaining that those aspects that are used in the remaining sections are introduced in the background section.</w:t>
       </w:r>
     </w:p>
     <w:p>
@@ -806,7 +1202,29 @@
           <w:lang w:val="en-US"/>
         </w:rPr>
         <w:lastRenderedPageBreak/>
-        <w:t>* A suggestion would be to mention how such tables may arise in other, non-physical contexts. For instance I believe that Abramsky has considered how in the context of relational databases locality corresponds to the existence of universal relations, etc. This point is only a suggestion, however.</w:t>
+        <w:t xml:space="preserve">* A suggestion would be to mention how such tables may arise in other, non-physical contexts. For </w:t>
+      </w:r>
+      <w:proofErr w:type="gramStart"/>
+      <w:r>
+        <w:rPr>
+          <w:rFonts w:ascii="Courier" w:hAnsi="Courier" w:cs="Courier New"/>
+          <w:color w:val="000000"/>
+          <w:sz w:val="18"/>
+          <w:szCs w:val="18"/>
+          <w:lang w:val="en-US"/>
+        </w:rPr>
+        <w:t>instance</w:t>
+      </w:r>
+      <w:proofErr w:type="gramEnd"/>
+      <w:r>
+        <w:rPr>
+          <w:rFonts w:ascii="Courier" w:hAnsi="Courier" w:cs="Courier New"/>
+          <w:color w:val="000000"/>
+          <w:sz w:val="18"/>
+          <w:szCs w:val="18"/>
+          <w:lang w:val="en-US"/>
+        </w:rPr>
+        <w:t xml:space="preserve"> I believe that Abramsky has considered how in the context of relational databases locality corresponds to the existence of universal relations, etc. This point is only a suggestion, however.</w:t>
       </w:r>
     </w:p>
     <w:p>
@@ -865,7 +1283,29 @@
           <w:szCs w:val="18"/>
           <w:lang w:val="en-US"/>
         </w:rPr>
-        <w:t xml:space="preserve"> not done this; Abramsky’s universal relations paper refers to the generalization of nonlocality to contextuality, and I would rather not engage with that in this paper.</w:t>
+        <w:t xml:space="preserve"> not done this; Abramsky’s universal relations paper refers to the generalization of nonlocality to </w:t>
+      </w:r>
+      <w:proofErr w:type="spellStart"/>
+      <w:r>
+        <w:rPr>
+          <w:rFonts w:ascii="Courier" w:hAnsi="Courier" w:cs="Courier New"/>
+          <w:color w:val="FF0000"/>
+          <w:sz w:val="18"/>
+          <w:szCs w:val="18"/>
+          <w:lang w:val="en-US"/>
+        </w:rPr>
+        <w:t>contextuality</w:t>
+      </w:r>
+      <w:proofErr w:type="spellEnd"/>
+      <w:r>
+        <w:rPr>
+          <w:rFonts w:ascii="Courier" w:hAnsi="Courier" w:cs="Courier New"/>
+          <w:color w:val="FF0000"/>
+          <w:sz w:val="18"/>
+          <w:szCs w:val="18"/>
+          <w:lang w:val="en-US"/>
+        </w:rPr>
+        <w:t>, and I would rather not engage with that in this paper.</w:t>
       </w:r>
     </w:p>
     <w:p>
@@ -984,7 +1424,29 @@
           <w:szCs w:val="18"/>
           <w:lang w:val="en-US"/>
         </w:rPr>
-        <w:t>* Typo: seperate-&gt;separate</w:t>
+        <w:t xml:space="preserve">* Typo: </w:t>
+      </w:r>
+      <w:proofErr w:type="spellStart"/>
+      <w:r>
+        <w:rPr>
+          <w:rFonts w:ascii="Courier" w:hAnsi="Courier" w:cs="Courier New"/>
+          <w:color w:val="000000"/>
+          <w:sz w:val="18"/>
+          <w:szCs w:val="18"/>
+          <w:lang w:val="en-US"/>
+        </w:rPr>
+        <w:t>seperate</w:t>
+      </w:r>
+      <w:proofErr w:type="spellEnd"/>
+      <w:r>
+        <w:rPr>
+          <w:rFonts w:ascii="Courier" w:hAnsi="Courier" w:cs="Courier New"/>
+          <w:color w:val="000000"/>
+          <w:sz w:val="18"/>
+          <w:szCs w:val="18"/>
+          <w:lang w:val="en-US"/>
+        </w:rPr>
+        <w:t>-&gt;separate</w:t>
       </w:r>
     </w:p>
     <w:p>
@@ -1093,48 +1555,120 @@
           <w:szCs w:val="18"/>
           <w:lang w:val="en-US"/>
         </w:rPr>
-        <w:t>* “a table of probabilities for a Bell experiement” is too vague. This could be remedied by explaining in a background section how probability/possibility tables arise.</w:t>
-      </w:r>
-    </w:p>
-    <w:p>
-      <w:pPr>
-        <w:tabs>
-          <w:tab w:val="left" w:pos="916"/>
-          <w:tab w:val="left" w:pos="1832"/>
-          <w:tab w:val="left" w:pos="2748"/>
-          <w:tab w:val="left" w:pos="3664"/>
-          <w:tab w:val="left" w:pos="4580"/>
-          <w:tab w:val="left" w:pos="5496"/>
-          <w:tab w:val="left" w:pos="6412"/>
-          <w:tab w:val="left" w:pos="7328"/>
-          <w:tab w:val="left" w:pos="8244"/>
-          <w:tab w:val="left" w:pos="9160"/>
-          <w:tab w:val="left" w:pos="10076"/>
-          <w:tab w:val="left" w:pos="10992"/>
-          <w:tab w:val="left" w:pos="11908"/>
-          <w:tab w:val="left" w:pos="12824"/>
-          <w:tab w:val="left" w:pos="13740"/>
-          <w:tab w:val="left" w:pos="14656"/>
-        </w:tabs>
-        <w:rPr>
-          <w:rFonts w:ascii="Courier" w:hAnsi="Courier" w:cs="Courier New"/>
-          <w:strike/>
-          <w:color w:val="000000"/>
-          <w:sz w:val="18"/>
-          <w:szCs w:val="18"/>
-          <w:lang w:val="en-US"/>
-        </w:rPr>
-      </w:pPr>
-      <w:r>
-        <w:rPr>
-          <w:rFonts w:ascii="Courier" w:hAnsi="Courier" w:cs="Courier New"/>
-          <w:strike/>
-          <w:color w:val="000000"/>
-          <w:sz w:val="18"/>
-          <w:szCs w:val="18"/>
-          <w:lang w:val="en-US"/>
-        </w:rPr>
-        <w:t>* On the topic of how possibility tables arise from possibility tables, there are some non-trivial questions here, some of which are addressed for instance by Abramsky’s Relational Hidden Variables paper, or Mansfield and Soares Barbosa’s Extendability paper.</w:t>
+        <w:t xml:space="preserve">* “a table of probabilities for a Bell </w:t>
+      </w:r>
+      <w:proofErr w:type="spellStart"/>
+      <w:r>
+        <w:rPr>
+          <w:rFonts w:ascii="Courier" w:hAnsi="Courier" w:cs="Courier New"/>
+          <w:strike/>
+          <w:color w:val="000000"/>
+          <w:sz w:val="18"/>
+          <w:szCs w:val="18"/>
+          <w:lang w:val="en-US"/>
+        </w:rPr>
+        <w:t>experiement</w:t>
+      </w:r>
+      <w:proofErr w:type="spellEnd"/>
+      <w:r>
+        <w:rPr>
+          <w:rFonts w:ascii="Courier" w:hAnsi="Courier" w:cs="Courier New"/>
+          <w:strike/>
+          <w:color w:val="000000"/>
+          <w:sz w:val="18"/>
+          <w:szCs w:val="18"/>
+          <w:lang w:val="en-US"/>
+        </w:rPr>
+        <w:t>” is too vague. This could be remedied by explaining in a background section how probability/possibility tables arise.</w:t>
+      </w:r>
+    </w:p>
+    <w:p>
+      <w:pPr>
+        <w:tabs>
+          <w:tab w:val="left" w:pos="916"/>
+          <w:tab w:val="left" w:pos="1832"/>
+          <w:tab w:val="left" w:pos="2748"/>
+          <w:tab w:val="left" w:pos="3664"/>
+          <w:tab w:val="left" w:pos="4580"/>
+          <w:tab w:val="left" w:pos="5496"/>
+          <w:tab w:val="left" w:pos="6412"/>
+          <w:tab w:val="left" w:pos="7328"/>
+          <w:tab w:val="left" w:pos="8244"/>
+          <w:tab w:val="left" w:pos="9160"/>
+          <w:tab w:val="left" w:pos="10076"/>
+          <w:tab w:val="left" w:pos="10992"/>
+          <w:tab w:val="left" w:pos="11908"/>
+          <w:tab w:val="left" w:pos="12824"/>
+          <w:tab w:val="left" w:pos="13740"/>
+          <w:tab w:val="left" w:pos="14656"/>
+        </w:tabs>
+        <w:rPr>
+          <w:rFonts w:ascii="Courier" w:hAnsi="Courier" w:cs="Courier New"/>
+          <w:strike/>
+          <w:color w:val="000000"/>
+          <w:sz w:val="18"/>
+          <w:szCs w:val="18"/>
+          <w:lang w:val="en-US"/>
+        </w:rPr>
+      </w:pPr>
+      <w:r>
+        <w:rPr>
+          <w:rFonts w:ascii="Courier" w:hAnsi="Courier" w:cs="Courier New"/>
+          <w:strike/>
+          <w:color w:val="000000"/>
+          <w:sz w:val="18"/>
+          <w:szCs w:val="18"/>
+          <w:lang w:val="en-US"/>
+        </w:rPr>
+        <w:t xml:space="preserve">* On the topic of how possibility tables arise from possibility tables, there are some non-trivial questions here, some of which are addressed for instance by Abramsky’s Relational Hidden Variables paper, or Mansfield and </w:t>
+      </w:r>
+      <w:proofErr w:type="spellStart"/>
+      <w:r>
+        <w:rPr>
+          <w:rFonts w:ascii="Courier" w:hAnsi="Courier" w:cs="Courier New"/>
+          <w:strike/>
+          <w:color w:val="000000"/>
+          <w:sz w:val="18"/>
+          <w:szCs w:val="18"/>
+          <w:lang w:val="en-US"/>
+        </w:rPr>
+        <w:t>Soares</w:t>
+      </w:r>
+      <w:proofErr w:type="spellEnd"/>
+      <w:r>
+        <w:rPr>
+          <w:rFonts w:ascii="Courier" w:hAnsi="Courier" w:cs="Courier New"/>
+          <w:strike/>
+          <w:color w:val="000000"/>
+          <w:sz w:val="18"/>
+          <w:szCs w:val="18"/>
+          <w:lang w:val="en-US"/>
+        </w:rPr>
+        <w:t xml:space="preserve"> Barbosa’s </w:t>
+      </w:r>
+      <w:proofErr w:type="spellStart"/>
+      <w:r>
+        <w:rPr>
+          <w:rFonts w:ascii="Courier" w:hAnsi="Courier" w:cs="Courier New"/>
+          <w:strike/>
+          <w:color w:val="000000"/>
+          <w:sz w:val="18"/>
+          <w:szCs w:val="18"/>
+          <w:lang w:val="en-US"/>
+        </w:rPr>
+        <w:t>Extendability</w:t>
+      </w:r>
+      <w:proofErr w:type="spellEnd"/>
+      <w:r>
+        <w:rPr>
+          <w:rFonts w:ascii="Courier" w:hAnsi="Courier" w:cs="Courier New"/>
+          <w:strike/>
+          <w:color w:val="000000"/>
+          <w:sz w:val="18"/>
+          <w:szCs w:val="18"/>
+          <w:lang w:val="en-US"/>
+        </w:rPr>
+        <w:t xml:space="preserve"> paper.</w:t>
       </w:r>
     </w:p>
     <w:p>
@@ -1298,48 +1832,98 @@
           <w:szCs w:val="18"/>
           <w:lang w:val="en-US"/>
         </w:rPr>
-        <w:t>* Tables should be numbered and referred to at the appropriate points in the text (throughout the article, and not only in this section); likewise for figures, which don’t seem to be referred to everywhere that could be relevant in the main text</w:t>
-      </w:r>
-    </w:p>
-    <w:p>
-      <w:pPr>
-        <w:tabs>
-          <w:tab w:val="left" w:pos="916"/>
-          <w:tab w:val="left" w:pos="1832"/>
-          <w:tab w:val="left" w:pos="2748"/>
-          <w:tab w:val="left" w:pos="3664"/>
-          <w:tab w:val="left" w:pos="4580"/>
-          <w:tab w:val="left" w:pos="5496"/>
-          <w:tab w:val="left" w:pos="6412"/>
-          <w:tab w:val="left" w:pos="7328"/>
-          <w:tab w:val="left" w:pos="8244"/>
-          <w:tab w:val="left" w:pos="9160"/>
-          <w:tab w:val="left" w:pos="10076"/>
-          <w:tab w:val="left" w:pos="10992"/>
-          <w:tab w:val="left" w:pos="11908"/>
-          <w:tab w:val="left" w:pos="12824"/>
-          <w:tab w:val="left" w:pos="13740"/>
-          <w:tab w:val="left" w:pos="14656"/>
-        </w:tabs>
-        <w:rPr>
-          <w:rFonts w:ascii="Courier" w:hAnsi="Courier" w:cs="Courier New"/>
-          <w:strike/>
-          <w:color w:val="000000"/>
-          <w:sz w:val="18"/>
-          <w:szCs w:val="18"/>
-          <w:lang w:val="en-US"/>
-        </w:rPr>
-      </w:pPr>
-      <w:r>
-        <w:rPr>
-          <w:rFonts w:ascii="Courier" w:hAnsi="Courier" w:cs="Courier New"/>
-          <w:strike/>
-          <w:color w:val="000000"/>
-          <w:sz w:val="18"/>
-          <w:szCs w:val="18"/>
-          <w:lang w:val="en-US"/>
-        </w:rPr>
-        <w:t>* Figure 2 is a very interesting device, but it’s not explained sufficiently, nor how it relates to possibility tables or paradoxes or locality. This badly needs explanation especially for non specialists who will be unable to guess at its significance.</w:t>
+        <w:t xml:space="preserve">* Tables should be numbered and referred to at the appropriate points in the text (throughout the article, and not only in this section); </w:t>
+      </w:r>
+      <w:proofErr w:type="gramStart"/>
+      <w:r>
+        <w:rPr>
+          <w:rFonts w:ascii="Courier" w:hAnsi="Courier" w:cs="Courier New"/>
+          <w:strike/>
+          <w:color w:val="000000"/>
+          <w:sz w:val="18"/>
+          <w:szCs w:val="18"/>
+          <w:lang w:val="en-US"/>
+        </w:rPr>
+        <w:t>likewise</w:t>
+      </w:r>
+      <w:proofErr w:type="gramEnd"/>
+      <w:r>
+        <w:rPr>
+          <w:rFonts w:ascii="Courier" w:hAnsi="Courier" w:cs="Courier New"/>
+          <w:strike/>
+          <w:color w:val="000000"/>
+          <w:sz w:val="18"/>
+          <w:szCs w:val="18"/>
+          <w:lang w:val="en-US"/>
+        </w:rPr>
+        <w:t xml:space="preserve"> for figures, which don’t seem to be referred to everywhere that could be relevant in the main text</w:t>
+      </w:r>
+    </w:p>
+    <w:p>
+      <w:pPr>
+        <w:tabs>
+          <w:tab w:val="left" w:pos="916"/>
+          <w:tab w:val="left" w:pos="1832"/>
+          <w:tab w:val="left" w:pos="2748"/>
+          <w:tab w:val="left" w:pos="3664"/>
+          <w:tab w:val="left" w:pos="4580"/>
+          <w:tab w:val="left" w:pos="5496"/>
+          <w:tab w:val="left" w:pos="6412"/>
+          <w:tab w:val="left" w:pos="7328"/>
+          <w:tab w:val="left" w:pos="8244"/>
+          <w:tab w:val="left" w:pos="9160"/>
+          <w:tab w:val="left" w:pos="10076"/>
+          <w:tab w:val="left" w:pos="10992"/>
+          <w:tab w:val="left" w:pos="11908"/>
+          <w:tab w:val="left" w:pos="12824"/>
+          <w:tab w:val="left" w:pos="13740"/>
+          <w:tab w:val="left" w:pos="14656"/>
+        </w:tabs>
+        <w:rPr>
+          <w:rFonts w:ascii="Courier" w:hAnsi="Courier" w:cs="Courier New"/>
+          <w:strike/>
+          <w:color w:val="000000"/>
+          <w:sz w:val="18"/>
+          <w:szCs w:val="18"/>
+          <w:lang w:val="en-US"/>
+        </w:rPr>
+      </w:pPr>
+      <w:r>
+        <w:rPr>
+          <w:rFonts w:ascii="Courier" w:hAnsi="Courier" w:cs="Courier New"/>
+          <w:strike/>
+          <w:color w:val="000000"/>
+          <w:sz w:val="18"/>
+          <w:szCs w:val="18"/>
+          <w:lang w:val="en-US"/>
+        </w:rPr>
+        <w:t xml:space="preserve">* Figure 2 is a very interesting device, but it’s not explained sufficiently, nor how it relates to possibility tables or paradoxes or locality. This badly needs explanation especially for </w:t>
+      </w:r>
+      <w:proofErr w:type="spellStart"/>
+      <w:proofErr w:type="gramStart"/>
+      <w:r>
+        <w:rPr>
+          <w:rFonts w:ascii="Courier" w:hAnsi="Courier" w:cs="Courier New"/>
+          <w:strike/>
+          <w:color w:val="000000"/>
+          <w:sz w:val="18"/>
+          <w:szCs w:val="18"/>
+          <w:lang w:val="en-US"/>
+        </w:rPr>
+        <w:t>non specialists</w:t>
+      </w:r>
+      <w:proofErr w:type="spellEnd"/>
+      <w:proofErr w:type="gramEnd"/>
+      <w:r>
+        <w:rPr>
+          <w:rFonts w:ascii="Courier" w:hAnsi="Courier" w:cs="Courier New"/>
+          <w:strike/>
+          <w:color w:val="000000"/>
+          <w:sz w:val="18"/>
+          <w:szCs w:val="18"/>
+          <w:lang w:val="en-US"/>
+        </w:rPr>
+        <w:t xml:space="preserve"> who will be unable to guess at its significance.</w:t>
       </w:r>
     </w:p>
     <w:p>
@@ -1462,48 +2046,96 @@
           <w:szCs w:val="18"/>
           <w:lang w:val="en-US"/>
         </w:rPr>
-        <w:t>* It needs to be explained somewhere why the Table at the top of p3 is quantum realisable. This is the kind of thing that quantum specialists will be able to deduce, with some consideration, but where others will be lost.</w:t>
-      </w:r>
-    </w:p>
-    <w:p>
-      <w:pPr>
-        <w:tabs>
-          <w:tab w:val="left" w:pos="916"/>
-          <w:tab w:val="left" w:pos="1832"/>
-          <w:tab w:val="left" w:pos="2748"/>
-          <w:tab w:val="left" w:pos="3664"/>
-          <w:tab w:val="left" w:pos="4580"/>
-          <w:tab w:val="left" w:pos="5496"/>
-          <w:tab w:val="left" w:pos="6412"/>
-          <w:tab w:val="left" w:pos="7328"/>
-          <w:tab w:val="left" w:pos="8244"/>
-          <w:tab w:val="left" w:pos="9160"/>
-          <w:tab w:val="left" w:pos="10076"/>
-          <w:tab w:val="left" w:pos="10992"/>
-          <w:tab w:val="left" w:pos="11908"/>
-          <w:tab w:val="left" w:pos="12824"/>
-          <w:tab w:val="left" w:pos="13740"/>
-          <w:tab w:val="left" w:pos="14656"/>
-        </w:tabs>
-        <w:rPr>
-          <w:rFonts w:ascii="Courier" w:hAnsi="Courier" w:cs="Courier New"/>
-          <w:strike/>
-          <w:color w:val="000000"/>
-          <w:sz w:val="18"/>
-          <w:szCs w:val="18"/>
-          <w:lang w:val="en-US"/>
-        </w:rPr>
-      </w:pPr>
-      <w:r>
-        <w:rPr>
-          <w:rFonts w:ascii="Courier" w:hAnsi="Courier" w:cs="Courier New"/>
-          <w:strike/>
-          <w:color w:val="000000"/>
-          <w:sz w:val="18"/>
-          <w:szCs w:val="18"/>
-          <w:lang w:val="en-US"/>
-        </w:rPr>
-        <w:t>* The notion of tables which are “quantumly accessible” are mentioned for the first time on this page. I think this could have been introduced earlier (e.g. in a background section).</w:t>
+        <w:t xml:space="preserve">* It needs to be explained somewhere why the Table at the top of p3 is quantum </w:t>
+      </w:r>
+      <w:proofErr w:type="spellStart"/>
+      <w:r>
+        <w:rPr>
+          <w:rFonts w:ascii="Courier" w:hAnsi="Courier" w:cs="Courier New"/>
+          <w:strike/>
+          <w:color w:val="000000"/>
+          <w:sz w:val="18"/>
+          <w:szCs w:val="18"/>
+          <w:lang w:val="en-US"/>
+        </w:rPr>
+        <w:t>realisable</w:t>
+      </w:r>
+      <w:proofErr w:type="spellEnd"/>
+      <w:r>
+        <w:rPr>
+          <w:rFonts w:ascii="Courier" w:hAnsi="Courier" w:cs="Courier New"/>
+          <w:strike/>
+          <w:color w:val="000000"/>
+          <w:sz w:val="18"/>
+          <w:szCs w:val="18"/>
+          <w:lang w:val="en-US"/>
+        </w:rPr>
+        <w:t>. This is the kind of thing that quantum specialists will be able to deduce, with some consideration, but where others will be lost.</w:t>
+      </w:r>
+    </w:p>
+    <w:p>
+      <w:pPr>
+        <w:tabs>
+          <w:tab w:val="left" w:pos="916"/>
+          <w:tab w:val="left" w:pos="1832"/>
+          <w:tab w:val="left" w:pos="2748"/>
+          <w:tab w:val="left" w:pos="3664"/>
+          <w:tab w:val="left" w:pos="4580"/>
+          <w:tab w:val="left" w:pos="5496"/>
+          <w:tab w:val="left" w:pos="6412"/>
+          <w:tab w:val="left" w:pos="7328"/>
+          <w:tab w:val="left" w:pos="8244"/>
+          <w:tab w:val="left" w:pos="9160"/>
+          <w:tab w:val="left" w:pos="10076"/>
+          <w:tab w:val="left" w:pos="10992"/>
+          <w:tab w:val="left" w:pos="11908"/>
+          <w:tab w:val="left" w:pos="12824"/>
+          <w:tab w:val="left" w:pos="13740"/>
+          <w:tab w:val="left" w:pos="14656"/>
+        </w:tabs>
+        <w:rPr>
+          <w:rFonts w:ascii="Courier" w:hAnsi="Courier" w:cs="Courier New"/>
+          <w:strike/>
+          <w:color w:val="000000"/>
+          <w:sz w:val="18"/>
+          <w:szCs w:val="18"/>
+          <w:lang w:val="en-US"/>
+        </w:rPr>
+      </w:pPr>
+      <w:r>
+        <w:rPr>
+          <w:rFonts w:ascii="Courier" w:hAnsi="Courier" w:cs="Courier New"/>
+          <w:strike/>
+          <w:color w:val="000000"/>
+          <w:sz w:val="18"/>
+          <w:szCs w:val="18"/>
+          <w:lang w:val="en-US"/>
+        </w:rPr>
+        <w:t>* The notion of tables which are “</w:t>
+      </w:r>
+      <w:proofErr w:type="spellStart"/>
+      <w:r>
+        <w:rPr>
+          <w:rFonts w:ascii="Courier" w:hAnsi="Courier" w:cs="Courier New"/>
+          <w:strike/>
+          <w:color w:val="000000"/>
+          <w:sz w:val="18"/>
+          <w:szCs w:val="18"/>
+          <w:lang w:val="en-US"/>
+        </w:rPr>
+        <w:t>quantumly</w:t>
+      </w:r>
+      <w:proofErr w:type="spellEnd"/>
+      <w:r>
+        <w:rPr>
+          <w:rFonts w:ascii="Courier" w:hAnsi="Courier" w:cs="Courier New"/>
+          <w:strike/>
+          <w:color w:val="000000"/>
+          <w:sz w:val="18"/>
+          <w:szCs w:val="18"/>
+          <w:lang w:val="en-US"/>
+        </w:rPr>
+        <w:t xml:space="preserve"> accessible” are mentioned for the first time on this page. I think this could have been introduced earlier (e.g. in a background section).</w:t>
       </w:r>
     </w:p>
     <w:p>
@@ -2030,6 +2662,537 @@
           <w:lang w:val="en-US"/>
         </w:rPr>
         <w:t>make this reasonable.</w:t>
+      </w:r>
+    </w:p>
+    <w:p>
+      <w:pPr>
+        <w:tabs>
+          <w:tab w:val="left" w:pos="916"/>
+          <w:tab w:val="left" w:pos="1832"/>
+          <w:tab w:val="left" w:pos="2748"/>
+          <w:tab w:val="left" w:pos="3664"/>
+          <w:tab w:val="left" w:pos="4580"/>
+          <w:tab w:val="left" w:pos="5496"/>
+          <w:tab w:val="left" w:pos="6412"/>
+          <w:tab w:val="left" w:pos="7328"/>
+          <w:tab w:val="left" w:pos="8244"/>
+          <w:tab w:val="left" w:pos="9160"/>
+          <w:tab w:val="left" w:pos="10076"/>
+          <w:tab w:val="left" w:pos="10992"/>
+          <w:tab w:val="left" w:pos="11908"/>
+          <w:tab w:val="left" w:pos="12824"/>
+          <w:tab w:val="left" w:pos="13740"/>
+          <w:tab w:val="left" w:pos="14656"/>
+        </w:tabs>
+        <w:rPr>
+          <w:rFonts w:ascii="Courier" w:hAnsi="Courier" w:cs="Courier New"/>
+          <w:color w:val="000000"/>
+          <w:sz w:val="18"/>
+          <w:szCs w:val="18"/>
+          <w:lang w:val="en-US"/>
+        </w:rPr>
+      </w:pPr>
+      <w:r>
+        <w:rPr>
+          <w:rFonts w:ascii="Courier" w:hAnsi="Courier" w:cs="Courier New"/>
+          <w:color w:val="000000"/>
+          <w:sz w:val="18"/>
+          <w:szCs w:val="18"/>
+          <w:lang w:val="en-US"/>
+        </w:rPr>
+        <w:t>* The final paragraph being placed at the start of the proof would have helped</w:t>
+      </w:r>
+    </w:p>
+    <w:p>
+      <w:pPr>
+        <w:tabs>
+          <w:tab w:val="left" w:pos="916"/>
+          <w:tab w:val="left" w:pos="1832"/>
+          <w:tab w:val="left" w:pos="2748"/>
+          <w:tab w:val="left" w:pos="3664"/>
+          <w:tab w:val="left" w:pos="4580"/>
+          <w:tab w:val="left" w:pos="5496"/>
+          <w:tab w:val="left" w:pos="6412"/>
+          <w:tab w:val="left" w:pos="7328"/>
+          <w:tab w:val="left" w:pos="8244"/>
+          <w:tab w:val="left" w:pos="9160"/>
+          <w:tab w:val="left" w:pos="10076"/>
+          <w:tab w:val="left" w:pos="10992"/>
+          <w:tab w:val="left" w:pos="11908"/>
+          <w:tab w:val="left" w:pos="12824"/>
+          <w:tab w:val="left" w:pos="13740"/>
+          <w:tab w:val="left" w:pos="14656"/>
+        </w:tabs>
+        <w:rPr>
+          <w:rFonts w:ascii="Courier" w:hAnsi="Courier" w:cs="Courier New"/>
+          <w:color w:val="FF0000"/>
+          <w:sz w:val="18"/>
+          <w:szCs w:val="18"/>
+          <w:lang w:val="en-US"/>
+        </w:rPr>
+      </w:pPr>
+      <w:r>
+        <w:rPr>
+          <w:rFonts w:ascii="Courier" w:hAnsi="Courier" w:cs="Courier New"/>
+          <w:color w:val="FF0000"/>
+          <w:sz w:val="18"/>
+          <w:szCs w:val="18"/>
+          <w:lang w:val="en-US"/>
+        </w:rPr>
+        <w:t>Not sure about this</w:t>
+      </w:r>
+    </w:p>
+    <w:p>
+      <w:pPr>
+        <w:tabs>
+          <w:tab w:val="left" w:pos="916"/>
+          <w:tab w:val="left" w:pos="1832"/>
+          <w:tab w:val="left" w:pos="2748"/>
+          <w:tab w:val="left" w:pos="3664"/>
+          <w:tab w:val="left" w:pos="4580"/>
+          <w:tab w:val="left" w:pos="5496"/>
+          <w:tab w:val="left" w:pos="6412"/>
+          <w:tab w:val="left" w:pos="7328"/>
+          <w:tab w:val="left" w:pos="8244"/>
+          <w:tab w:val="left" w:pos="9160"/>
+          <w:tab w:val="left" w:pos="10076"/>
+          <w:tab w:val="left" w:pos="10992"/>
+          <w:tab w:val="left" w:pos="11908"/>
+          <w:tab w:val="left" w:pos="12824"/>
+          <w:tab w:val="left" w:pos="13740"/>
+          <w:tab w:val="left" w:pos="14656"/>
+        </w:tabs>
+        <w:rPr>
+          <w:rFonts w:ascii="Courier" w:hAnsi="Courier" w:cs="Courier New"/>
+          <w:strike/>
+          <w:color w:val="000000"/>
+          <w:sz w:val="18"/>
+          <w:szCs w:val="18"/>
+          <w:lang w:val="en-US"/>
+        </w:rPr>
+      </w:pPr>
+      <w:r>
+        <w:rPr>
+          <w:rFonts w:ascii="Courier" w:hAnsi="Courier" w:cs="Courier New"/>
+          <w:strike/>
+          <w:color w:val="000000"/>
+          <w:sz w:val="18"/>
+          <w:szCs w:val="18"/>
+          <w:lang w:val="en-US"/>
+        </w:rPr>
+        <w:t>* Typo: “</w:t>
+      </w:r>
+      <w:proofErr w:type="spellStart"/>
+      <w:r>
+        <w:rPr>
+          <w:rFonts w:ascii="Courier" w:hAnsi="Courier" w:cs="Courier New"/>
+          <w:strike/>
+          <w:color w:val="000000"/>
+          <w:sz w:val="18"/>
+          <w:szCs w:val="18"/>
+          <w:lang w:val="en-US"/>
+        </w:rPr>
+        <w:t>sitll</w:t>
+      </w:r>
+      <w:proofErr w:type="spellEnd"/>
+      <w:r>
+        <w:rPr>
+          <w:rFonts w:ascii="Courier" w:hAnsi="Courier" w:cs="Courier New"/>
+          <w:strike/>
+          <w:color w:val="000000"/>
+          <w:sz w:val="18"/>
+          <w:szCs w:val="18"/>
+          <w:lang w:val="en-US"/>
+        </w:rPr>
+        <w:t>”</w:t>
+      </w:r>
+    </w:p>
+    <w:p>
+      <w:pPr>
+        <w:tabs>
+          <w:tab w:val="left" w:pos="916"/>
+          <w:tab w:val="left" w:pos="1832"/>
+          <w:tab w:val="left" w:pos="2748"/>
+          <w:tab w:val="left" w:pos="3664"/>
+          <w:tab w:val="left" w:pos="4580"/>
+          <w:tab w:val="left" w:pos="5496"/>
+          <w:tab w:val="left" w:pos="6412"/>
+          <w:tab w:val="left" w:pos="7328"/>
+          <w:tab w:val="left" w:pos="8244"/>
+          <w:tab w:val="left" w:pos="9160"/>
+          <w:tab w:val="left" w:pos="10076"/>
+          <w:tab w:val="left" w:pos="10992"/>
+          <w:tab w:val="left" w:pos="11908"/>
+          <w:tab w:val="left" w:pos="12824"/>
+          <w:tab w:val="left" w:pos="13740"/>
+          <w:tab w:val="left" w:pos="14656"/>
+        </w:tabs>
+        <w:rPr>
+          <w:rFonts w:ascii="Courier" w:hAnsi="Courier" w:cs="Courier New"/>
+          <w:strike/>
+          <w:color w:val="000000"/>
+          <w:sz w:val="18"/>
+          <w:szCs w:val="18"/>
+          <w:lang w:val="en-US"/>
+        </w:rPr>
+      </w:pPr>
+      <w:r>
+        <w:rPr>
+          <w:rFonts w:ascii="Courier" w:hAnsi="Courier" w:cs="Courier New"/>
+          <w:strike/>
+          <w:color w:val="000000"/>
+          <w:sz w:val="18"/>
+          <w:szCs w:val="18"/>
+          <w:lang w:val="en-US"/>
+        </w:rPr>
+        <w:t xml:space="preserve">* When in the proof of Lemma 2 I see “we add a measurement to the party…” I can’t help but feel that measurement (or what it corresponds to in a possibility table) and party should have been defined clearly before now. Those not familiar with Bell experiments, </w:t>
+      </w:r>
+      <w:proofErr w:type="spellStart"/>
+      <w:r>
+        <w:rPr>
+          <w:rFonts w:ascii="Courier" w:hAnsi="Courier" w:cs="Courier New"/>
+          <w:strike/>
+          <w:color w:val="000000"/>
+          <w:sz w:val="18"/>
+          <w:szCs w:val="18"/>
+          <w:lang w:val="en-US"/>
+        </w:rPr>
+        <w:t>etc</w:t>
+      </w:r>
+      <w:proofErr w:type="spellEnd"/>
+      <w:r>
+        <w:rPr>
+          <w:rFonts w:ascii="Courier" w:hAnsi="Courier" w:cs="Courier New"/>
+          <w:strike/>
+          <w:color w:val="000000"/>
+          <w:sz w:val="18"/>
+          <w:szCs w:val="18"/>
+          <w:lang w:val="en-US"/>
+        </w:rPr>
+        <w:t>, and tables of the kind that are under consideration, are likely to have difficulty in following at this point again otherwise.</w:t>
+      </w:r>
+    </w:p>
+    <w:p>
+      <w:pPr>
+        <w:tabs>
+          <w:tab w:val="left" w:pos="916"/>
+          <w:tab w:val="left" w:pos="1832"/>
+          <w:tab w:val="left" w:pos="2748"/>
+          <w:tab w:val="left" w:pos="3664"/>
+          <w:tab w:val="left" w:pos="4580"/>
+          <w:tab w:val="left" w:pos="5496"/>
+          <w:tab w:val="left" w:pos="6412"/>
+          <w:tab w:val="left" w:pos="7328"/>
+          <w:tab w:val="left" w:pos="8244"/>
+          <w:tab w:val="left" w:pos="9160"/>
+          <w:tab w:val="left" w:pos="10076"/>
+          <w:tab w:val="left" w:pos="10992"/>
+          <w:tab w:val="left" w:pos="11908"/>
+          <w:tab w:val="left" w:pos="12824"/>
+          <w:tab w:val="left" w:pos="13740"/>
+          <w:tab w:val="left" w:pos="14656"/>
+        </w:tabs>
+        <w:rPr>
+          <w:rFonts w:ascii="Courier" w:hAnsi="Courier" w:cs="Courier New"/>
+          <w:strike/>
+          <w:color w:val="000000"/>
+          <w:sz w:val="18"/>
+          <w:szCs w:val="18"/>
+          <w:lang w:val="en-US"/>
+        </w:rPr>
+      </w:pPr>
+      <w:r>
+        <w:rPr>
+          <w:rFonts w:ascii="Courier" w:hAnsi="Courier" w:cs="Courier New"/>
+          <w:strike/>
+          <w:color w:val="000000"/>
+          <w:sz w:val="18"/>
+          <w:szCs w:val="18"/>
+          <w:lang w:val="en-US"/>
+        </w:rPr>
+        <w:t xml:space="preserve">* The term “deterministic grid” is used near the beginning of p5. This is very </w:t>
+      </w:r>
+      <w:proofErr w:type="spellStart"/>
+      <w:r>
+        <w:rPr>
+          <w:rFonts w:ascii="Courier" w:hAnsi="Courier" w:cs="Courier New"/>
+          <w:strike/>
+          <w:color w:val="000000"/>
+          <w:sz w:val="18"/>
+          <w:szCs w:val="18"/>
+          <w:lang w:val="en-US"/>
+        </w:rPr>
+        <w:t>specialised</w:t>
+      </w:r>
+      <w:proofErr w:type="spellEnd"/>
+      <w:r>
+        <w:rPr>
+          <w:rFonts w:ascii="Courier" w:hAnsi="Courier" w:cs="Courier New"/>
+          <w:strike/>
+          <w:color w:val="000000"/>
+          <w:sz w:val="18"/>
+          <w:szCs w:val="18"/>
+          <w:lang w:val="en-US"/>
+        </w:rPr>
+        <w:t xml:space="preserve"> terminology and has not been defined elsewhere in the article.</w:t>
+      </w:r>
+    </w:p>
+    <w:p>
+      <w:pPr>
+        <w:tabs>
+          <w:tab w:val="left" w:pos="916"/>
+          <w:tab w:val="left" w:pos="1832"/>
+          <w:tab w:val="left" w:pos="2748"/>
+          <w:tab w:val="left" w:pos="3664"/>
+          <w:tab w:val="left" w:pos="4580"/>
+          <w:tab w:val="left" w:pos="5496"/>
+          <w:tab w:val="left" w:pos="6412"/>
+          <w:tab w:val="left" w:pos="7328"/>
+          <w:tab w:val="left" w:pos="8244"/>
+          <w:tab w:val="left" w:pos="9160"/>
+          <w:tab w:val="left" w:pos="10076"/>
+          <w:tab w:val="left" w:pos="10992"/>
+          <w:tab w:val="left" w:pos="11908"/>
+          <w:tab w:val="left" w:pos="12824"/>
+          <w:tab w:val="left" w:pos="13740"/>
+          <w:tab w:val="left" w:pos="14656"/>
+        </w:tabs>
+        <w:rPr>
+          <w:rFonts w:ascii="Courier" w:hAnsi="Courier" w:cs="Courier New"/>
+          <w:strike/>
+          <w:color w:val="000000"/>
+          <w:sz w:val="18"/>
+          <w:szCs w:val="18"/>
+          <w:lang w:val="en-US"/>
+        </w:rPr>
+      </w:pPr>
+      <w:r>
+        <w:rPr>
+          <w:rFonts w:ascii="Courier" w:hAnsi="Courier" w:cs="Courier New"/>
+          <w:strike/>
+          <w:color w:val="000000"/>
+          <w:sz w:val="18"/>
+          <w:szCs w:val="18"/>
+          <w:lang w:val="en-US"/>
+        </w:rPr>
+        <w:t>* The deduction at the end of the proof of Lemma 2 relies on no-</w:t>
+      </w:r>
+      <w:proofErr w:type="spellStart"/>
+      <w:r>
+        <w:rPr>
+          <w:rFonts w:ascii="Courier" w:hAnsi="Courier" w:cs="Courier New"/>
+          <w:strike/>
+          <w:color w:val="000000"/>
+          <w:sz w:val="18"/>
+          <w:szCs w:val="18"/>
+          <w:lang w:val="en-US"/>
+        </w:rPr>
+        <w:t>signalling</w:t>
+      </w:r>
+      <w:proofErr w:type="spellEnd"/>
+      <w:r>
+        <w:rPr>
+          <w:rFonts w:ascii="Courier" w:hAnsi="Courier" w:cs="Courier New"/>
+          <w:strike/>
+          <w:color w:val="000000"/>
+          <w:sz w:val="18"/>
+          <w:szCs w:val="18"/>
+          <w:lang w:val="en-US"/>
+        </w:rPr>
+        <w:t>, but this has not been explained anywhere, and the non-specialist reader would surely have trouble in reproducing the reasoning here</w:t>
+      </w:r>
+    </w:p>
+    <w:p>
+      <w:pPr>
+        <w:tabs>
+          <w:tab w:val="left" w:pos="916"/>
+          <w:tab w:val="left" w:pos="1832"/>
+          <w:tab w:val="left" w:pos="2748"/>
+          <w:tab w:val="left" w:pos="3664"/>
+          <w:tab w:val="left" w:pos="4580"/>
+          <w:tab w:val="left" w:pos="5496"/>
+          <w:tab w:val="left" w:pos="6412"/>
+          <w:tab w:val="left" w:pos="7328"/>
+          <w:tab w:val="left" w:pos="8244"/>
+          <w:tab w:val="left" w:pos="9160"/>
+          <w:tab w:val="left" w:pos="10076"/>
+          <w:tab w:val="left" w:pos="10992"/>
+          <w:tab w:val="left" w:pos="11908"/>
+          <w:tab w:val="left" w:pos="12824"/>
+          <w:tab w:val="left" w:pos="13740"/>
+          <w:tab w:val="left" w:pos="14656"/>
+        </w:tabs>
+        <w:rPr>
+          <w:rFonts w:ascii="Courier" w:hAnsi="Courier" w:cs="Courier New"/>
+          <w:strike/>
+          <w:color w:val="FF0000"/>
+          <w:sz w:val="18"/>
+          <w:szCs w:val="18"/>
+          <w:lang w:val="en-US"/>
+        </w:rPr>
+      </w:pPr>
+      <w:r>
+        <w:rPr>
+          <w:rFonts w:ascii="Courier" w:hAnsi="Courier" w:cs="Courier New"/>
+          <w:strike/>
+          <w:color w:val="000000"/>
+          <w:sz w:val="18"/>
+          <w:szCs w:val="18"/>
+          <w:lang w:val="en-US"/>
+        </w:rPr>
+        <w:t>* The final paragraph of this section could actually be stated as a result (a proposition perhaps) in its own right</w:t>
+      </w:r>
+      <w:r>
+        <w:rPr>
+          <w:rFonts w:ascii="Courier" w:hAnsi="Courier" w:cs="Courier New"/>
+          <w:strike/>
+          <w:color w:val="000000"/>
+          <w:sz w:val="18"/>
+          <w:szCs w:val="18"/>
+          <w:lang w:val="en-US"/>
+        </w:rPr>
+        <w:t xml:space="preserve"> </w:t>
+      </w:r>
+      <w:r>
+        <w:rPr>
+          <w:rFonts w:ascii="Courier" w:hAnsi="Courier" w:cs="Courier New"/>
+          <w:color w:val="FF0000"/>
+          <w:sz w:val="18"/>
+          <w:szCs w:val="18"/>
+          <w:lang w:val="en-US"/>
+        </w:rPr>
+        <w:t xml:space="preserve">I’m not quite sure how </w:t>
+      </w:r>
+      <w:proofErr w:type="spellStart"/>
+      <w:r>
+        <w:rPr>
+          <w:rFonts w:ascii="Courier" w:hAnsi="Courier" w:cs="Courier New"/>
+          <w:color w:val="FF0000"/>
+          <w:sz w:val="18"/>
+          <w:szCs w:val="18"/>
+          <w:lang w:val="en-US"/>
+        </w:rPr>
+        <w:t>tot</w:t>
+      </w:r>
+      <w:proofErr w:type="spellEnd"/>
+      <w:r>
+        <w:rPr>
+          <w:rFonts w:ascii="Courier" w:hAnsi="Courier" w:cs="Courier New"/>
+          <w:color w:val="FF0000"/>
+          <w:sz w:val="18"/>
+          <w:szCs w:val="18"/>
+          <w:lang w:val="en-US"/>
+        </w:rPr>
+        <w:t xml:space="preserve"> make this work- it is the theorem title. Perhaps I’ve misunderstood.</w:t>
+      </w:r>
+    </w:p>
+    <w:p>
+      <w:pPr>
+        <w:tabs>
+          <w:tab w:val="left" w:pos="916"/>
+          <w:tab w:val="left" w:pos="1832"/>
+          <w:tab w:val="left" w:pos="2748"/>
+          <w:tab w:val="left" w:pos="3664"/>
+          <w:tab w:val="left" w:pos="4580"/>
+          <w:tab w:val="left" w:pos="5496"/>
+          <w:tab w:val="left" w:pos="6412"/>
+          <w:tab w:val="left" w:pos="7328"/>
+          <w:tab w:val="left" w:pos="8244"/>
+          <w:tab w:val="left" w:pos="9160"/>
+          <w:tab w:val="left" w:pos="10076"/>
+          <w:tab w:val="left" w:pos="10992"/>
+          <w:tab w:val="left" w:pos="11908"/>
+          <w:tab w:val="left" w:pos="12824"/>
+          <w:tab w:val="left" w:pos="13740"/>
+          <w:tab w:val="left" w:pos="14656"/>
+        </w:tabs>
+        <w:rPr>
+          <w:rFonts w:ascii="Courier" w:hAnsi="Courier" w:cs="Courier New"/>
+          <w:strike/>
+          <w:color w:val="000000"/>
+          <w:sz w:val="18"/>
+          <w:szCs w:val="18"/>
+          <w:lang w:val="en-US"/>
+        </w:rPr>
+      </w:pPr>
+      <w:r>
+        <w:rPr>
+          <w:rFonts w:ascii="Courier" w:hAnsi="Courier" w:cs="Courier New"/>
+          <w:strike/>
+          <w:color w:val="000000"/>
+          <w:sz w:val="18"/>
+          <w:szCs w:val="18"/>
+          <w:lang w:val="en-US"/>
+        </w:rPr>
+        <w:t>* “any 1” in this paragraph should also read “some 1”</w:t>
+      </w:r>
+    </w:p>
+    <w:p>
+      <w:pPr>
+        <w:tabs>
+          <w:tab w:val="left" w:pos="916"/>
+          <w:tab w:val="left" w:pos="1832"/>
+          <w:tab w:val="left" w:pos="2748"/>
+          <w:tab w:val="left" w:pos="3664"/>
+          <w:tab w:val="left" w:pos="4580"/>
+          <w:tab w:val="left" w:pos="5496"/>
+          <w:tab w:val="left" w:pos="6412"/>
+          <w:tab w:val="left" w:pos="7328"/>
+          <w:tab w:val="left" w:pos="8244"/>
+          <w:tab w:val="left" w:pos="9160"/>
+          <w:tab w:val="left" w:pos="10076"/>
+          <w:tab w:val="left" w:pos="10992"/>
+          <w:tab w:val="left" w:pos="11908"/>
+          <w:tab w:val="left" w:pos="12824"/>
+          <w:tab w:val="left" w:pos="13740"/>
+          <w:tab w:val="left" w:pos="14656"/>
+        </w:tabs>
+        <w:rPr>
+          <w:rFonts w:ascii="Courier" w:hAnsi="Courier" w:cs="Courier New"/>
+          <w:color w:val="000000"/>
+          <w:sz w:val="18"/>
+          <w:szCs w:val="18"/>
+          <w:lang w:val="en-US"/>
+        </w:rPr>
+      </w:pPr>
+    </w:p>
+    <w:p>
+      <w:pPr>
+        <w:tabs>
+          <w:tab w:val="left" w:pos="916"/>
+          <w:tab w:val="left" w:pos="1832"/>
+          <w:tab w:val="left" w:pos="2748"/>
+          <w:tab w:val="left" w:pos="3664"/>
+          <w:tab w:val="left" w:pos="4580"/>
+          <w:tab w:val="left" w:pos="5496"/>
+          <w:tab w:val="left" w:pos="6412"/>
+          <w:tab w:val="left" w:pos="7328"/>
+          <w:tab w:val="left" w:pos="8244"/>
+          <w:tab w:val="left" w:pos="9160"/>
+          <w:tab w:val="left" w:pos="10076"/>
+          <w:tab w:val="left" w:pos="10992"/>
+          <w:tab w:val="left" w:pos="11908"/>
+          <w:tab w:val="left" w:pos="12824"/>
+          <w:tab w:val="left" w:pos="13740"/>
+          <w:tab w:val="left" w:pos="14656"/>
+        </w:tabs>
+        <w:rPr>
+          <w:rFonts w:ascii="Courier" w:hAnsi="Courier" w:cs="Courier New"/>
+          <w:color w:val="000000"/>
+          <w:sz w:val="18"/>
+          <w:szCs w:val="18"/>
+          <w:lang w:val="en-US"/>
+        </w:rPr>
+      </w:pPr>
+      <w:r>
+        <w:rPr>
+          <w:rFonts w:ascii="Courier" w:hAnsi="Courier" w:cs="Courier New"/>
+          <w:color w:val="000000"/>
+          <w:sz w:val="18"/>
+          <w:szCs w:val="18"/>
+          <w:lang w:val="en-US"/>
+        </w:rPr>
+        <w:t>Section IV:</w:t>
       </w:r>
       <w:bookmarkStart w:id="0" w:name="_GoBack"/>
       <w:bookmarkEnd w:id="0"/>
@@ -2070,395 +3233,51 @@
           <w:szCs w:val="18"/>
           <w:lang w:val="en-US"/>
         </w:rPr>
-        <w:t>* The final paragraph being placed at the start of the proof would have helped</w:t>
-      </w:r>
-    </w:p>
-    <w:p>
-      <w:pPr>
-        <w:tabs>
-          <w:tab w:val="left" w:pos="916"/>
-          <w:tab w:val="left" w:pos="1832"/>
-          <w:tab w:val="left" w:pos="2748"/>
-          <w:tab w:val="left" w:pos="3664"/>
-          <w:tab w:val="left" w:pos="4580"/>
-          <w:tab w:val="left" w:pos="5496"/>
-          <w:tab w:val="left" w:pos="6412"/>
-          <w:tab w:val="left" w:pos="7328"/>
-          <w:tab w:val="left" w:pos="8244"/>
-          <w:tab w:val="left" w:pos="9160"/>
-          <w:tab w:val="left" w:pos="10076"/>
-          <w:tab w:val="left" w:pos="10992"/>
-          <w:tab w:val="left" w:pos="11908"/>
-          <w:tab w:val="left" w:pos="12824"/>
-          <w:tab w:val="left" w:pos="13740"/>
-          <w:tab w:val="left" w:pos="14656"/>
-        </w:tabs>
-        <w:rPr>
-          <w:rFonts w:ascii="Courier" w:hAnsi="Courier" w:cs="Courier New"/>
-          <w:color w:val="FF0000"/>
-          <w:sz w:val="18"/>
-          <w:szCs w:val="18"/>
-          <w:lang w:val="en-US"/>
-        </w:rPr>
-      </w:pPr>
-      <w:r>
-        <w:rPr>
-          <w:rFonts w:ascii="Courier" w:hAnsi="Courier" w:cs="Courier New"/>
-          <w:color w:val="FF0000"/>
-          <w:sz w:val="18"/>
-          <w:szCs w:val="18"/>
-          <w:lang w:val="en-US"/>
-        </w:rPr>
-        <w:t>Not sure about this</w:t>
-      </w:r>
-    </w:p>
-    <w:p>
-      <w:pPr>
-        <w:tabs>
-          <w:tab w:val="left" w:pos="916"/>
-          <w:tab w:val="left" w:pos="1832"/>
-          <w:tab w:val="left" w:pos="2748"/>
-          <w:tab w:val="left" w:pos="3664"/>
-          <w:tab w:val="left" w:pos="4580"/>
-          <w:tab w:val="left" w:pos="5496"/>
-          <w:tab w:val="left" w:pos="6412"/>
-          <w:tab w:val="left" w:pos="7328"/>
-          <w:tab w:val="left" w:pos="8244"/>
-          <w:tab w:val="left" w:pos="9160"/>
-          <w:tab w:val="left" w:pos="10076"/>
-          <w:tab w:val="left" w:pos="10992"/>
-          <w:tab w:val="left" w:pos="11908"/>
-          <w:tab w:val="left" w:pos="12824"/>
-          <w:tab w:val="left" w:pos="13740"/>
-          <w:tab w:val="left" w:pos="14656"/>
-        </w:tabs>
-        <w:rPr>
-          <w:rFonts w:ascii="Courier" w:hAnsi="Courier" w:cs="Courier New"/>
-          <w:strike/>
-          <w:color w:val="000000"/>
-          <w:sz w:val="18"/>
-          <w:szCs w:val="18"/>
-          <w:lang w:val="en-US"/>
-        </w:rPr>
-      </w:pPr>
-      <w:r>
-        <w:rPr>
-          <w:rFonts w:ascii="Courier" w:hAnsi="Courier" w:cs="Courier New"/>
-          <w:strike/>
-          <w:color w:val="000000"/>
-          <w:sz w:val="18"/>
-          <w:szCs w:val="18"/>
-          <w:lang w:val="en-US"/>
-        </w:rPr>
-        <w:t>* Typo: “sitll”</w:t>
-      </w:r>
-    </w:p>
-    <w:p>
-      <w:pPr>
-        <w:tabs>
-          <w:tab w:val="left" w:pos="916"/>
-          <w:tab w:val="left" w:pos="1832"/>
-          <w:tab w:val="left" w:pos="2748"/>
-          <w:tab w:val="left" w:pos="3664"/>
-          <w:tab w:val="left" w:pos="4580"/>
-          <w:tab w:val="left" w:pos="5496"/>
-          <w:tab w:val="left" w:pos="6412"/>
-          <w:tab w:val="left" w:pos="7328"/>
-          <w:tab w:val="left" w:pos="8244"/>
-          <w:tab w:val="left" w:pos="9160"/>
-          <w:tab w:val="left" w:pos="10076"/>
-          <w:tab w:val="left" w:pos="10992"/>
-          <w:tab w:val="left" w:pos="11908"/>
-          <w:tab w:val="left" w:pos="12824"/>
-          <w:tab w:val="left" w:pos="13740"/>
-          <w:tab w:val="left" w:pos="14656"/>
-        </w:tabs>
-        <w:rPr>
-          <w:rFonts w:ascii="Courier" w:hAnsi="Courier" w:cs="Courier New"/>
-          <w:strike/>
-          <w:color w:val="000000"/>
-          <w:sz w:val="18"/>
-          <w:szCs w:val="18"/>
-          <w:lang w:val="en-US"/>
-        </w:rPr>
-      </w:pPr>
-      <w:r>
-        <w:rPr>
-          <w:rFonts w:ascii="Courier" w:hAnsi="Courier" w:cs="Courier New"/>
-          <w:strike/>
-          <w:color w:val="000000"/>
-          <w:sz w:val="18"/>
-          <w:szCs w:val="18"/>
-          <w:lang w:val="en-US"/>
-        </w:rPr>
-        <w:t>* When in the proof of Lemma 2 I see “we add a measurement to the party…” I can’t help but feel that measurement (or what it corresponds to in a possibility table) and party should have been defined clearly before now. Those not familiar with Bell experiments, etc, and tables of the kind that are under consideration, are likely to have difficulty in following at this point again otherwise.</w:t>
-      </w:r>
-    </w:p>
-    <w:p>
-      <w:pPr>
-        <w:tabs>
-          <w:tab w:val="left" w:pos="916"/>
-          <w:tab w:val="left" w:pos="1832"/>
-          <w:tab w:val="left" w:pos="2748"/>
-          <w:tab w:val="left" w:pos="3664"/>
-          <w:tab w:val="left" w:pos="4580"/>
-          <w:tab w:val="left" w:pos="5496"/>
-          <w:tab w:val="left" w:pos="6412"/>
-          <w:tab w:val="left" w:pos="7328"/>
-          <w:tab w:val="left" w:pos="8244"/>
-          <w:tab w:val="left" w:pos="9160"/>
-          <w:tab w:val="left" w:pos="10076"/>
-          <w:tab w:val="left" w:pos="10992"/>
-          <w:tab w:val="left" w:pos="11908"/>
-          <w:tab w:val="left" w:pos="12824"/>
-          <w:tab w:val="left" w:pos="13740"/>
-          <w:tab w:val="left" w:pos="14656"/>
-        </w:tabs>
-        <w:rPr>
-          <w:rFonts w:ascii="Courier" w:hAnsi="Courier" w:cs="Courier New"/>
-          <w:strike/>
-          <w:color w:val="000000"/>
-          <w:sz w:val="18"/>
-          <w:szCs w:val="18"/>
-          <w:lang w:val="en-US"/>
-        </w:rPr>
-      </w:pPr>
-      <w:r>
-        <w:rPr>
-          <w:rFonts w:ascii="Courier" w:hAnsi="Courier" w:cs="Courier New"/>
-          <w:strike/>
-          <w:color w:val="000000"/>
-          <w:sz w:val="18"/>
-          <w:szCs w:val="18"/>
-          <w:lang w:val="en-US"/>
-        </w:rPr>
-        <w:t>* The term “deterministic grid” is used near the beginning of p5. This is very specialised terminology and has not been defined elsewhere in the article.</w:t>
-      </w:r>
-    </w:p>
-    <w:p>
-      <w:pPr>
-        <w:tabs>
-          <w:tab w:val="left" w:pos="916"/>
-          <w:tab w:val="left" w:pos="1832"/>
-          <w:tab w:val="left" w:pos="2748"/>
-          <w:tab w:val="left" w:pos="3664"/>
-          <w:tab w:val="left" w:pos="4580"/>
-          <w:tab w:val="left" w:pos="5496"/>
-          <w:tab w:val="left" w:pos="6412"/>
-          <w:tab w:val="left" w:pos="7328"/>
-          <w:tab w:val="left" w:pos="8244"/>
-          <w:tab w:val="left" w:pos="9160"/>
-          <w:tab w:val="left" w:pos="10076"/>
-          <w:tab w:val="left" w:pos="10992"/>
-          <w:tab w:val="left" w:pos="11908"/>
-          <w:tab w:val="left" w:pos="12824"/>
-          <w:tab w:val="left" w:pos="13740"/>
-          <w:tab w:val="left" w:pos="14656"/>
-        </w:tabs>
-        <w:rPr>
-          <w:rFonts w:ascii="Courier" w:hAnsi="Courier" w:cs="Courier New"/>
-          <w:strike/>
-          <w:color w:val="000000"/>
-          <w:sz w:val="18"/>
-          <w:szCs w:val="18"/>
-          <w:lang w:val="en-US"/>
-        </w:rPr>
-      </w:pPr>
-      <w:r>
-        <w:rPr>
-          <w:rFonts w:ascii="Courier" w:hAnsi="Courier" w:cs="Courier New"/>
-          <w:strike/>
-          <w:color w:val="000000"/>
-          <w:sz w:val="18"/>
-          <w:szCs w:val="18"/>
-          <w:lang w:val="en-US"/>
-        </w:rPr>
-        <w:t>* The deduction at the end of the proof of Lemma 2 relies on no-signalling, but this has not been explained anywhere, and the non-specialist reader would surely have trouble in reproducing the reasoning here</w:t>
-      </w:r>
-    </w:p>
-    <w:p>
-      <w:pPr>
-        <w:tabs>
-          <w:tab w:val="left" w:pos="916"/>
-          <w:tab w:val="left" w:pos="1832"/>
-          <w:tab w:val="left" w:pos="2748"/>
-          <w:tab w:val="left" w:pos="3664"/>
-          <w:tab w:val="left" w:pos="4580"/>
-          <w:tab w:val="left" w:pos="5496"/>
-          <w:tab w:val="left" w:pos="6412"/>
-          <w:tab w:val="left" w:pos="7328"/>
-          <w:tab w:val="left" w:pos="8244"/>
-          <w:tab w:val="left" w:pos="9160"/>
-          <w:tab w:val="left" w:pos="10076"/>
-          <w:tab w:val="left" w:pos="10992"/>
-          <w:tab w:val="left" w:pos="11908"/>
-          <w:tab w:val="left" w:pos="12824"/>
-          <w:tab w:val="left" w:pos="13740"/>
-          <w:tab w:val="left" w:pos="14656"/>
-        </w:tabs>
-        <w:rPr>
-          <w:rFonts w:ascii="Courier" w:hAnsi="Courier" w:cs="Courier New"/>
-          <w:color w:val="000000"/>
-          <w:sz w:val="18"/>
-          <w:szCs w:val="18"/>
-          <w:lang w:val="en-US"/>
-        </w:rPr>
-      </w:pPr>
-      <w:r>
-        <w:rPr>
-          <w:rFonts w:ascii="Courier" w:hAnsi="Courier" w:cs="Courier New"/>
-          <w:color w:val="000000"/>
-          <w:sz w:val="18"/>
-          <w:szCs w:val="18"/>
-          <w:lang w:val="en-US"/>
-        </w:rPr>
-        <w:t>* The final paragraph of this section could actually be stated as a result (a proposition perhaps) in its own right</w:t>
-      </w:r>
-    </w:p>
-    <w:p>
-      <w:pPr>
-        <w:tabs>
-          <w:tab w:val="left" w:pos="916"/>
-          <w:tab w:val="left" w:pos="1832"/>
-          <w:tab w:val="left" w:pos="2748"/>
-          <w:tab w:val="left" w:pos="3664"/>
-          <w:tab w:val="left" w:pos="4580"/>
-          <w:tab w:val="left" w:pos="5496"/>
-          <w:tab w:val="left" w:pos="6412"/>
-          <w:tab w:val="left" w:pos="7328"/>
-          <w:tab w:val="left" w:pos="8244"/>
-          <w:tab w:val="left" w:pos="9160"/>
-          <w:tab w:val="left" w:pos="10076"/>
-          <w:tab w:val="left" w:pos="10992"/>
-          <w:tab w:val="left" w:pos="11908"/>
-          <w:tab w:val="left" w:pos="12824"/>
-          <w:tab w:val="left" w:pos="13740"/>
-          <w:tab w:val="left" w:pos="14656"/>
-        </w:tabs>
-        <w:rPr>
-          <w:rFonts w:ascii="Courier" w:hAnsi="Courier" w:cs="Courier New"/>
-          <w:color w:val="000000"/>
-          <w:sz w:val="18"/>
-          <w:szCs w:val="18"/>
-          <w:lang w:val="en-US"/>
-        </w:rPr>
-      </w:pPr>
-      <w:r>
-        <w:rPr>
-          <w:rFonts w:ascii="Courier" w:hAnsi="Courier" w:cs="Courier New"/>
-          <w:color w:val="000000"/>
-          <w:sz w:val="18"/>
-          <w:szCs w:val="18"/>
-          <w:lang w:val="en-US"/>
-        </w:rPr>
-        <w:t>* “any 1” in this paragraph should also read “some 1”</w:t>
-      </w:r>
-    </w:p>
-    <w:p>
-      <w:pPr>
-        <w:tabs>
-          <w:tab w:val="left" w:pos="916"/>
-          <w:tab w:val="left" w:pos="1832"/>
-          <w:tab w:val="left" w:pos="2748"/>
-          <w:tab w:val="left" w:pos="3664"/>
-          <w:tab w:val="left" w:pos="4580"/>
-          <w:tab w:val="left" w:pos="5496"/>
-          <w:tab w:val="left" w:pos="6412"/>
-          <w:tab w:val="left" w:pos="7328"/>
-          <w:tab w:val="left" w:pos="8244"/>
-          <w:tab w:val="left" w:pos="9160"/>
-          <w:tab w:val="left" w:pos="10076"/>
-          <w:tab w:val="left" w:pos="10992"/>
-          <w:tab w:val="left" w:pos="11908"/>
-          <w:tab w:val="left" w:pos="12824"/>
-          <w:tab w:val="left" w:pos="13740"/>
-          <w:tab w:val="left" w:pos="14656"/>
-        </w:tabs>
-        <w:rPr>
-          <w:rFonts w:ascii="Courier" w:hAnsi="Courier" w:cs="Courier New"/>
-          <w:color w:val="000000"/>
-          <w:sz w:val="18"/>
-          <w:szCs w:val="18"/>
-          <w:lang w:val="en-US"/>
-        </w:rPr>
-      </w:pPr>
-    </w:p>
-    <w:p>
-      <w:pPr>
-        <w:tabs>
-          <w:tab w:val="left" w:pos="916"/>
-          <w:tab w:val="left" w:pos="1832"/>
-          <w:tab w:val="left" w:pos="2748"/>
-          <w:tab w:val="left" w:pos="3664"/>
-          <w:tab w:val="left" w:pos="4580"/>
-          <w:tab w:val="left" w:pos="5496"/>
-          <w:tab w:val="left" w:pos="6412"/>
-          <w:tab w:val="left" w:pos="7328"/>
-          <w:tab w:val="left" w:pos="8244"/>
-          <w:tab w:val="left" w:pos="9160"/>
-          <w:tab w:val="left" w:pos="10076"/>
-          <w:tab w:val="left" w:pos="10992"/>
-          <w:tab w:val="left" w:pos="11908"/>
-          <w:tab w:val="left" w:pos="12824"/>
-          <w:tab w:val="left" w:pos="13740"/>
-          <w:tab w:val="left" w:pos="14656"/>
-        </w:tabs>
-        <w:rPr>
-          <w:rFonts w:ascii="Courier" w:hAnsi="Courier" w:cs="Courier New"/>
-          <w:color w:val="000000"/>
-          <w:sz w:val="18"/>
-          <w:szCs w:val="18"/>
-          <w:lang w:val="en-US"/>
-        </w:rPr>
-      </w:pPr>
-      <w:r>
-        <w:rPr>
-          <w:rFonts w:ascii="Courier" w:hAnsi="Courier" w:cs="Courier New"/>
-          <w:color w:val="000000"/>
-          <w:sz w:val="18"/>
-          <w:szCs w:val="18"/>
-          <w:lang w:val="en-US"/>
-        </w:rPr>
-        <w:t>Section IV:</w:t>
-      </w:r>
-    </w:p>
-    <w:p>
-      <w:pPr>
-        <w:tabs>
-          <w:tab w:val="left" w:pos="916"/>
-          <w:tab w:val="left" w:pos="1832"/>
-          <w:tab w:val="left" w:pos="2748"/>
-          <w:tab w:val="left" w:pos="3664"/>
-          <w:tab w:val="left" w:pos="4580"/>
-          <w:tab w:val="left" w:pos="5496"/>
-          <w:tab w:val="left" w:pos="6412"/>
-          <w:tab w:val="left" w:pos="7328"/>
-          <w:tab w:val="left" w:pos="8244"/>
-          <w:tab w:val="left" w:pos="9160"/>
-          <w:tab w:val="left" w:pos="10076"/>
-          <w:tab w:val="left" w:pos="10992"/>
-          <w:tab w:val="left" w:pos="11908"/>
-          <w:tab w:val="left" w:pos="12824"/>
-          <w:tab w:val="left" w:pos="13740"/>
-          <w:tab w:val="left" w:pos="14656"/>
-        </w:tabs>
-        <w:rPr>
-          <w:rFonts w:ascii="Courier" w:hAnsi="Courier" w:cs="Courier New"/>
-          <w:color w:val="000000"/>
-          <w:sz w:val="18"/>
-          <w:szCs w:val="18"/>
-          <w:lang w:val="en-US"/>
-        </w:rPr>
-      </w:pPr>
-      <w:r>
-        <w:rPr>
-          <w:rFonts w:ascii="Courier" w:hAnsi="Courier" w:cs="Courier New"/>
-          <w:color w:val="000000"/>
-          <w:sz w:val="18"/>
-          <w:szCs w:val="18"/>
-          <w:lang w:val="en-US"/>
-        </w:rPr>
-        <w:t>* The first sentence here would be fine if it was simply recalling something from earlier in the article, but it’s too late and too brief to be introducing such a point at this stage. The notion of generalised no-signalling distribution should be made clear in a background section perhaps.</w:t>
+        <w:t xml:space="preserve">* The first sentence here would be fine if it was simply recalling something from earlier in the article, but it’s too late and too brief to be introducing such a point at this stage. The notion of </w:t>
+      </w:r>
+      <w:proofErr w:type="spellStart"/>
+      <w:r>
+        <w:rPr>
+          <w:rFonts w:ascii="Courier" w:hAnsi="Courier" w:cs="Courier New"/>
+          <w:color w:val="000000"/>
+          <w:sz w:val="18"/>
+          <w:szCs w:val="18"/>
+          <w:lang w:val="en-US"/>
+        </w:rPr>
+        <w:t>generalised</w:t>
+      </w:r>
+      <w:proofErr w:type="spellEnd"/>
+      <w:r>
+        <w:rPr>
+          <w:rFonts w:ascii="Courier" w:hAnsi="Courier" w:cs="Courier New"/>
+          <w:color w:val="000000"/>
+          <w:sz w:val="18"/>
+          <w:szCs w:val="18"/>
+          <w:lang w:val="en-US"/>
+        </w:rPr>
+        <w:t xml:space="preserve"> no-</w:t>
+      </w:r>
+      <w:proofErr w:type="spellStart"/>
+      <w:r>
+        <w:rPr>
+          <w:rFonts w:ascii="Courier" w:hAnsi="Courier" w:cs="Courier New"/>
+          <w:color w:val="000000"/>
+          <w:sz w:val="18"/>
+          <w:szCs w:val="18"/>
+          <w:lang w:val="en-US"/>
+        </w:rPr>
+        <w:t>signalling</w:t>
+      </w:r>
+      <w:proofErr w:type="spellEnd"/>
+      <w:r>
+        <w:rPr>
+          <w:rFonts w:ascii="Courier" w:hAnsi="Courier" w:cs="Courier New"/>
+          <w:color w:val="000000"/>
+          <w:sz w:val="18"/>
+          <w:szCs w:val="18"/>
+          <w:lang w:val="en-US"/>
+        </w:rPr>
+        <w:t xml:space="preserve"> distribution should be made clear in a background section perhaps.</w:t>
       </w:r>
     </w:p>
     <w:p>
@@ -2575,7 +3394,29 @@
           <w:szCs w:val="18"/>
           <w:lang w:val="en-US"/>
         </w:rPr>
-        <w:t>* Near the beginning of p6 there is a typo: “we will now present a constructions will”</w:t>
+        <w:t xml:space="preserve">* Near the beginning of p6 there is a typo: “we will now present </w:t>
+      </w:r>
+      <w:proofErr w:type="gramStart"/>
+      <w:r>
+        <w:rPr>
+          <w:rFonts w:ascii="Courier" w:hAnsi="Courier" w:cs="Courier New"/>
+          <w:color w:val="000000"/>
+          <w:sz w:val="18"/>
+          <w:szCs w:val="18"/>
+          <w:lang w:val="en-US"/>
+        </w:rPr>
+        <w:t>a constructions</w:t>
+      </w:r>
+      <w:proofErr w:type="gramEnd"/>
+      <w:r>
+        <w:rPr>
+          <w:rFonts w:ascii="Courier" w:hAnsi="Courier" w:cs="Courier New"/>
+          <w:color w:val="000000"/>
+          <w:sz w:val="18"/>
+          <w:szCs w:val="18"/>
+          <w:lang w:val="en-US"/>
+        </w:rPr>
+        <w:t xml:space="preserve"> will”</w:t>
       </w:r>
     </w:p>
     <w:p>
@@ -2653,7 +3494,73 @@
           <w:szCs w:val="18"/>
           <w:lang w:val="en-US"/>
         </w:rPr>
-        <w:t>* The pointer to a generalised Hardy paradox “given above” is not clear enough. Also, I wonder if it’s not a bit confusing to refer to generalised Hardy paradox especially given that there are many alternative generalisations, and that (if I located the correct one in this instance) the paradox in question is not really in the original Hardy form. Perhaps there is some better terminology here, though I only mention this as a thought rather than a firm recommendation for a change.</w:t>
+        <w:t xml:space="preserve">* The pointer to a </w:t>
+      </w:r>
+      <w:proofErr w:type="spellStart"/>
+      <w:r>
+        <w:rPr>
+          <w:rFonts w:ascii="Courier" w:hAnsi="Courier" w:cs="Courier New"/>
+          <w:color w:val="000000"/>
+          <w:sz w:val="18"/>
+          <w:szCs w:val="18"/>
+          <w:lang w:val="en-US"/>
+        </w:rPr>
+        <w:t>generalised</w:t>
+      </w:r>
+      <w:proofErr w:type="spellEnd"/>
+      <w:r>
+        <w:rPr>
+          <w:rFonts w:ascii="Courier" w:hAnsi="Courier" w:cs="Courier New"/>
+          <w:color w:val="000000"/>
+          <w:sz w:val="18"/>
+          <w:szCs w:val="18"/>
+          <w:lang w:val="en-US"/>
+        </w:rPr>
+        <w:t xml:space="preserve"> Hardy paradox “given above” is not clear enough. Also, I wonder if it’s not a bit confusing to refer to </w:t>
+      </w:r>
+      <w:proofErr w:type="spellStart"/>
+      <w:r>
+        <w:rPr>
+          <w:rFonts w:ascii="Courier" w:hAnsi="Courier" w:cs="Courier New"/>
+          <w:color w:val="000000"/>
+          <w:sz w:val="18"/>
+          <w:szCs w:val="18"/>
+          <w:lang w:val="en-US"/>
+        </w:rPr>
+        <w:t>generalised</w:t>
+      </w:r>
+      <w:proofErr w:type="spellEnd"/>
+      <w:r>
+        <w:rPr>
+          <w:rFonts w:ascii="Courier" w:hAnsi="Courier" w:cs="Courier New"/>
+          <w:color w:val="000000"/>
+          <w:sz w:val="18"/>
+          <w:szCs w:val="18"/>
+          <w:lang w:val="en-US"/>
+        </w:rPr>
+        <w:t xml:space="preserve"> Hardy paradox especially given that there are many alternative </w:t>
+      </w:r>
+      <w:proofErr w:type="spellStart"/>
+      <w:r>
+        <w:rPr>
+          <w:rFonts w:ascii="Courier" w:hAnsi="Courier" w:cs="Courier New"/>
+          <w:color w:val="000000"/>
+          <w:sz w:val="18"/>
+          <w:szCs w:val="18"/>
+          <w:lang w:val="en-US"/>
+        </w:rPr>
+        <w:t>generalisations</w:t>
+      </w:r>
+      <w:proofErr w:type="spellEnd"/>
+      <w:r>
+        <w:rPr>
+          <w:rFonts w:ascii="Courier" w:hAnsi="Courier" w:cs="Courier New"/>
+          <w:color w:val="000000"/>
+          <w:sz w:val="18"/>
+          <w:szCs w:val="18"/>
+          <w:lang w:val="en-US"/>
+        </w:rPr>
+        <w:t>, and that (if I located the correct one in this instance) the paradox in question is not really in the original Hardy form. Perhaps there is some better terminology here, though I only mention this as a thought rather than a firm recommendation for a change.</w:t>
       </w:r>
     </w:p>
     <w:p>
@@ -2799,7 +3706,29 @@
           <w:szCs w:val="18"/>
           <w:lang w:val="en-US"/>
         </w:rPr>
-        <w:t>As additional comments, I quite liked the discussion of why it is not clear that relaxing the assumptions, on the left hand column of p6, would not clearly lead to being able to embed more instances. This is very insightful. I also found the conclusion section to be very good.</w:t>
+        <w:t xml:space="preserve">As additional comments, I quite liked the discussion of why it is not clear that relaxing the assumptions, on the </w:t>
+      </w:r>
+      <w:proofErr w:type="gramStart"/>
+      <w:r>
+        <w:rPr>
+          <w:rFonts w:ascii="Courier" w:hAnsi="Courier" w:cs="Courier New"/>
+          <w:color w:val="000000"/>
+          <w:sz w:val="18"/>
+          <w:szCs w:val="18"/>
+          <w:lang w:val="en-US"/>
+        </w:rPr>
+        <w:t>left hand</w:t>
+      </w:r>
+      <w:proofErr w:type="gramEnd"/>
+      <w:r>
+        <w:rPr>
+          <w:rFonts w:ascii="Courier" w:hAnsi="Courier" w:cs="Courier New"/>
+          <w:color w:val="000000"/>
+          <w:sz w:val="18"/>
+          <w:szCs w:val="18"/>
+          <w:lang w:val="en-US"/>
+        </w:rPr>
+        <w:t xml:space="preserve"> column of p6, would not clearly lead to being able to embed more instances. This is very insightful. I also found the conclusion section to be very good.</w:t>
       </w:r>
     </w:p>
     <w:p>

</xml_diff>

<commit_message>
Added a lot more explanation for bullet pointed rules of scenario construction.
Amended figure to clearly show which literals were negative and which positive.
</commit_message>
<xml_diff>
--- a/JLCComments2.docx
+++ b/JLCComments2.docx
@@ -38,29 +38,7 @@
           <w:szCs w:val="18"/>
           <w:lang w:val="en-US"/>
         </w:rPr>
-        <w:t xml:space="preserve">In this </w:t>
-      </w:r>
-      <w:proofErr w:type="gramStart"/>
-      <w:r>
-        <w:rPr>
-          <w:rFonts w:ascii="Courier" w:hAnsi="Courier" w:cs="Courier New"/>
-          <w:color w:val="000000"/>
-          <w:sz w:val="18"/>
-          <w:szCs w:val="18"/>
-          <w:lang w:val="en-US"/>
-        </w:rPr>
-        <w:t>article</w:t>
-      </w:r>
-      <w:proofErr w:type="gramEnd"/>
-      <w:r>
-        <w:rPr>
-          <w:rFonts w:ascii="Courier" w:hAnsi="Courier" w:cs="Courier New"/>
-          <w:color w:val="000000"/>
-          <w:sz w:val="18"/>
-          <w:szCs w:val="18"/>
-          <w:lang w:val="en-US"/>
-        </w:rPr>
-        <w:t xml:space="preserve"> the author considers the question of deciding </w:t>
+        <w:t xml:space="preserve">In this article the author considers the question of deciding </w:t>
       </w:r>
       <w:proofErr w:type="spellStart"/>
       <w:r>
@@ -82,7 +60,7 @@
           <w:szCs w:val="18"/>
           <w:lang w:val="en-US"/>
         </w:rPr>
-        <w:t xml:space="preserve"> locality/nonlocality from empirical possibility tables. Previous results have shown certain scenarios (</w:t>
+        <w:t xml:space="preserve"> locality/nonlocality from empirical possibility tables. Previous results have shown certain scenarios (scenarios dictate the shape of the possibility table) to allow for efficient algorithms and identified others in which the problem becomes NP-Hard. The author identifies the remaining scenario which does not fall into the domain of applicability of previous results, and completes the </w:t>
       </w:r>
       <w:proofErr w:type="spellStart"/>
       <w:r>
@@ -93,7 +71,7 @@
           <w:szCs w:val="18"/>
           <w:lang w:val="en-US"/>
         </w:rPr>
-        <w:t>scenarios</w:t>
+        <w:t>characterisation</w:t>
       </w:r>
       <w:proofErr w:type="spellEnd"/>
       <w:r>
@@ -104,7 +82,7 @@
           <w:szCs w:val="18"/>
           <w:lang w:val="en-US"/>
         </w:rPr>
-        <w:t xml:space="preserve"> dictate the shape of the possibility table) to allow for efficient algorithms and identified others in which the problem becomes NP-Hard. The author identifies the remaining scenario which does not fall into the domain of applicability of previous results, and completes the </w:t>
+        <w:t xml:space="preserve"> of the complexity of deciding </w:t>
       </w:r>
       <w:proofErr w:type="spellStart"/>
       <w:r>
@@ -115,7 +93,7 @@
           <w:szCs w:val="18"/>
           <w:lang w:val="en-US"/>
         </w:rPr>
-        <w:t>characterisation</w:t>
+        <w:t>possibilistic</w:t>
       </w:r>
       <w:proofErr w:type="spellEnd"/>
       <w:r>
@@ -126,7 +104,7 @@
           <w:szCs w:val="18"/>
           <w:lang w:val="en-US"/>
         </w:rPr>
-        <w:t xml:space="preserve"> of the complexity of deciding </w:t>
+        <w:t xml:space="preserve"> locality by showing (2,3)-</w:t>
       </w:r>
       <w:proofErr w:type="spellStart"/>
       <w:r>
@@ -137,7 +115,7 @@
           <w:szCs w:val="18"/>
           <w:lang w:val="en-US"/>
         </w:rPr>
-        <w:t>possibilistic</w:t>
+        <w:t>Possloc</w:t>
       </w:r>
       <w:proofErr w:type="spellEnd"/>
       <w:r>
@@ -148,7 +126,75 @@
           <w:szCs w:val="18"/>
           <w:lang w:val="en-US"/>
         </w:rPr>
-        <w:t xml:space="preserve"> locality by showing (2,3)-</w:t>
+        <w:t xml:space="preserve"> to be NP-Hard. This is the first main contribution.</w:t>
+      </w:r>
+    </w:p>
+    <w:p>
+      <w:pPr>
+        <w:tabs>
+          <w:tab w:val="left" w:pos="916"/>
+          <w:tab w:val="left" w:pos="1832"/>
+          <w:tab w:val="left" w:pos="2748"/>
+          <w:tab w:val="left" w:pos="3664"/>
+          <w:tab w:val="left" w:pos="4580"/>
+          <w:tab w:val="left" w:pos="5496"/>
+          <w:tab w:val="left" w:pos="6412"/>
+          <w:tab w:val="left" w:pos="7328"/>
+          <w:tab w:val="left" w:pos="8244"/>
+          <w:tab w:val="left" w:pos="9160"/>
+          <w:tab w:val="left" w:pos="10076"/>
+          <w:tab w:val="left" w:pos="10992"/>
+          <w:tab w:val="left" w:pos="11908"/>
+          <w:tab w:val="left" w:pos="12824"/>
+          <w:tab w:val="left" w:pos="13740"/>
+          <w:tab w:val="left" w:pos="14656"/>
+        </w:tabs>
+        <w:rPr>
+          <w:rFonts w:ascii="Courier" w:hAnsi="Courier" w:cs="Courier New"/>
+          <w:color w:val="000000"/>
+          <w:sz w:val="18"/>
+          <w:szCs w:val="18"/>
+          <w:lang w:val="en-US"/>
+        </w:rPr>
+      </w:pPr>
+    </w:p>
+    <w:p>
+      <w:pPr>
+        <w:tabs>
+          <w:tab w:val="left" w:pos="916"/>
+          <w:tab w:val="left" w:pos="1832"/>
+          <w:tab w:val="left" w:pos="2748"/>
+          <w:tab w:val="left" w:pos="3664"/>
+          <w:tab w:val="left" w:pos="4580"/>
+          <w:tab w:val="left" w:pos="5496"/>
+          <w:tab w:val="left" w:pos="6412"/>
+          <w:tab w:val="left" w:pos="7328"/>
+          <w:tab w:val="left" w:pos="8244"/>
+          <w:tab w:val="left" w:pos="9160"/>
+          <w:tab w:val="left" w:pos="10076"/>
+          <w:tab w:val="left" w:pos="10992"/>
+          <w:tab w:val="left" w:pos="11908"/>
+          <w:tab w:val="left" w:pos="12824"/>
+          <w:tab w:val="left" w:pos="13740"/>
+          <w:tab w:val="left" w:pos="14656"/>
+        </w:tabs>
+        <w:rPr>
+          <w:rFonts w:ascii="Courier" w:hAnsi="Courier" w:cs="Courier New"/>
+          <w:color w:val="000000"/>
+          <w:sz w:val="18"/>
+          <w:szCs w:val="18"/>
+          <w:lang w:val="en-US"/>
+        </w:rPr>
+      </w:pPr>
+      <w:r>
+        <w:rPr>
+          <w:rFonts w:ascii="Courier" w:hAnsi="Courier" w:cs="Courier New"/>
+          <w:color w:val="000000"/>
+          <w:sz w:val="18"/>
+          <w:szCs w:val="18"/>
+          <w:lang w:val="en-US"/>
+        </w:rPr>
+        <w:t xml:space="preserve">The second contribution is that the author considers the issue of deciding complexity for classes of empirical possibility tables which are </w:t>
       </w:r>
       <w:proofErr w:type="spellStart"/>
       <w:r>
@@ -159,6 +205,94 @@
           <w:szCs w:val="18"/>
           <w:lang w:val="en-US"/>
         </w:rPr>
+        <w:t>realisable</w:t>
+      </w:r>
+      <w:proofErr w:type="spellEnd"/>
+      <w:r>
+        <w:rPr>
+          <w:rFonts w:ascii="Courier" w:hAnsi="Courier" w:cs="Courier New"/>
+          <w:color w:val="000000"/>
+          <w:sz w:val="18"/>
+          <w:szCs w:val="18"/>
+          <w:lang w:val="en-US"/>
+        </w:rPr>
+        <w:t xml:space="preserve"> by quantum theory (previous results hold for non-</w:t>
+      </w:r>
+      <w:proofErr w:type="spellStart"/>
+      <w:r>
+        <w:rPr>
+          <w:rFonts w:ascii="Courier" w:hAnsi="Courier" w:cs="Courier New"/>
+          <w:color w:val="000000"/>
+          <w:sz w:val="18"/>
+          <w:szCs w:val="18"/>
+          <w:lang w:val="en-US"/>
+        </w:rPr>
+        <w:t>signalling</w:t>
+      </w:r>
+      <w:proofErr w:type="spellEnd"/>
+      <w:r>
+        <w:rPr>
+          <w:rFonts w:ascii="Courier" w:hAnsi="Courier" w:cs="Courier New"/>
+          <w:color w:val="000000"/>
+          <w:sz w:val="18"/>
+          <w:szCs w:val="18"/>
+          <w:lang w:val="en-US"/>
+        </w:rPr>
+        <w:t xml:space="preserve"> tables, of which quantum </w:t>
+      </w:r>
+      <w:proofErr w:type="spellStart"/>
+      <w:r>
+        <w:rPr>
+          <w:rFonts w:ascii="Courier" w:hAnsi="Courier" w:cs="Courier New"/>
+          <w:color w:val="000000"/>
+          <w:sz w:val="18"/>
+          <w:szCs w:val="18"/>
+          <w:lang w:val="en-US"/>
+        </w:rPr>
+        <w:t>realisable</w:t>
+      </w:r>
+      <w:proofErr w:type="spellEnd"/>
+      <w:r>
+        <w:rPr>
+          <w:rFonts w:ascii="Courier" w:hAnsi="Courier" w:cs="Courier New"/>
+          <w:color w:val="000000"/>
+          <w:sz w:val="18"/>
+          <w:szCs w:val="18"/>
+          <w:lang w:val="en-US"/>
+        </w:rPr>
+        <w:t xml:space="preserve"> tables are a subclass). This is a very difficult topic on which relatively little is known. While the author does not resolve the issue, he does make notable progress by showing how to </w:t>
+      </w:r>
+      <w:proofErr w:type="spellStart"/>
+      <w:r>
+        <w:rPr>
+          <w:rFonts w:ascii="Courier" w:hAnsi="Courier" w:cs="Courier New"/>
+          <w:color w:val="000000"/>
+          <w:sz w:val="18"/>
+          <w:szCs w:val="18"/>
+          <w:lang w:val="en-US"/>
+        </w:rPr>
+        <w:t>quantumly</w:t>
+      </w:r>
+      <w:proofErr w:type="spellEnd"/>
+      <w:r>
+        <w:rPr>
+          <w:rFonts w:ascii="Courier" w:hAnsi="Courier" w:cs="Courier New"/>
+          <w:color w:val="000000"/>
+          <w:sz w:val="18"/>
+          <w:szCs w:val="18"/>
+          <w:lang w:val="en-US"/>
+        </w:rPr>
+        <w:t xml:space="preserve"> embed a large class of 3-SAT instances into (2,3)-</w:t>
+      </w:r>
+      <w:proofErr w:type="spellStart"/>
+      <w:r>
+        <w:rPr>
+          <w:rFonts w:ascii="Courier" w:hAnsi="Courier" w:cs="Courier New"/>
+          <w:color w:val="000000"/>
+          <w:sz w:val="18"/>
+          <w:szCs w:val="18"/>
+          <w:lang w:val="en-US"/>
+        </w:rPr>
         <w:t>Possloc</w:t>
       </w:r>
       <w:proofErr w:type="spellEnd"/>
@@ -170,207 +304,7 @@
           <w:szCs w:val="18"/>
           <w:lang w:val="en-US"/>
         </w:rPr>
-        <w:t xml:space="preserve"> to be NP-Hard. This is the first main contribution.</w:t>
-      </w:r>
-    </w:p>
-    <w:p>
-      <w:pPr>
-        <w:tabs>
-          <w:tab w:val="left" w:pos="916"/>
-          <w:tab w:val="left" w:pos="1832"/>
-          <w:tab w:val="left" w:pos="2748"/>
-          <w:tab w:val="left" w:pos="3664"/>
-          <w:tab w:val="left" w:pos="4580"/>
-          <w:tab w:val="left" w:pos="5496"/>
-          <w:tab w:val="left" w:pos="6412"/>
-          <w:tab w:val="left" w:pos="7328"/>
-          <w:tab w:val="left" w:pos="8244"/>
-          <w:tab w:val="left" w:pos="9160"/>
-          <w:tab w:val="left" w:pos="10076"/>
-          <w:tab w:val="left" w:pos="10992"/>
-          <w:tab w:val="left" w:pos="11908"/>
-          <w:tab w:val="left" w:pos="12824"/>
-          <w:tab w:val="left" w:pos="13740"/>
-          <w:tab w:val="left" w:pos="14656"/>
-        </w:tabs>
-        <w:rPr>
-          <w:rFonts w:ascii="Courier" w:hAnsi="Courier" w:cs="Courier New"/>
-          <w:color w:val="000000"/>
-          <w:sz w:val="18"/>
-          <w:szCs w:val="18"/>
-          <w:lang w:val="en-US"/>
-        </w:rPr>
-      </w:pPr>
-    </w:p>
-    <w:p>
-      <w:pPr>
-        <w:tabs>
-          <w:tab w:val="left" w:pos="916"/>
-          <w:tab w:val="left" w:pos="1832"/>
-          <w:tab w:val="left" w:pos="2748"/>
-          <w:tab w:val="left" w:pos="3664"/>
-          <w:tab w:val="left" w:pos="4580"/>
-          <w:tab w:val="left" w:pos="5496"/>
-          <w:tab w:val="left" w:pos="6412"/>
-          <w:tab w:val="left" w:pos="7328"/>
-          <w:tab w:val="left" w:pos="8244"/>
-          <w:tab w:val="left" w:pos="9160"/>
-          <w:tab w:val="left" w:pos="10076"/>
-          <w:tab w:val="left" w:pos="10992"/>
-          <w:tab w:val="left" w:pos="11908"/>
-          <w:tab w:val="left" w:pos="12824"/>
-          <w:tab w:val="left" w:pos="13740"/>
-          <w:tab w:val="left" w:pos="14656"/>
-        </w:tabs>
-        <w:rPr>
-          <w:rFonts w:ascii="Courier" w:hAnsi="Courier" w:cs="Courier New"/>
-          <w:color w:val="000000"/>
-          <w:sz w:val="18"/>
-          <w:szCs w:val="18"/>
-          <w:lang w:val="en-US"/>
-        </w:rPr>
-      </w:pPr>
-      <w:r>
-        <w:rPr>
-          <w:rFonts w:ascii="Courier" w:hAnsi="Courier" w:cs="Courier New"/>
-          <w:color w:val="000000"/>
-          <w:sz w:val="18"/>
-          <w:szCs w:val="18"/>
-          <w:lang w:val="en-US"/>
-        </w:rPr>
-        <w:t xml:space="preserve">The second contribution is that the author considers the issue of deciding complexity for classes of empirical possibility tables which are </w:t>
-      </w:r>
-      <w:proofErr w:type="spellStart"/>
-      <w:r>
-        <w:rPr>
-          <w:rFonts w:ascii="Courier" w:hAnsi="Courier" w:cs="Courier New"/>
-          <w:color w:val="000000"/>
-          <w:sz w:val="18"/>
-          <w:szCs w:val="18"/>
-          <w:lang w:val="en-US"/>
-        </w:rPr>
-        <w:t>realisable</w:t>
-      </w:r>
-      <w:proofErr w:type="spellEnd"/>
-      <w:r>
-        <w:rPr>
-          <w:rFonts w:ascii="Courier" w:hAnsi="Courier" w:cs="Courier New"/>
-          <w:color w:val="000000"/>
-          <w:sz w:val="18"/>
-          <w:szCs w:val="18"/>
-          <w:lang w:val="en-US"/>
-        </w:rPr>
-        <w:t xml:space="preserve"> by quantum theory (previous results hold for non-</w:t>
-      </w:r>
-      <w:proofErr w:type="spellStart"/>
-      <w:r>
-        <w:rPr>
-          <w:rFonts w:ascii="Courier" w:hAnsi="Courier" w:cs="Courier New"/>
-          <w:color w:val="000000"/>
-          <w:sz w:val="18"/>
-          <w:szCs w:val="18"/>
-          <w:lang w:val="en-US"/>
-        </w:rPr>
-        <w:t>signalling</w:t>
-      </w:r>
-      <w:proofErr w:type="spellEnd"/>
-      <w:r>
-        <w:rPr>
-          <w:rFonts w:ascii="Courier" w:hAnsi="Courier" w:cs="Courier New"/>
-          <w:color w:val="000000"/>
-          <w:sz w:val="18"/>
-          <w:szCs w:val="18"/>
-          <w:lang w:val="en-US"/>
-        </w:rPr>
-        <w:t xml:space="preserve"> tables, of which quantum </w:t>
-      </w:r>
-      <w:proofErr w:type="spellStart"/>
-      <w:r>
-        <w:rPr>
-          <w:rFonts w:ascii="Courier" w:hAnsi="Courier" w:cs="Courier New"/>
-          <w:color w:val="000000"/>
-          <w:sz w:val="18"/>
-          <w:szCs w:val="18"/>
-          <w:lang w:val="en-US"/>
-        </w:rPr>
-        <w:t>realisable</w:t>
-      </w:r>
-      <w:proofErr w:type="spellEnd"/>
-      <w:r>
-        <w:rPr>
-          <w:rFonts w:ascii="Courier" w:hAnsi="Courier" w:cs="Courier New"/>
-          <w:color w:val="000000"/>
-          <w:sz w:val="18"/>
-          <w:szCs w:val="18"/>
-          <w:lang w:val="en-US"/>
-        </w:rPr>
-        <w:t xml:space="preserve"> tables are a subclass). This is a very difficult topic on which relatively little is known. While the author does not resolve the issue, he does make notable progress by showing how to </w:t>
-      </w:r>
-      <w:proofErr w:type="spellStart"/>
-      <w:r>
-        <w:rPr>
-          <w:rFonts w:ascii="Courier" w:hAnsi="Courier" w:cs="Courier New"/>
-          <w:color w:val="000000"/>
-          <w:sz w:val="18"/>
-          <w:szCs w:val="18"/>
-          <w:lang w:val="en-US"/>
-        </w:rPr>
-        <w:t>quantumly</w:t>
-      </w:r>
-      <w:proofErr w:type="spellEnd"/>
-      <w:r>
-        <w:rPr>
-          <w:rFonts w:ascii="Courier" w:hAnsi="Courier" w:cs="Courier New"/>
-          <w:color w:val="000000"/>
-          <w:sz w:val="18"/>
-          <w:szCs w:val="18"/>
-          <w:lang w:val="en-US"/>
-        </w:rPr>
-        <w:t xml:space="preserve"> embed a large class of 3-SAT instances into (2,3)-</w:t>
-      </w:r>
-      <w:proofErr w:type="spellStart"/>
-      <w:r>
-        <w:rPr>
-          <w:rFonts w:ascii="Courier" w:hAnsi="Courier" w:cs="Courier New"/>
-          <w:color w:val="000000"/>
-          <w:sz w:val="18"/>
-          <w:szCs w:val="18"/>
-          <w:lang w:val="en-US"/>
-        </w:rPr>
-        <w:t>Possloc</w:t>
-      </w:r>
-      <w:proofErr w:type="spellEnd"/>
-      <w:r>
-        <w:rPr>
-          <w:rFonts w:ascii="Courier" w:hAnsi="Courier" w:cs="Courier New"/>
-          <w:color w:val="000000"/>
-          <w:sz w:val="18"/>
-          <w:szCs w:val="18"/>
-          <w:lang w:val="en-US"/>
-        </w:rPr>
-        <w:t xml:space="preserve">. </w:t>
-      </w:r>
-      <w:proofErr w:type="gramStart"/>
-      <w:r>
-        <w:rPr>
-          <w:rFonts w:ascii="Courier" w:hAnsi="Courier" w:cs="Courier New"/>
-          <w:color w:val="000000"/>
-          <w:sz w:val="18"/>
-          <w:szCs w:val="18"/>
-          <w:lang w:val="en-US"/>
-        </w:rPr>
-        <w:t>Moreover</w:t>
-      </w:r>
-      <w:proofErr w:type="gramEnd"/>
-      <w:r>
-        <w:rPr>
-          <w:rFonts w:ascii="Courier" w:hAnsi="Courier" w:cs="Courier New"/>
-          <w:color w:val="000000"/>
-          <w:sz w:val="18"/>
-          <w:szCs w:val="18"/>
-          <w:lang w:val="en-US"/>
-        </w:rPr>
-        <w:t xml:space="preserve"> the reasoning and discussion here are interesting in themselves, and I believe they will be of interest and value to researchers working on this and other topics relating to quantum </w:t>
+        <w:t xml:space="preserve">. Moreover the reasoning and discussion here are interesting in themselves, and I believe they will be of interest and value to researchers working on this and other topics relating to quantum </w:t>
       </w:r>
       <w:proofErr w:type="spellStart"/>
       <w:r>
@@ -666,29 +600,7 @@
           <w:szCs w:val="18"/>
           <w:lang w:val="en-US"/>
         </w:rPr>
-        <w:t xml:space="preserve">As a general recommendation, I think the article would greatly benefit from a Background section immediately following the introduction in which the basic concepts are clearly introduced. For </w:t>
-      </w:r>
-      <w:proofErr w:type="gramStart"/>
-      <w:r>
-        <w:rPr>
-          <w:rFonts w:ascii="Courier" w:hAnsi="Courier" w:cs="Courier New"/>
-          <w:color w:val="000000"/>
-          <w:sz w:val="18"/>
-          <w:szCs w:val="18"/>
-          <w:lang w:val="en-US"/>
-        </w:rPr>
-        <w:t>instance</w:t>
-      </w:r>
-      <w:proofErr w:type="gramEnd"/>
-      <w:r>
-        <w:rPr>
-          <w:rFonts w:ascii="Courier" w:hAnsi="Courier" w:cs="Courier New"/>
-          <w:color w:val="000000"/>
-          <w:sz w:val="18"/>
-          <w:szCs w:val="18"/>
-          <w:lang w:val="en-US"/>
-        </w:rPr>
-        <w:t xml:space="preserve"> this could contain some explanation of how possibility tables could arise, what they are supposed to correspond to in the physical context, various devices for reasoning on possibility tables which are used throughout the article, such as the notion of </w:t>
+        <w:t xml:space="preserve">As a general recommendation, I think the article would greatly benefit from a Background section immediately following the introduction in which the basic concepts are clearly introduced. For instance this could contain some explanation of how possibility tables could arise, what they are supposed to correspond to in the physical context, various devices for reasoning on possibility tables which are used throughout the article, such as the notion of </w:t>
       </w:r>
       <w:proofErr w:type="spellStart"/>
       <w:r>
@@ -1202,29 +1114,7 @@
           <w:lang w:val="en-US"/>
         </w:rPr>
         <w:lastRenderedPageBreak/>
-        <w:t xml:space="preserve">* A suggestion would be to mention how such tables may arise in other, non-physical contexts. For </w:t>
-      </w:r>
-      <w:proofErr w:type="gramStart"/>
-      <w:r>
-        <w:rPr>
-          <w:rFonts w:ascii="Courier" w:hAnsi="Courier" w:cs="Courier New"/>
-          <w:color w:val="000000"/>
-          <w:sz w:val="18"/>
-          <w:szCs w:val="18"/>
-          <w:lang w:val="en-US"/>
-        </w:rPr>
-        <w:t>instance</w:t>
-      </w:r>
-      <w:proofErr w:type="gramEnd"/>
-      <w:r>
-        <w:rPr>
-          <w:rFonts w:ascii="Courier" w:hAnsi="Courier" w:cs="Courier New"/>
-          <w:color w:val="000000"/>
-          <w:sz w:val="18"/>
-          <w:szCs w:val="18"/>
-          <w:lang w:val="en-US"/>
-        </w:rPr>
-        <w:t xml:space="preserve"> I believe that Abramsky has considered how in the context of relational databases locality corresponds to the existence of universal relations, etc. This point is only a suggestion, however.</w:t>
+        <w:t>* A suggestion would be to mention how such tables may arise in other, non-physical contexts. For instance I believe that Abramsky has considered how in the context of relational databases locality corresponds to the existence of universal relations, etc. This point is only a suggestion, however.</w:t>
       </w:r>
     </w:p>
     <w:p>
@@ -1832,31 +1722,7 @@
           <w:szCs w:val="18"/>
           <w:lang w:val="en-US"/>
         </w:rPr>
-        <w:t xml:space="preserve">* Tables should be numbered and referred to at the appropriate points in the text (throughout the article, and not only in this section); </w:t>
-      </w:r>
-      <w:proofErr w:type="gramStart"/>
-      <w:r>
-        <w:rPr>
-          <w:rFonts w:ascii="Courier" w:hAnsi="Courier" w:cs="Courier New"/>
-          <w:strike/>
-          <w:color w:val="000000"/>
-          <w:sz w:val="18"/>
-          <w:szCs w:val="18"/>
-          <w:lang w:val="en-US"/>
-        </w:rPr>
-        <w:t>likewise</w:t>
-      </w:r>
-      <w:proofErr w:type="gramEnd"/>
-      <w:r>
-        <w:rPr>
-          <w:rFonts w:ascii="Courier" w:hAnsi="Courier" w:cs="Courier New"/>
-          <w:strike/>
-          <w:color w:val="000000"/>
-          <w:sz w:val="18"/>
-          <w:szCs w:val="18"/>
-          <w:lang w:val="en-US"/>
-        </w:rPr>
-        <w:t xml:space="preserve"> for figures, which don’t seem to be referred to everywhere that could be relevant in the main text</w:t>
+        <w:t>* Tables should be numbered and referred to at the appropriate points in the text (throughout the article, and not only in this section); likewise for figures, which don’t seem to be referred to everywhere that could be relevant in the main text</w:t>
       </w:r>
     </w:p>
     <w:p>
@@ -1900,7 +1766,6 @@
         <w:t xml:space="preserve">* Figure 2 is a very interesting device, but it’s not explained sufficiently, nor how it relates to possibility tables or paradoxes or locality. This badly needs explanation especially for </w:t>
       </w:r>
       <w:proofErr w:type="spellStart"/>
-      <w:proofErr w:type="gramStart"/>
       <w:r>
         <w:rPr>
           <w:rFonts w:ascii="Courier" w:hAnsi="Courier" w:cs="Courier New"/>
@@ -1913,7 +1778,6 @@
         <w:t>non specialists</w:t>
       </w:r>
       <w:proofErr w:type="spellEnd"/>
-      <w:proofErr w:type="gramEnd"/>
       <w:r>
         <w:rPr>
           <w:rFonts w:ascii="Courier" w:hAnsi="Courier" w:cs="Courier New"/>
@@ -3194,51 +3058,306 @@
         </w:rPr>
         <w:t>Section IV:</w:t>
       </w:r>
+    </w:p>
+    <w:p>
+      <w:pPr>
+        <w:tabs>
+          <w:tab w:val="left" w:pos="916"/>
+          <w:tab w:val="left" w:pos="1832"/>
+          <w:tab w:val="left" w:pos="2748"/>
+          <w:tab w:val="left" w:pos="3664"/>
+          <w:tab w:val="left" w:pos="4580"/>
+          <w:tab w:val="left" w:pos="5496"/>
+          <w:tab w:val="left" w:pos="6412"/>
+          <w:tab w:val="left" w:pos="7328"/>
+          <w:tab w:val="left" w:pos="8244"/>
+          <w:tab w:val="left" w:pos="9160"/>
+          <w:tab w:val="left" w:pos="10076"/>
+          <w:tab w:val="left" w:pos="10992"/>
+          <w:tab w:val="left" w:pos="11908"/>
+          <w:tab w:val="left" w:pos="12824"/>
+          <w:tab w:val="left" w:pos="13740"/>
+          <w:tab w:val="left" w:pos="14656"/>
+        </w:tabs>
+        <w:rPr>
+          <w:rFonts w:ascii="Courier" w:hAnsi="Courier" w:cs="Courier New"/>
+          <w:strike/>
+          <w:color w:val="000000"/>
+          <w:sz w:val="18"/>
+          <w:szCs w:val="18"/>
+          <w:lang w:val="en-US"/>
+        </w:rPr>
+      </w:pPr>
+      <w:r>
+        <w:rPr>
+          <w:rFonts w:ascii="Courier" w:hAnsi="Courier" w:cs="Courier New"/>
+          <w:strike/>
+          <w:color w:val="000000"/>
+          <w:sz w:val="18"/>
+          <w:szCs w:val="18"/>
+          <w:lang w:val="en-US"/>
+        </w:rPr>
+        <w:t xml:space="preserve">* The first sentence here would be fine if it was simply recalling something from earlier in the article, but it’s too late and too brief to be introducing such a point at this stage. The notion of </w:t>
+      </w:r>
+      <w:proofErr w:type="spellStart"/>
+      <w:r>
+        <w:rPr>
+          <w:rFonts w:ascii="Courier" w:hAnsi="Courier" w:cs="Courier New"/>
+          <w:strike/>
+          <w:color w:val="000000"/>
+          <w:sz w:val="18"/>
+          <w:szCs w:val="18"/>
+          <w:lang w:val="en-US"/>
+        </w:rPr>
+        <w:t>generalised</w:t>
+      </w:r>
+      <w:proofErr w:type="spellEnd"/>
+      <w:r>
+        <w:rPr>
+          <w:rFonts w:ascii="Courier" w:hAnsi="Courier" w:cs="Courier New"/>
+          <w:strike/>
+          <w:color w:val="000000"/>
+          <w:sz w:val="18"/>
+          <w:szCs w:val="18"/>
+          <w:lang w:val="en-US"/>
+        </w:rPr>
+        <w:t xml:space="preserve"> no-</w:t>
+      </w:r>
+      <w:proofErr w:type="spellStart"/>
+      <w:r>
+        <w:rPr>
+          <w:rFonts w:ascii="Courier" w:hAnsi="Courier" w:cs="Courier New"/>
+          <w:strike/>
+          <w:color w:val="000000"/>
+          <w:sz w:val="18"/>
+          <w:szCs w:val="18"/>
+          <w:lang w:val="en-US"/>
+        </w:rPr>
+        <w:t>signalling</w:t>
+      </w:r>
+      <w:proofErr w:type="spellEnd"/>
+      <w:r>
+        <w:rPr>
+          <w:rFonts w:ascii="Courier" w:hAnsi="Courier" w:cs="Courier New"/>
+          <w:strike/>
+          <w:color w:val="000000"/>
+          <w:sz w:val="18"/>
+          <w:szCs w:val="18"/>
+          <w:lang w:val="en-US"/>
+        </w:rPr>
+        <w:t xml:space="preserve"> distribution should be made clear in a background section perhaps.</w:t>
+      </w:r>
+    </w:p>
+    <w:p>
+      <w:pPr>
+        <w:tabs>
+          <w:tab w:val="left" w:pos="916"/>
+          <w:tab w:val="left" w:pos="1832"/>
+          <w:tab w:val="left" w:pos="2748"/>
+          <w:tab w:val="left" w:pos="3664"/>
+          <w:tab w:val="left" w:pos="4580"/>
+          <w:tab w:val="left" w:pos="5496"/>
+          <w:tab w:val="left" w:pos="6412"/>
+          <w:tab w:val="left" w:pos="7328"/>
+          <w:tab w:val="left" w:pos="8244"/>
+          <w:tab w:val="left" w:pos="9160"/>
+          <w:tab w:val="left" w:pos="10076"/>
+          <w:tab w:val="left" w:pos="10992"/>
+          <w:tab w:val="left" w:pos="11908"/>
+          <w:tab w:val="left" w:pos="12824"/>
+          <w:tab w:val="left" w:pos="13740"/>
+          <w:tab w:val="left" w:pos="14656"/>
+        </w:tabs>
+        <w:rPr>
+          <w:rFonts w:ascii="Courier" w:hAnsi="Courier" w:cs="Courier New"/>
+          <w:strike/>
+          <w:color w:val="000000"/>
+          <w:sz w:val="18"/>
+          <w:szCs w:val="18"/>
+          <w:lang w:val="en-US"/>
+        </w:rPr>
+      </w:pPr>
+      <w:r>
+        <w:rPr>
+          <w:rFonts w:ascii="Courier" w:hAnsi="Courier" w:cs="Courier New"/>
+          <w:strike/>
+          <w:color w:val="000000"/>
+          <w:sz w:val="18"/>
+          <w:szCs w:val="18"/>
+          <w:lang w:val="en-US"/>
+        </w:rPr>
+        <w:t>* In the first paragraph of the proof of Theorem 3, I failed to understand why PVMs can be taken without loss of generality. Does it have something to do with the idea that convex mixtures can only contain less zeroes maybe? In any case this certainly needs more explanation, as I’m not convinced of it as it stands</w:t>
+      </w:r>
+    </w:p>
+    <w:p>
+      <w:pPr>
+        <w:tabs>
+          <w:tab w:val="left" w:pos="916"/>
+          <w:tab w:val="left" w:pos="1832"/>
+          <w:tab w:val="left" w:pos="2748"/>
+          <w:tab w:val="left" w:pos="3664"/>
+          <w:tab w:val="left" w:pos="4580"/>
+          <w:tab w:val="left" w:pos="5496"/>
+          <w:tab w:val="left" w:pos="6412"/>
+          <w:tab w:val="left" w:pos="7328"/>
+          <w:tab w:val="left" w:pos="8244"/>
+          <w:tab w:val="left" w:pos="9160"/>
+          <w:tab w:val="left" w:pos="10076"/>
+          <w:tab w:val="left" w:pos="10992"/>
+          <w:tab w:val="left" w:pos="11908"/>
+          <w:tab w:val="left" w:pos="12824"/>
+          <w:tab w:val="left" w:pos="13740"/>
+          <w:tab w:val="left" w:pos="14656"/>
+        </w:tabs>
+        <w:rPr>
+          <w:rFonts w:ascii="Courier" w:hAnsi="Courier" w:cs="Courier New"/>
+          <w:strike/>
+          <w:color w:val="000000"/>
+          <w:sz w:val="18"/>
+          <w:szCs w:val="18"/>
+          <w:lang w:val="en-US"/>
+        </w:rPr>
+      </w:pPr>
+      <w:r>
+        <w:rPr>
+          <w:rFonts w:ascii="Courier" w:hAnsi="Courier" w:cs="Courier New"/>
+          <w:strike/>
+          <w:color w:val="000000"/>
+          <w:sz w:val="18"/>
+          <w:szCs w:val="18"/>
+          <w:lang w:val="en-US"/>
+        </w:rPr>
+        <w:t>* The NPA hierarchy is mentioned at the end of page 9. I think that at least a brief sketch of what the NPA hierarchy is or is useful for would be useful here. This may interest many readers, but as it is risks alienating readers who are not already familiar with it.</w:t>
+      </w:r>
+    </w:p>
+    <w:p>
+      <w:pPr>
+        <w:tabs>
+          <w:tab w:val="left" w:pos="916"/>
+          <w:tab w:val="left" w:pos="1832"/>
+          <w:tab w:val="left" w:pos="2748"/>
+          <w:tab w:val="left" w:pos="3664"/>
+          <w:tab w:val="left" w:pos="4580"/>
+          <w:tab w:val="left" w:pos="5496"/>
+          <w:tab w:val="left" w:pos="6412"/>
+          <w:tab w:val="left" w:pos="7328"/>
+          <w:tab w:val="left" w:pos="8244"/>
+          <w:tab w:val="left" w:pos="9160"/>
+          <w:tab w:val="left" w:pos="10076"/>
+          <w:tab w:val="left" w:pos="10992"/>
+          <w:tab w:val="left" w:pos="11908"/>
+          <w:tab w:val="left" w:pos="12824"/>
+          <w:tab w:val="left" w:pos="13740"/>
+          <w:tab w:val="left" w:pos="14656"/>
+        </w:tabs>
+        <w:rPr>
+          <w:rFonts w:ascii="Courier" w:hAnsi="Courier" w:cs="Courier New"/>
+          <w:strike/>
+          <w:color w:val="000000"/>
+          <w:sz w:val="18"/>
+          <w:szCs w:val="18"/>
+          <w:lang w:val="en-US"/>
+        </w:rPr>
+      </w:pPr>
+      <w:r>
+        <w:rPr>
+          <w:rFonts w:ascii="Courier" w:hAnsi="Courier" w:cs="Courier New"/>
+          <w:strike/>
+          <w:color w:val="000000"/>
+          <w:sz w:val="18"/>
+          <w:szCs w:val="18"/>
+          <w:lang w:val="en-US"/>
+        </w:rPr>
+        <w:t>* Near the beginning of p6 there is a typo: “we will now present a constructions will”</w:t>
+      </w:r>
+    </w:p>
+    <w:p>
+      <w:pPr>
+        <w:tabs>
+          <w:tab w:val="left" w:pos="916"/>
+          <w:tab w:val="left" w:pos="1832"/>
+          <w:tab w:val="left" w:pos="2748"/>
+          <w:tab w:val="left" w:pos="3664"/>
+          <w:tab w:val="left" w:pos="4580"/>
+          <w:tab w:val="left" w:pos="5496"/>
+          <w:tab w:val="left" w:pos="6412"/>
+          <w:tab w:val="left" w:pos="7328"/>
+          <w:tab w:val="left" w:pos="8244"/>
+          <w:tab w:val="left" w:pos="9160"/>
+          <w:tab w:val="left" w:pos="10076"/>
+          <w:tab w:val="left" w:pos="10992"/>
+          <w:tab w:val="left" w:pos="11908"/>
+          <w:tab w:val="left" w:pos="12824"/>
+          <w:tab w:val="left" w:pos="13740"/>
+          <w:tab w:val="left" w:pos="14656"/>
+        </w:tabs>
+        <w:rPr>
+          <w:rFonts w:ascii="Courier" w:hAnsi="Courier" w:cs="Courier New"/>
+          <w:strike/>
+          <w:color w:val="000000"/>
+          <w:sz w:val="18"/>
+          <w:szCs w:val="18"/>
+          <w:lang w:val="en-US"/>
+        </w:rPr>
+      </w:pPr>
+      <w:r>
+        <w:rPr>
+          <w:rFonts w:ascii="Courier" w:hAnsi="Courier" w:cs="Courier New"/>
+          <w:strike/>
+          <w:color w:val="000000"/>
+          <w:sz w:val="18"/>
+          <w:szCs w:val="18"/>
+          <w:lang w:val="en-US"/>
+        </w:rPr>
+        <w:t>* Reference is made to equation IV. There’s something dodgy with the reference, which is crucial here, so the argument became somewhat unclear to me at that point.</w:t>
+      </w:r>
+    </w:p>
+    <w:p>
+      <w:pPr>
+        <w:tabs>
+          <w:tab w:val="left" w:pos="916"/>
+          <w:tab w:val="left" w:pos="1832"/>
+          <w:tab w:val="left" w:pos="2748"/>
+          <w:tab w:val="left" w:pos="3664"/>
+          <w:tab w:val="left" w:pos="4580"/>
+          <w:tab w:val="left" w:pos="5496"/>
+          <w:tab w:val="left" w:pos="6412"/>
+          <w:tab w:val="left" w:pos="7328"/>
+          <w:tab w:val="left" w:pos="8244"/>
+          <w:tab w:val="left" w:pos="9160"/>
+          <w:tab w:val="left" w:pos="10076"/>
+          <w:tab w:val="left" w:pos="10992"/>
+          <w:tab w:val="left" w:pos="11908"/>
+          <w:tab w:val="left" w:pos="12824"/>
+          <w:tab w:val="left" w:pos="13740"/>
+          <w:tab w:val="left" w:pos="14656"/>
+        </w:tabs>
+        <w:rPr>
+          <w:rFonts w:ascii="Courier" w:hAnsi="Courier" w:cs="Courier New"/>
+          <w:strike/>
+          <w:color w:val="000000"/>
+          <w:sz w:val="18"/>
+          <w:szCs w:val="18"/>
+          <w:lang w:val="en-US"/>
+        </w:rPr>
+      </w:pPr>
       <w:bookmarkStart w:id="0" w:name="_GoBack"/>
-      <w:bookmarkEnd w:id="0"/>
-    </w:p>
-    <w:p>
-      <w:pPr>
-        <w:tabs>
-          <w:tab w:val="left" w:pos="916"/>
-          <w:tab w:val="left" w:pos="1832"/>
-          <w:tab w:val="left" w:pos="2748"/>
-          <w:tab w:val="left" w:pos="3664"/>
-          <w:tab w:val="left" w:pos="4580"/>
-          <w:tab w:val="left" w:pos="5496"/>
-          <w:tab w:val="left" w:pos="6412"/>
-          <w:tab w:val="left" w:pos="7328"/>
-          <w:tab w:val="left" w:pos="8244"/>
-          <w:tab w:val="left" w:pos="9160"/>
-          <w:tab w:val="left" w:pos="10076"/>
-          <w:tab w:val="left" w:pos="10992"/>
-          <w:tab w:val="left" w:pos="11908"/>
-          <w:tab w:val="left" w:pos="12824"/>
-          <w:tab w:val="left" w:pos="13740"/>
-          <w:tab w:val="left" w:pos="14656"/>
-        </w:tabs>
-        <w:rPr>
-          <w:rFonts w:ascii="Courier" w:hAnsi="Courier" w:cs="Courier New"/>
-          <w:color w:val="000000"/>
-          <w:sz w:val="18"/>
-          <w:szCs w:val="18"/>
-          <w:lang w:val="en-US"/>
-        </w:rPr>
-      </w:pPr>
-      <w:r>
-        <w:rPr>
-          <w:rFonts w:ascii="Courier" w:hAnsi="Courier" w:cs="Courier New"/>
-          <w:color w:val="000000"/>
-          <w:sz w:val="18"/>
-          <w:szCs w:val="18"/>
-          <w:lang w:val="en-US"/>
-        </w:rPr>
-        <w:t xml:space="preserve">* The first sentence here would be fine if it was simply recalling something from earlier in the article, but it’s too late and too brief to be introducing such a point at this stage. The notion of </w:t>
+      <w:r>
+        <w:rPr>
+          <w:rFonts w:ascii="Courier" w:hAnsi="Courier" w:cs="Courier New"/>
+          <w:strike/>
+          <w:color w:val="000000"/>
+          <w:sz w:val="18"/>
+          <w:szCs w:val="18"/>
+          <w:lang w:val="en-US"/>
+        </w:rPr>
+        <w:t xml:space="preserve">* The pointer to a </w:t>
       </w:r>
       <w:proofErr w:type="spellStart"/>
       <w:r>
         <w:rPr>
           <w:rFonts w:ascii="Courier" w:hAnsi="Courier" w:cs="Courier New"/>
+          <w:strike/>
           <w:color w:val="000000"/>
           <w:sz w:val="18"/>
           <w:szCs w:val="18"/>
@@ -3250,311 +3369,55 @@
       <w:r>
         <w:rPr>
           <w:rFonts w:ascii="Courier" w:hAnsi="Courier" w:cs="Courier New"/>
-          <w:color w:val="000000"/>
-          <w:sz w:val="18"/>
-          <w:szCs w:val="18"/>
-          <w:lang w:val="en-US"/>
-        </w:rPr>
-        <w:t xml:space="preserve"> no-</w:t>
+          <w:strike/>
+          <w:color w:val="000000"/>
+          <w:sz w:val="18"/>
+          <w:szCs w:val="18"/>
+          <w:lang w:val="en-US"/>
+        </w:rPr>
+        <w:t xml:space="preserve"> Hardy paradox “given above” is not clear enough. Also, I wonder if it’s not a bit confusing to refer to </w:t>
       </w:r>
       <w:proofErr w:type="spellStart"/>
       <w:r>
         <w:rPr>
           <w:rFonts w:ascii="Courier" w:hAnsi="Courier" w:cs="Courier New"/>
-          <w:color w:val="000000"/>
-          <w:sz w:val="18"/>
-          <w:szCs w:val="18"/>
-          <w:lang w:val="en-US"/>
-        </w:rPr>
-        <w:t>signalling</w:t>
+          <w:strike/>
+          <w:color w:val="000000"/>
+          <w:sz w:val="18"/>
+          <w:szCs w:val="18"/>
+          <w:lang w:val="en-US"/>
+        </w:rPr>
+        <w:t>generalised</w:t>
       </w:r>
       <w:proofErr w:type="spellEnd"/>
       <w:r>
         <w:rPr>
           <w:rFonts w:ascii="Courier" w:hAnsi="Courier" w:cs="Courier New"/>
-          <w:color w:val="000000"/>
-          <w:sz w:val="18"/>
-          <w:szCs w:val="18"/>
-          <w:lang w:val="en-US"/>
-        </w:rPr>
-        <w:t xml:space="preserve"> distribution should be made clear in a background section perhaps.</w:t>
-      </w:r>
-    </w:p>
-    <w:p>
-      <w:pPr>
-        <w:tabs>
-          <w:tab w:val="left" w:pos="916"/>
-          <w:tab w:val="left" w:pos="1832"/>
-          <w:tab w:val="left" w:pos="2748"/>
-          <w:tab w:val="left" w:pos="3664"/>
-          <w:tab w:val="left" w:pos="4580"/>
-          <w:tab w:val="left" w:pos="5496"/>
-          <w:tab w:val="left" w:pos="6412"/>
-          <w:tab w:val="left" w:pos="7328"/>
-          <w:tab w:val="left" w:pos="8244"/>
-          <w:tab w:val="left" w:pos="9160"/>
-          <w:tab w:val="left" w:pos="10076"/>
-          <w:tab w:val="left" w:pos="10992"/>
-          <w:tab w:val="left" w:pos="11908"/>
-          <w:tab w:val="left" w:pos="12824"/>
-          <w:tab w:val="left" w:pos="13740"/>
-          <w:tab w:val="left" w:pos="14656"/>
-        </w:tabs>
-        <w:rPr>
-          <w:rFonts w:ascii="Courier" w:hAnsi="Courier" w:cs="Courier New"/>
-          <w:color w:val="000000"/>
-          <w:sz w:val="18"/>
-          <w:szCs w:val="18"/>
-          <w:lang w:val="en-US"/>
-        </w:rPr>
-      </w:pPr>
-      <w:r>
-        <w:rPr>
-          <w:rFonts w:ascii="Courier" w:hAnsi="Courier" w:cs="Courier New"/>
-          <w:color w:val="000000"/>
-          <w:sz w:val="18"/>
-          <w:szCs w:val="18"/>
-          <w:lang w:val="en-US"/>
-        </w:rPr>
-        <w:t>* In the first paragraph of the proof of Theorem 3, I failed to understand why PVMs can be taken without loss of generality. Does it have something to do with the idea that convex mixtures can only contain less zeroes maybe? In any case this certainly needs more explanation, as I’m not convinced of it as it stands</w:t>
-      </w:r>
-    </w:p>
-    <w:p>
-      <w:pPr>
-        <w:tabs>
-          <w:tab w:val="left" w:pos="916"/>
-          <w:tab w:val="left" w:pos="1832"/>
-          <w:tab w:val="left" w:pos="2748"/>
-          <w:tab w:val="left" w:pos="3664"/>
-          <w:tab w:val="left" w:pos="4580"/>
-          <w:tab w:val="left" w:pos="5496"/>
-          <w:tab w:val="left" w:pos="6412"/>
-          <w:tab w:val="left" w:pos="7328"/>
-          <w:tab w:val="left" w:pos="8244"/>
-          <w:tab w:val="left" w:pos="9160"/>
-          <w:tab w:val="left" w:pos="10076"/>
-          <w:tab w:val="left" w:pos="10992"/>
-          <w:tab w:val="left" w:pos="11908"/>
-          <w:tab w:val="left" w:pos="12824"/>
-          <w:tab w:val="left" w:pos="13740"/>
-          <w:tab w:val="left" w:pos="14656"/>
-        </w:tabs>
-        <w:rPr>
-          <w:rFonts w:ascii="Courier" w:hAnsi="Courier" w:cs="Courier New"/>
-          <w:color w:val="000000"/>
-          <w:sz w:val="18"/>
-          <w:szCs w:val="18"/>
-          <w:lang w:val="en-US"/>
-        </w:rPr>
-      </w:pPr>
-      <w:r>
-        <w:rPr>
-          <w:rFonts w:ascii="Courier" w:hAnsi="Courier" w:cs="Courier New"/>
-          <w:color w:val="000000"/>
-          <w:sz w:val="18"/>
-          <w:szCs w:val="18"/>
-          <w:lang w:val="en-US"/>
-        </w:rPr>
-        <w:t>* The NPA hierarchy is mentioned at the end of page 9. I think that at least a brief sketch of what the NPA hierarchy is or is useful for would be useful here. This may interest many readers, but as it is risks alienating readers who are not already familiar with it.</w:t>
-      </w:r>
-    </w:p>
-    <w:p>
-      <w:pPr>
-        <w:tabs>
-          <w:tab w:val="left" w:pos="916"/>
-          <w:tab w:val="left" w:pos="1832"/>
-          <w:tab w:val="left" w:pos="2748"/>
-          <w:tab w:val="left" w:pos="3664"/>
-          <w:tab w:val="left" w:pos="4580"/>
-          <w:tab w:val="left" w:pos="5496"/>
-          <w:tab w:val="left" w:pos="6412"/>
-          <w:tab w:val="left" w:pos="7328"/>
-          <w:tab w:val="left" w:pos="8244"/>
-          <w:tab w:val="left" w:pos="9160"/>
-          <w:tab w:val="left" w:pos="10076"/>
-          <w:tab w:val="left" w:pos="10992"/>
-          <w:tab w:val="left" w:pos="11908"/>
-          <w:tab w:val="left" w:pos="12824"/>
-          <w:tab w:val="left" w:pos="13740"/>
-          <w:tab w:val="left" w:pos="14656"/>
-        </w:tabs>
-        <w:rPr>
-          <w:rFonts w:ascii="Courier" w:hAnsi="Courier" w:cs="Courier New"/>
-          <w:color w:val="000000"/>
-          <w:sz w:val="18"/>
-          <w:szCs w:val="18"/>
-          <w:lang w:val="en-US"/>
-        </w:rPr>
-      </w:pPr>
-      <w:r>
-        <w:rPr>
-          <w:rFonts w:ascii="Courier" w:hAnsi="Courier" w:cs="Courier New"/>
-          <w:color w:val="000000"/>
-          <w:sz w:val="18"/>
-          <w:szCs w:val="18"/>
-          <w:lang w:val="en-US"/>
-        </w:rPr>
-        <w:t xml:space="preserve">* Near the beginning of p6 there is a typo: “we will now present </w:t>
-      </w:r>
-      <w:proofErr w:type="gramStart"/>
-      <w:r>
-        <w:rPr>
-          <w:rFonts w:ascii="Courier" w:hAnsi="Courier" w:cs="Courier New"/>
-          <w:color w:val="000000"/>
-          <w:sz w:val="18"/>
-          <w:szCs w:val="18"/>
-          <w:lang w:val="en-US"/>
-        </w:rPr>
-        <w:t>a constructions</w:t>
-      </w:r>
-      <w:proofErr w:type="gramEnd"/>
-      <w:r>
-        <w:rPr>
-          <w:rFonts w:ascii="Courier" w:hAnsi="Courier" w:cs="Courier New"/>
-          <w:color w:val="000000"/>
-          <w:sz w:val="18"/>
-          <w:szCs w:val="18"/>
-          <w:lang w:val="en-US"/>
-        </w:rPr>
-        <w:t xml:space="preserve"> will”</w:t>
-      </w:r>
-    </w:p>
-    <w:p>
-      <w:pPr>
-        <w:tabs>
-          <w:tab w:val="left" w:pos="916"/>
-          <w:tab w:val="left" w:pos="1832"/>
-          <w:tab w:val="left" w:pos="2748"/>
-          <w:tab w:val="left" w:pos="3664"/>
-          <w:tab w:val="left" w:pos="4580"/>
-          <w:tab w:val="left" w:pos="5496"/>
-          <w:tab w:val="left" w:pos="6412"/>
-          <w:tab w:val="left" w:pos="7328"/>
-          <w:tab w:val="left" w:pos="8244"/>
-          <w:tab w:val="left" w:pos="9160"/>
-          <w:tab w:val="left" w:pos="10076"/>
-          <w:tab w:val="left" w:pos="10992"/>
-          <w:tab w:val="left" w:pos="11908"/>
-          <w:tab w:val="left" w:pos="12824"/>
-          <w:tab w:val="left" w:pos="13740"/>
-          <w:tab w:val="left" w:pos="14656"/>
-        </w:tabs>
-        <w:rPr>
-          <w:rFonts w:ascii="Courier" w:hAnsi="Courier" w:cs="Courier New"/>
-          <w:color w:val="000000"/>
-          <w:sz w:val="18"/>
-          <w:szCs w:val="18"/>
-          <w:lang w:val="en-US"/>
-        </w:rPr>
-      </w:pPr>
-      <w:r>
-        <w:rPr>
-          <w:rFonts w:ascii="Courier" w:hAnsi="Courier" w:cs="Courier New"/>
-          <w:color w:val="000000"/>
-          <w:sz w:val="18"/>
-          <w:szCs w:val="18"/>
-          <w:lang w:val="en-US"/>
-        </w:rPr>
-        <w:t>* Reference is made to equation IV. There’s something dodgy with the reference, which is crucial here, so the argument became somewhat unclear to me at that point.</w:t>
-      </w:r>
-    </w:p>
-    <w:p>
-      <w:pPr>
-        <w:tabs>
-          <w:tab w:val="left" w:pos="916"/>
-          <w:tab w:val="left" w:pos="1832"/>
-          <w:tab w:val="left" w:pos="2748"/>
-          <w:tab w:val="left" w:pos="3664"/>
-          <w:tab w:val="left" w:pos="4580"/>
-          <w:tab w:val="left" w:pos="5496"/>
-          <w:tab w:val="left" w:pos="6412"/>
-          <w:tab w:val="left" w:pos="7328"/>
-          <w:tab w:val="left" w:pos="8244"/>
-          <w:tab w:val="left" w:pos="9160"/>
-          <w:tab w:val="left" w:pos="10076"/>
-          <w:tab w:val="left" w:pos="10992"/>
-          <w:tab w:val="left" w:pos="11908"/>
-          <w:tab w:val="left" w:pos="12824"/>
-          <w:tab w:val="left" w:pos="13740"/>
-          <w:tab w:val="left" w:pos="14656"/>
-        </w:tabs>
-        <w:rPr>
-          <w:rFonts w:ascii="Courier" w:hAnsi="Courier" w:cs="Courier New"/>
-          <w:color w:val="000000"/>
-          <w:sz w:val="18"/>
-          <w:szCs w:val="18"/>
-          <w:lang w:val="en-US"/>
-        </w:rPr>
-      </w:pPr>
-      <w:r>
-        <w:rPr>
-          <w:rFonts w:ascii="Courier" w:hAnsi="Courier" w:cs="Courier New"/>
-          <w:color w:val="000000"/>
-          <w:sz w:val="18"/>
-          <w:szCs w:val="18"/>
-          <w:lang w:val="en-US"/>
-        </w:rPr>
-        <w:t xml:space="preserve">* The pointer to a </w:t>
+          <w:strike/>
+          <w:color w:val="000000"/>
+          <w:sz w:val="18"/>
+          <w:szCs w:val="18"/>
+          <w:lang w:val="en-US"/>
+        </w:rPr>
+        <w:t xml:space="preserve"> Hardy paradox especially given that there are many alternative </w:t>
       </w:r>
       <w:proofErr w:type="spellStart"/>
       <w:r>
         <w:rPr>
           <w:rFonts w:ascii="Courier" w:hAnsi="Courier" w:cs="Courier New"/>
-          <w:color w:val="000000"/>
-          <w:sz w:val="18"/>
-          <w:szCs w:val="18"/>
-          <w:lang w:val="en-US"/>
-        </w:rPr>
-        <w:t>generalised</w:t>
+          <w:strike/>
+          <w:color w:val="000000"/>
+          <w:sz w:val="18"/>
+          <w:szCs w:val="18"/>
+          <w:lang w:val="en-US"/>
+        </w:rPr>
+        <w:t>generalisations</w:t>
       </w:r>
       <w:proofErr w:type="spellEnd"/>
       <w:r>
         <w:rPr>
           <w:rFonts w:ascii="Courier" w:hAnsi="Courier" w:cs="Courier New"/>
-          <w:color w:val="000000"/>
-          <w:sz w:val="18"/>
-          <w:szCs w:val="18"/>
-          <w:lang w:val="en-US"/>
-        </w:rPr>
-        <w:t xml:space="preserve"> Hardy paradox “given above” is not clear enough. Also, I wonder if it’s not a bit confusing to refer to </w:t>
-      </w:r>
-      <w:proofErr w:type="spellStart"/>
-      <w:r>
-        <w:rPr>
-          <w:rFonts w:ascii="Courier" w:hAnsi="Courier" w:cs="Courier New"/>
-          <w:color w:val="000000"/>
-          <w:sz w:val="18"/>
-          <w:szCs w:val="18"/>
-          <w:lang w:val="en-US"/>
-        </w:rPr>
-        <w:t>generalised</w:t>
-      </w:r>
-      <w:proofErr w:type="spellEnd"/>
-      <w:r>
-        <w:rPr>
-          <w:rFonts w:ascii="Courier" w:hAnsi="Courier" w:cs="Courier New"/>
-          <w:color w:val="000000"/>
-          <w:sz w:val="18"/>
-          <w:szCs w:val="18"/>
-          <w:lang w:val="en-US"/>
-        </w:rPr>
-        <w:t xml:space="preserve"> Hardy paradox especially given that there are many alternative </w:t>
-      </w:r>
-      <w:proofErr w:type="spellStart"/>
-      <w:r>
-        <w:rPr>
-          <w:rFonts w:ascii="Courier" w:hAnsi="Courier" w:cs="Courier New"/>
-          <w:color w:val="000000"/>
-          <w:sz w:val="18"/>
-          <w:szCs w:val="18"/>
-          <w:lang w:val="en-US"/>
-        </w:rPr>
-        <w:t>generalisations</w:t>
-      </w:r>
-      <w:proofErr w:type="spellEnd"/>
-      <w:r>
-        <w:rPr>
-          <w:rFonts w:ascii="Courier" w:hAnsi="Courier" w:cs="Courier New"/>
+          <w:strike/>
           <w:color w:val="000000"/>
           <w:sz w:val="18"/>
           <w:szCs w:val="18"/>
@@ -3563,6 +3426,7 @@
         <w:t>, and that (if I located the correct one in this instance) the paradox in question is not really in the original Hardy form. Perhaps there is some better terminology here, though I only mention this as a thought rather than a firm recommendation for a change.</w:t>
       </w:r>
     </w:p>
+    <w:bookmarkEnd w:id="0"/>
     <w:p>
       <w:pPr>
         <w:tabs>
@@ -3706,29 +3570,7 @@
           <w:szCs w:val="18"/>
           <w:lang w:val="en-US"/>
         </w:rPr>
-        <w:t xml:space="preserve">As additional comments, I quite liked the discussion of why it is not clear that relaxing the assumptions, on the </w:t>
-      </w:r>
-      <w:proofErr w:type="gramStart"/>
-      <w:r>
-        <w:rPr>
-          <w:rFonts w:ascii="Courier" w:hAnsi="Courier" w:cs="Courier New"/>
-          <w:color w:val="000000"/>
-          <w:sz w:val="18"/>
-          <w:szCs w:val="18"/>
-          <w:lang w:val="en-US"/>
-        </w:rPr>
-        <w:t>left hand</w:t>
-      </w:r>
-      <w:proofErr w:type="gramEnd"/>
-      <w:r>
-        <w:rPr>
-          <w:rFonts w:ascii="Courier" w:hAnsi="Courier" w:cs="Courier New"/>
-          <w:color w:val="000000"/>
-          <w:sz w:val="18"/>
-          <w:szCs w:val="18"/>
-          <w:lang w:val="en-US"/>
-        </w:rPr>
-        <w:t xml:space="preserve"> column of p6, would not clearly lead to being able to embed more instances. This is very insightful. I also found the conclusion section to be very good.</w:t>
+        <w:t>As additional comments, I quite liked the discussion of why it is not clear that relaxing the assumptions, on the left hand column of p6, would not clearly lead to being able to embed more instances. This is very insightful. I also found the conclusion section to be very good.</w:t>
       </w:r>
     </w:p>
     <w:p>

</xml_diff>

<commit_message>
Lots of small fixes!! Dealing with comments in pdf
</commit_message>
<xml_diff>
--- a/JLCComments2.docx
+++ b/JLCComments2.docx
@@ -38,7 +38,29 @@
           <w:szCs w:val="18"/>
           <w:lang w:val="en-US"/>
         </w:rPr>
-        <w:t xml:space="preserve">In this article the author considers the question of deciding </w:t>
+        <w:t xml:space="preserve">In this </w:t>
+      </w:r>
+      <w:proofErr w:type="gramStart"/>
+      <w:r>
+        <w:rPr>
+          <w:rFonts w:ascii="Courier" w:hAnsi="Courier" w:cs="Courier New"/>
+          <w:color w:val="000000"/>
+          <w:sz w:val="18"/>
+          <w:szCs w:val="18"/>
+          <w:lang w:val="en-US"/>
+        </w:rPr>
+        <w:t>article</w:t>
+      </w:r>
+      <w:proofErr w:type="gramEnd"/>
+      <w:r>
+        <w:rPr>
+          <w:rFonts w:ascii="Courier" w:hAnsi="Courier" w:cs="Courier New"/>
+          <w:color w:val="000000"/>
+          <w:sz w:val="18"/>
+          <w:szCs w:val="18"/>
+          <w:lang w:val="en-US"/>
+        </w:rPr>
+        <w:t xml:space="preserve"> the author considers the question of deciding </w:t>
       </w:r>
       <w:proofErr w:type="spellStart"/>
       <w:r>
@@ -304,7 +326,29 @@
           <w:szCs w:val="18"/>
           <w:lang w:val="en-US"/>
         </w:rPr>
-        <w:t xml:space="preserve">. Moreover the reasoning and discussion here are interesting in themselves, and I believe they will be of interest and value to researchers working on this and other topics relating to quantum </w:t>
+        <w:t xml:space="preserve">. </w:t>
+      </w:r>
+      <w:proofErr w:type="gramStart"/>
+      <w:r>
+        <w:rPr>
+          <w:rFonts w:ascii="Courier" w:hAnsi="Courier" w:cs="Courier New"/>
+          <w:color w:val="000000"/>
+          <w:sz w:val="18"/>
+          <w:szCs w:val="18"/>
+          <w:lang w:val="en-US"/>
+        </w:rPr>
+        <w:t>Moreover</w:t>
+      </w:r>
+      <w:proofErr w:type="gramEnd"/>
+      <w:r>
+        <w:rPr>
+          <w:rFonts w:ascii="Courier" w:hAnsi="Courier" w:cs="Courier New"/>
+          <w:color w:val="000000"/>
+          <w:sz w:val="18"/>
+          <w:szCs w:val="18"/>
+          <w:lang w:val="en-US"/>
+        </w:rPr>
+        <w:t xml:space="preserve"> the reasoning and discussion here are interesting in themselves, and I believe they will be of interest and value to researchers working on this and other topics relating to quantum </w:t>
       </w:r>
       <w:proofErr w:type="spellStart"/>
       <w:r>
@@ -600,7 +644,29 @@
           <w:szCs w:val="18"/>
           <w:lang w:val="en-US"/>
         </w:rPr>
-        <w:t xml:space="preserve">As a general recommendation, I think the article would greatly benefit from a Background section immediately following the introduction in which the basic concepts are clearly introduced. For instance this could contain some explanation of how possibility tables could arise, what they are supposed to correspond to in the physical context, various devices for reasoning on possibility tables which are used throughout the article, such as the notion of </w:t>
+        <w:t xml:space="preserve">As a general recommendation, I think the article would greatly benefit from a Background section immediately following the introduction in which the basic concepts are clearly introduced. For </w:t>
+      </w:r>
+      <w:proofErr w:type="gramStart"/>
+      <w:r>
+        <w:rPr>
+          <w:rFonts w:ascii="Courier" w:hAnsi="Courier" w:cs="Courier New"/>
+          <w:color w:val="000000"/>
+          <w:sz w:val="18"/>
+          <w:szCs w:val="18"/>
+          <w:lang w:val="en-US"/>
+        </w:rPr>
+        <w:t>instance</w:t>
+      </w:r>
+      <w:proofErr w:type="gramEnd"/>
+      <w:r>
+        <w:rPr>
+          <w:rFonts w:ascii="Courier" w:hAnsi="Courier" w:cs="Courier New"/>
+          <w:color w:val="000000"/>
+          <w:sz w:val="18"/>
+          <w:szCs w:val="18"/>
+          <w:lang w:val="en-US"/>
+        </w:rPr>
+        <w:t xml:space="preserve"> this could contain some explanation of how possibility tables could arise, what they are supposed to correspond to in the physical context, various devices for reasoning on possibility tables which are used throughout the article, such as the notion of </w:t>
       </w:r>
       <w:proofErr w:type="spellStart"/>
       <w:r>
@@ -1114,7 +1180,29 @@
           <w:lang w:val="en-US"/>
         </w:rPr>
         <w:lastRenderedPageBreak/>
-        <w:t>* A suggestion would be to mention how such tables may arise in other, non-physical contexts. For instance I believe that Abramsky has considered how in the context of relational databases locality corresponds to the existence of universal relations, etc. This point is only a suggestion, however.</w:t>
+        <w:t xml:space="preserve">* A suggestion would be to mention how such tables may arise in other, non-physical contexts. For </w:t>
+      </w:r>
+      <w:proofErr w:type="gramStart"/>
+      <w:r>
+        <w:rPr>
+          <w:rFonts w:ascii="Courier" w:hAnsi="Courier" w:cs="Courier New"/>
+          <w:color w:val="000000"/>
+          <w:sz w:val="18"/>
+          <w:szCs w:val="18"/>
+          <w:lang w:val="en-US"/>
+        </w:rPr>
+        <w:t>instance</w:t>
+      </w:r>
+      <w:proofErr w:type="gramEnd"/>
+      <w:r>
+        <w:rPr>
+          <w:rFonts w:ascii="Courier" w:hAnsi="Courier" w:cs="Courier New"/>
+          <w:color w:val="000000"/>
+          <w:sz w:val="18"/>
+          <w:szCs w:val="18"/>
+          <w:lang w:val="en-US"/>
+        </w:rPr>
+        <w:t xml:space="preserve"> I believe that Abramsky has considered how in the context of relational databases locality corresponds to the existence of universal relations, etc. This point is only a suggestion, however.</w:t>
       </w:r>
     </w:p>
     <w:p>
@@ -1722,7 +1810,31 @@
           <w:szCs w:val="18"/>
           <w:lang w:val="en-US"/>
         </w:rPr>
-        <w:t>* Tables should be numbered and referred to at the appropriate points in the text (throughout the article, and not only in this section); likewise for figures, which don’t seem to be referred to everywhere that could be relevant in the main text</w:t>
+        <w:t xml:space="preserve">* Tables should be numbered and referred to at the appropriate points in the text (throughout the article, and not only in this section); </w:t>
+      </w:r>
+      <w:proofErr w:type="gramStart"/>
+      <w:r>
+        <w:rPr>
+          <w:rFonts w:ascii="Courier" w:hAnsi="Courier" w:cs="Courier New"/>
+          <w:strike/>
+          <w:color w:val="000000"/>
+          <w:sz w:val="18"/>
+          <w:szCs w:val="18"/>
+          <w:lang w:val="en-US"/>
+        </w:rPr>
+        <w:t>likewise</w:t>
+      </w:r>
+      <w:proofErr w:type="gramEnd"/>
+      <w:r>
+        <w:rPr>
+          <w:rFonts w:ascii="Courier" w:hAnsi="Courier" w:cs="Courier New"/>
+          <w:strike/>
+          <w:color w:val="000000"/>
+          <w:sz w:val="18"/>
+          <w:szCs w:val="18"/>
+          <w:lang w:val="en-US"/>
+        </w:rPr>
+        <w:t xml:space="preserve"> for figures, which don’t seem to be referred to everywhere that could be relevant in the main text</w:t>
       </w:r>
     </w:p>
     <w:p>
@@ -1766,6 +1878,7 @@
         <w:t xml:space="preserve">* Figure 2 is a very interesting device, but it’s not explained sufficiently, nor how it relates to possibility tables or paradoxes or locality. This badly needs explanation especially for </w:t>
       </w:r>
       <w:proofErr w:type="spellStart"/>
+      <w:proofErr w:type="gramStart"/>
       <w:r>
         <w:rPr>
           <w:rFonts w:ascii="Courier" w:hAnsi="Courier" w:cs="Courier New"/>
@@ -1778,6 +1891,7 @@
         <w:t>non specialists</w:t>
       </w:r>
       <w:proofErr w:type="spellEnd"/>
+      <w:proofErr w:type="gramEnd"/>
       <w:r>
         <w:rPr>
           <w:rFonts w:ascii="Courier" w:hAnsi="Courier" w:cs="Courier New"/>
@@ -3268,7 +3382,31 @@
           <w:szCs w:val="18"/>
           <w:lang w:val="en-US"/>
         </w:rPr>
-        <w:t>* Near the beginning of p6 there is a typo: “we will now present a constructions will”</w:t>
+        <w:t xml:space="preserve">* Near the beginning of p6 there is a typo: “we will now present </w:t>
+      </w:r>
+      <w:proofErr w:type="gramStart"/>
+      <w:r>
+        <w:rPr>
+          <w:rFonts w:ascii="Courier" w:hAnsi="Courier" w:cs="Courier New"/>
+          <w:strike/>
+          <w:color w:val="000000"/>
+          <w:sz w:val="18"/>
+          <w:szCs w:val="18"/>
+          <w:lang w:val="en-US"/>
+        </w:rPr>
+        <w:t>a constructions</w:t>
+      </w:r>
+      <w:proofErr w:type="gramEnd"/>
+      <w:r>
+        <w:rPr>
+          <w:rFonts w:ascii="Courier" w:hAnsi="Courier" w:cs="Courier New"/>
+          <w:strike/>
+          <w:color w:val="000000"/>
+          <w:sz w:val="18"/>
+          <w:szCs w:val="18"/>
+          <w:lang w:val="en-US"/>
+        </w:rPr>
+        <w:t xml:space="preserve"> will”</w:t>
       </w:r>
     </w:p>
     <w:p>
@@ -3341,236 +3479,270 @@
           <w:lang w:val="en-US"/>
         </w:rPr>
       </w:pPr>
+      <w:r>
+        <w:rPr>
+          <w:rFonts w:ascii="Courier" w:hAnsi="Courier" w:cs="Courier New"/>
+          <w:strike/>
+          <w:color w:val="000000"/>
+          <w:sz w:val="18"/>
+          <w:szCs w:val="18"/>
+          <w:lang w:val="en-US"/>
+        </w:rPr>
+        <w:t xml:space="preserve">* The pointer to a </w:t>
+      </w:r>
+      <w:proofErr w:type="spellStart"/>
+      <w:r>
+        <w:rPr>
+          <w:rFonts w:ascii="Courier" w:hAnsi="Courier" w:cs="Courier New"/>
+          <w:strike/>
+          <w:color w:val="000000"/>
+          <w:sz w:val="18"/>
+          <w:szCs w:val="18"/>
+          <w:lang w:val="en-US"/>
+        </w:rPr>
+        <w:t>generalised</w:t>
+      </w:r>
+      <w:proofErr w:type="spellEnd"/>
+      <w:r>
+        <w:rPr>
+          <w:rFonts w:ascii="Courier" w:hAnsi="Courier" w:cs="Courier New"/>
+          <w:strike/>
+          <w:color w:val="000000"/>
+          <w:sz w:val="18"/>
+          <w:szCs w:val="18"/>
+          <w:lang w:val="en-US"/>
+        </w:rPr>
+        <w:t xml:space="preserve"> Hardy paradox “given above” is not clear enough. Also, I wonder if it’s not a bit confusing to refer to </w:t>
+      </w:r>
+      <w:proofErr w:type="spellStart"/>
+      <w:r>
+        <w:rPr>
+          <w:rFonts w:ascii="Courier" w:hAnsi="Courier" w:cs="Courier New"/>
+          <w:strike/>
+          <w:color w:val="000000"/>
+          <w:sz w:val="18"/>
+          <w:szCs w:val="18"/>
+          <w:lang w:val="en-US"/>
+        </w:rPr>
+        <w:t>generalised</w:t>
+      </w:r>
+      <w:proofErr w:type="spellEnd"/>
+      <w:r>
+        <w:rPr>
+          <w:rFonts w:ascii="Courier" w:hAnsi="Courier" w:cs="Courier New"/>
+          <w:strike/>
+          <w:color w:val="000000"/>
+          <w:sz w:val="18"/>
+          <w:szCs w:val="18"/>
+          <w:lang w:val="en-US"/>
+        </w:rPr>
+        <w:t xml:space="preserve"> Hardy paradox especially given that there are many alternative </w:t>
+      </w:r>
+      <w:proofErr w:type="spellStart"/>
+      <w:r>
+        <w:rPr>
+          <w:rFonts w:ascii="Courier" w:hAnsi="Courier" w:cs="Courier New"/>
+          <w:strike/>
+          <w:color w:val="000000"/>
+          <w:sz w:val="18"/>
+          <w:szCs w:val="18"/>
+          <w:lang w:val="en-US"/>
+        </w:rPr>
+        <w:t>generalisations</w:t>
+      </w:r>
+      <w:proofErr w:type="spellEnd"/>
+      <w:r>
+        <w:rPr>
+          <w:rFonts w:ascii="Courier" w:hAnsi="Courier" w:cs="Courier New"/>
+          <w:strike/>
+          <w:color w:val="000000"/>
+          <w:sz w:val="18"/>
+          <w:szCs w:val="18"/>
+          <w:lang w:val="en-US"/>
+        </w:rPr>
+        <w:t>, and that (if I located the correct one in this instance) the paradox in question is not really in the original Hardy form. Perhaps there is some better terminology here, though I only mention this as a thought rather than a firm recommendation for a change.</w:t>
+      </w:r>
+    </w:p>
+    <w:p>
+      <w:pPr>
+        <w:tabs>
+          <w:tab w:val="left" w:pos="916"/>
+          <w:tab w:val="left" w:pos="1832"/>
+          <w:tab w:val="left" w:pos="2748"/>
+          <w:tab w:val="left" w:pos="3664"/>
+          <w:tab w:val="left" w:pos="4580"/>
+          <w:tab w:val="left" w:pos="5496"/>
+          <w:tab w:val="left" w:pos="6412"/>
+          <w:tab w:val="left" w:pos="7328"/>
+          <w:tab w:val="left" w:pos="8244"/>
+          <w:tab w:val="left" w:pos="9160"/>
+          <w:tab w:val="left" w:pos="10076"/>
+          <w:tab w:val="left" w:pos="10992"/>
+          <w:tab w:val="left" w:pos="11908"/>
+          <w:tab w:val="left" w:pos="12824"/>
+          <w:tab w:val="left" w:pos="13740"/>
+          <w:tab w:val="left" w:pos="14656"/>
+        </w:tabs>
+        <w:rPr>
+          <w:rFonts w:ascii="Courier" w:hAnsi="Courier" w:cs="Courier New"/>
+          <w:strike/>
+          <w:color w:val="000000"/>
+          <w:sz w:val="18"/>
+          <w:szCs w:val="18"/>
+          <w:lang w:val="en-US"/>
+        </w:rPr>
+      </w:pPr>
+      <w:r>
+        <w:rPr>
+          <w:rFonts w:ascii="Courier" w:hAnsi="Courier" w:cs="Courier New"/>
+          <w:strike/>
+          <w:color w:val="000000"/>
+          <w:sz w:val="18"/>
+          <w:szCs w:val="18"/>
+          <w:lang w:val="en-US"/>
+        </w:rPr>
+        <w:t>* Aside from introducing the diagrams earlier, I would like to be told what I’m supposed to interpret as positive and negative literals in figure 3</w:t>
+      </w:r>
+    </w:p>
+    <w:p>
+      <w:pPr>
+        <w:tabs>
+          <w:tab w:val="left" w:pos="916"/>
+          <w:tab w:val="left" w:pos="1832"/>
+          <w:tab w:val="left" w:pos="2748"/>
+          <w:tab w:val="left" w:pos="3664"/>
+          <w:tab w:val="left" w:pos="4580"/>
+          <w:tab w:val="left" w:pos="5496"/>
+          <w:tab w:val="left" w:pos="6412"/>
+          <w:tab w:val="left" w:pos="7328"/>
+          <w:tab w:val="left" w:pos="8244"/>
+          <w:tab w:val="left" w:pos="9160"/>
+          <w:tab w:val="left" w:pos="10076"/>
+          <w:tab w:val="left" w:pos="10992"/>
+          <w:tab w:val="left" w:pos="11908"/>
+          <w:tab w:val="left" w:pos="12824"/>
+          <w:tab w:val="left" w:pos="13740"/>
+          <w:tab w:val="left" w:pos="14656"/>
+        </w:tabs>
+        <w:rPr>
+          <w:rFonts w:ascii="Courier" w:hAnsi="Courier" w:cs="Courier New"/>
+          <w:color w:val="000000"/>
+          <w:sz w:val="18"/>
+          <w:szCs w:val="18"/>
+          <w:lang w:val="en-US"/>
+        </w:rPr>
+      </w:pPr>
+      <w:r>
+        <w:rPr>
+          <w:rFonts w:ascii="Courier" w:hAnsi="Courier" w:cs="Courier New"/>
+          <w:color w:val="000000"/>
+          <w:sz w:val="18"/>
+          <w:szCs w:val="18"/>
+          <w:lang w:val="en-US"/>
+        </w:rPr>
+        <w:t>* The final bullet point on p6 left me wondering why the statement holds. Again, perhaps this needs more explanation and is again the kind of reasoning that cou</w:t>
+      </w:r>
       <w:bookmarkStart w:id="0" w:name="_GoBack"/>
-      <w:r>
-        <w:rPr>
-          <w:rFonts w:ascii="Courier" w:hAnsi="Courier" w:cs="Courier New"/>
-          <w:strike/>
-          <w:color w:val="000000"/>
-          <w:sz w:val="18"/>
-          <w:szCs w:val="18"/>
-          <w:lang w:val="en-US"/>
-        </w:rPr>
-        <w:t xml:space="preserve">* The pointer to a </w:t>
-      </w:r>
-      <w:proofErr w:type="spellStart"/>
-      <w:r>
-        <w:rPr>
-          <w:rFonts w:ascii="Courier" w:hAnsi="Courier" w:cs="Courier New"/>
-          <w:strike/>
-          <w:color w:val="000000"/>
-          <w:sz w:val="18"/>
-          <w:szCs w:val="18"/>
-          <w:lang w:val="en-US"/>
-        </w:rPr>
-        <w:t>generalised</w:t>
-      </w:r>
-      <w:proofErr w:type="spellEnd"/>
-      <w:r>
-        <w:rPr>
-          <w:rFonts w:ascii="Courier" w:hAnsi="Courier" w:cs="Courier New"/>
-          <w:strike/>
-          <w:color w:val="000000"/>
-          <w:sz w:val="18"/>
-          <w:szCs w:val="18"/>
-          <w:lang w:val="en-US"/>
-        </w:rPr>
-        <w:t xml:space="preserve"> Hardy paradox “given above” is not clear enough. Also, I wonder if it’s not a bit confusing to refer to </w:t>
-      </w:r>
-      <w:proofErr w:type="spellStart"/>
-      <w:r>
-        <w:rPr>
-          <w:rFonts w:ascii="Courier" w:hAnsi="Courier" w:cs="Courier New"/>
-          <w:strike/>
-          <w:color w:val="000000"/>
-          <w:sz w:val="18"/>
-          <w:szCs w:val="18"/>
-          <w:lang w:val="en-US"/>
-        </w:rPr>
-        <w:t>generalised</w:t>
-      </w:r>
-      <w:proofErr w:type="spellEnd"/>
-      <w:r>
-        <w:rPr>
-          <w:rFonts w:ascii="Courier" w:hAnsi="Courier" w:cs="Courier New"/>
-          <w:strike/>
-          <w:color w:val="000000"/>
-          <w:sz w:val="18"/>
-          <w:szCs w:val="18"/>
-          <w:lang w:val="en-US"/>
-        </w:rPr>
-        <w:t xml:space="preserve"> Hardy paradox especially given that there are many alternative </w:t>
-      </w:r>
-      <w:proofErr w:type="spellStart"/>
-      <w:r>
-        <w:rPr>
-          <w:rFonts w:ascii="Courier" w:hAnsi="Courier" w:cs="Courier New"/>
-          <w:strike/>
-          <w:color w:val="000000"/>
-          <w:sz w:val="18"/>
-          <w:szCs w:val="18"/>
-          <w:lang w:val="en-US"/>
-        </w:rPr>
-        <w:t>generalisations</w:t>
-      </w:r>
-      <w:proofErr w:type="spellEnd"/>
-      <w:r>
-        <w:rPr>
-          <w:rFonts w:ascii="Courier" w:hAnsi="Courier" w:cs="Courier New"/>
-          <w:strike/>
-          <w:color w:val="000000"/>
-          <w:sz w:val="18"/>
-          <w:szCs w:val="18"/>
-          <w:lang w:val="en-US"/>
-        </w:rPr>
-        <w:t>, and that (if I located the correct one in this instance) the paradox in question is not really in the original Hardy form. Perhaps there is some better terminology here, though I only mention this as a thought rather than a firm recommendation for a change.</w:t>
-      </w:r>
-    </w:p>
-    <w:bookmarkEnd w:id="0"/>
-    <w:p>
-      <w:pPr>
-        <w:tabs>
-          <w:tab w:val="left" w:pos="916"/>
-          <w:tab w:val="left" w:pos="1832"/>
-          <w:tab w:val="left" w:pos="2748"/>
-          <w:tab w:val="left" w:pos="3664"/>
-          <w:tab w:val="left" w:pos="4580"/>
-          <w:tab w:val="left" w:pos="5496"/>
-          <w:tab w:val="left" w:pos="6412"/>
-          <w:tab w:val="left" w:pos="7328"/>
-          <w:tab w:val="left" w:pos="8244"/>
-          <w:tab w:val="left" w:pos="9160"/>
-          <w:tab w:val="left" w:pos="10076"/>
-          <w:tab w:val="left" w:pos="10992"/>
-          <w:tab w:val="left" w:pos="11908"/>
-          <w:tab w:val="left" w:pos="12824"/>
-          <w:tab w:val="left" w:pos="13740"/>
-          <w:tab w:val="left" w:pos="14656"/>
-        </w:tabs>
-        <w:rPr>
-          <w:rFonts w:ascii="Courier" w:hAnsi="Courier" w:cs="Courier New"/>
-          <w:color w:val="000000"/>
-          <w:sz w:val="18"/>
-          <w:szCs w:val="18"/>
-          <w:lang w:val="en-US"/>
-        </w:rPr>
-      </w:pPr>
-      <w:r>
-        <w:rPr>
-          <w:rFonts w:ascii="Courier" w:hAnsi="Courier" w:cs="Courier New"/>
-          <w:color w:val="000000"/>
-          <w:sz w:val="18"/>
-          <w:szCs w:val="18"/>
-          <w:lang w:val="en-US"/>
-        </w:rPr>
-        <w:t>* Aside from introducing the diagrams earlier, I would like to be told what I’m supposed to interpret as positive and negative literals in figure 3</w:t>
-      </w:r>
-    </w:p>
-    <w:p>
-      <w:pPr>
-        <w:tabs>
-          <w:tab w:val="left" w:pos="916"/>
-          <w:tab w:val="left" w:pos="1832"/>
-          <w:tab w:val="left" w:pos="2748"/>
-          <w:tab w:val="left" w:pos="3664"/>
-          <w:tab w:val="left" w:pos="4580"/>
-          <w:tab w:val="left" w:pos="5496"/>
-          <w:tab w:val="left" w:pos="6412"/>
-          <w:tab w:val="left" w:pos="7328"/>
-          <w:tab w:val="left" w:pos="8244"/>
-          <w:tab w:val="left" w:pos="9160"/>
-          <w:tab w:val="left" w:pos="10076"/>
-          <w:tab w:val="left" w:pos="10992"/>
-          <w:tab w:val="left" w:pos="11908"/>
-          <w:tab w:val="left" w:pos="12824"/>
-          <w:tab w:val="left" w:pos="13740"/>
-          <w:tab w:val="left" w:pos="14656"/>
-        </w:tabs>
-        <w:rPr>
-          <w:rFonts w:ascii="Courier" w:hAnsi="Courier" w:cs="Courier New"/>
-          <w:color w:val="000000"/>
-          <w:sz w:val="18"/>
-          <w:szCs w:val="18"/>
-          <w:lang w:val="en-US"/>
-        </w:rPr>
-      </w:pPr>
-      <w:r>
-        <w:rPr>
-          <w:rFonts w:ascii="Courier" w:hAnsi="Courier" w:cs="Courier New"/>
-          <w:color w:val="000000"/>
-          <w:sz w:val="18"/>
-          <w:szCs w:val="18"/>
-          <w:lang w:val="en-US"/>
-        </w:rPr>
-        <w:t>* The final bullet point on p6 left me wondering why the statement holds. Again, perhaps this needs more explanation and is again the kind of reasoning that could be introduced in a background section</w:t>
-      </w:r>
-    </w:p>
-    <w:p>
-      <w:pPr>
-        <w:tabs>
-          <w:tab w:val="left" w:pos="916"/>
-          <w:tab w:val="left" w:pos="1832"/>
-          <w:tab w:val="left" w:pos="2748"/>
-          <w:tab w:val="left" w:pos="3664"/>
-          <w:tab w:val="left" w:pos="4580"/>
-          <w:tab w:val="left" w:pos="5496"/>
-          <w:tab w:val="left" w:pos="6412"/>
-          <w:tab w:val="left" w:pos="7328"/>
-          <w:tab w:val="left" w:pos="8244"/>
-          <w:tab w:val="left" w:pos="9160"/>
-          <w:tab w:val="left" w:pos="10076"/>
-          <w:tab w:val="left" w:pos="10992"/>
-          <w:tab w:val="left" w:pos="11908"/>
-          <w:tab w:val="left" w:pos="12824"/>
-          <w:tab w:val="left" w:pos="13740"/>
-          <w:tab w:val="left" w:pos="14656"/>
-        </w:tabs>
-        <w:rPr>
-          <w:rFonts w:ascii="Courier" w:hAnsi="Courier" w:cs="Courier New"/>
-          <w:color w:val="000000"/>
-          <w:sz w:val="18"/>
-          <w:szCs w:val="18"/>
-          <w:lang w:val="en-US"/>
-        </w:rPr>
-      </w:pPr>
-    </w:p>
-    <w:p>
-      <w:pPr>
-        <w:tabs>
-          <w:tab w:val="left" w:pos="916"/>
-          <w:tab w:val="left" w:pos="1832"/>
-          <w:tab w:val="left" w:pos="2748"/>
-          <w:tab w:val="left" w:pos="3664"/>
-          <w:tab w:val="left" w:pos="4580"/>
-          <w:tab w:val="left" w:pos="5496"/>
-          <w:tab w:val="left" w:pos="6412"/>
-          <w:tab w:val="left" w:pos="7328"/>
-          <w:tab w:val="left" w:pos="8244"/>
-          <w:tab w:val="left" w:pos="9160"/>
-          <w:tab w:val="left" w:pos="10076"/>
-          <w:tab w:val="left" w:pos="10992"/>
-          <w:tab w:val="left" w:pos="11908"/>
-          <w:tab w:val="left" w:pos="12824"/>
-          <w:tab w:val="left" w:pos="13740"/>
-          <w:tab w:val="left" w:pos="14656"/>
-        </w:tabs>
-        <w:rPr>
-          <w:rFonts w:ascii="Courier" w:hAnsi="Courier" w:cs="Courier New"/>
-          <w:color w:val="000000"/>
-          <w:sz w:val="18"/>
-          <w:szCs w:val="18"/>
-          <w:lang w:val="en-US"/>
-        </w:rPr>
-      </w:pPr>
-      <w:r>
-        <w:rPr>
-          <w:rFonts w:ascii="Courier" w:hAnsi="Courier" w:cs="Courier New"/>
-          <w:color w:val="000000"/>
-          <w:sz w:val="18"/>
-          <w:szCs w:val="18"/>
-          <w:lang w:val="en-US"/>
-        </w:rPr>
-        <w:t>As additional comments, I quite liked the discussion of why it is not clear that relaxing the assumptions, on the left hand column of p6, would not clearly lead to being able to embed more instances. This is very insightful. I also found the conclusion section to be very good.</w:t>
+      <w:bookmarkEnd w:id="0"/>
+      <w:r>
+        <w:rPr>
+          <w:rFonts w:ascii="Courier" w:hAnsi="Courier" w:cs="Courier New"/>
+          <w:color w:val="000000"/>
+          <w:sz w:val="18"/>
+          <w:szCs w:val="18"/>
+          <w:lang w:val="en-US"/>
+        </w:rPr>
+        <w:t>ld be introduced in a background section</w:t>
+      </w:r>
+    </w:p>
+    <w:p>
+      <w:pPr>
+        <w:tabs>
+          <w:tab w:val="left" w:pos="916"/>
+          <w:tab w:val="left" w:pos="1832"/>
+          <w:tab w:val="left" w:pos="2748"/>
+          <w:tab w:val="left" w:pos="3664"/>
+          <w:tab w:val="left" w:pos="4580"/>
+          <w:tab w:val="left" w:pos="5496"/>
+          <w:tab w:val="left" w:pos="6412"/>
+          <w:tab w:val="left" w:pos="7328"/>
+          <w:tab w:val="left" w:pos="8244"/>
+          <w:tab w:val="left" w:pos="9160"/>
+          <w:tab w:val="left" w:pos="10076"/>
+          <w:tab w:val="left" w:pos="10992"/>
+          <w:tab w:val="left" w:pos="11908"/>
+          <w:tab w:val="left" w:pos="12824"/>
+          <w:tab w:val="left" w:pos="13740"/>
+          <w:tab w:val="left" w:pos="14656"/>
+        </w:tabs>
+        <w:rPr>
+          <w:rFonts w:ascii="Courier" w:hAnsi="Courier" w:cs="Courier New"/>
+          <w:color w:val="000000"/>
+          <w:sz w:val="18"/>
+          <w:szCs w:val="18"/>
+          <w:lang w:val="en-US"/>
+        </w:rPr>
+      </w:pPr>
+    </w:p>
+    <w:p>
+      <w:pPr>
+        <w:tabs>
+          <w:tab w:val="left" w:pos="916"/>
+          <w:tab w:val="left" w:pos="1832"/>
+          <w:tab w:val="left" w:pos="2748"/>
+          <w:tab w:val="left" w:pos="3664"/>
+          <w:tab w:val="left" w:pos="4580"/>
+          <w:tab w:val="left" w:pos="5496"/>
+          <w:tab w:val="left" w:pos="6412"/>
+          <w:tab w:val="left" w:pos="7328"/>
+          <w:tab w:val="left" w:pos="8244"/>
+          <w:tab w:val="left" w:pos="9160"/>
+          <w:tab w:val="left" w:pos="10076"/>
+          <w:tab w:val="left" w:pos="10992"/>
+          <w:tab w:val="left" w:pos="11908"/>
+          <w:tab w:val="left" w:pos="12824"/>
+          <w:tab w:val="left" w:pos="13740"/>
+          <w:tab w:val="left" w:pos="14656"/>
+        </w:tabs>
+        <w:rPr>
+          <w:rFonts w:ascii="Courier" w:hAnsi="Courier" w:cs="Courier New"/>
+          <w:color w:val="000000"/>
+          <w:sz w:val="18"/>
+          <w:szCs w:val="18"/>
+          <w:lang w:val="en-US"/>
+        </w:rPr>
+      </w:pPr>
+      <w:r>
+        <w:rPr>
+          <w:rFonts w:ascii="Courier" w:hAnsi="Courier" w:cs="Courier New"/>
+          <w:color w:val="000000"/>
+          <w:sz w:val="18"/>
+          <w:szCs w:val="18"/>
+          <w:lang w:val="en-US"/>
+        </w:rPr>
+        <w:t xml:space="preserve">As additional comments, I quite liked the discussion of why it is not clear that relaxing the assumptions, on the </w:t>
+      </w:r>
+      <w:proofErr w:type="gramStart"/>
+      <w:r>
+        <w:rPr>
+          <w:rFonts w:ascii="Courier" w:hAnsi="Courier" w:cs="Courier New"/>
+          <w:color w:val="000000"/>
+          <w:sz w:val="18"/>
+          <w:szCs w:val="18"/>
+          <w:lang w:val="en-US"/>
+        </w:rPr>
+        <w:t>left hand</w:t>
+      </w:r>
+      <w:proofErr w:type="gramEnd"/>
+      <w:r>
+        <w:rPr>
+          <w:rFonts w:ascii="Courier" w:hAnsi="Courier" w:cs="Courier New"/>
+          <w:color w:val="000000"/>
+          <w:sz w:val="18"/>
+          <w:szCs w:val="18"/>
+          <w:lang w:val="en-US"/>
+        </w:rPr>
+        <w:t xml:space="preserve"> column of p6, would not clearly lead to being able to embed more instances. This is very insightful. I also found the conclusion section to be very good.</w:t>
       </w:r>
     </w:p>
     <w:p>

</xml_diff>